<commit_message>
add redis demo 1
</commit_message>
<xml_diff>
--- a/Springboot项目搭建.docx
+++ b/Springboot项目搭建.docx
@@ -4,6 +4,7 @@
   <w:body>
     <w:p>
       <w:pPr>
+        <w:pStyle w:val="2"/>
         <w:numPr>
           <w:ilvl w:val="0"/>
           <w:numId w:val="1"/>
@@ -44,7 +45,7 @@
     </w:p>
     <w:p>
       <w:pPr>
-        <w:pStyle w:val="2"/>
+        <w:pStyle w:val="3"/>
         <w:keepNext w:val="0"/>
         <w:keepLines w:val="0"/>
         <w:widowControl/>
@@ -693,13 +694,11 @@
     </w:p>
     <w:p>
       <w:pPr>
-        <w:widowControl w:val="0"/>
+        <w:pStyle w:val="2"/>
         <w:numPr>
           <w:ilvl w:val="0"/>
           <w:numId w:val="1"/>
         </w:numPr>
-        <w:ind w:left="0" w:leftChars="0" w:firstLine="0" w:firstLineChars="0"/>
-        <w:jc w:val="both"/>
         <w:rPr>
           <w:rFonts w:hint="eastAsia"/>
           <w:lang w:val="en-US" w:eastAsia="zh-CN"/>
@@ -736,7 +735,7 @@
     </w:p>
     <w:p>
       <w:pPr>
-        <w:pStyle w:val="2"/>
+        <w:pStyle w:val="3"/>
         <w:keepNext w:val="0"/>
         <w:keepLines w:val="0"/>
         <w:widowControl/>
@@ -883,7 +882,7 @@
     </w:p>
     <w:p>
       <w:pPr>
-        <w:pStyle w:val="2"/>
+        <w:pStyle w:val="3"/>
         <w:keepNext w:val="0"/>
         <w:keepLines w:val="0"/>
         <w:widowControl/>
@@ -1052,7 +1051,7 @@
     </w:p>
     <w:p>
       <w:pPr>
-        <w:pStyle w:val="2"/>
+        <w:pStyle w:val="3"/>
         <w:keepNext w:val="0"/>
         <w:keepLines w:val="0"/>
         <w:widowControl/>
@@ -1155,7 +1154,7 @@
     </w:p>
     <w:p>
       <w:pPr>
-        <w:pStyle w:val="2"/>
+        <w:pStyle w:val="3"/>
         <w:keepNext w:val="0"/>
         <w:keepLines w:val="0"/>
         <w:widowControl/>
@@ -1303,7 +1302,7 @@
     </w:p>
     <w:p>
       <w:pPr>
-        <w:pStyle w:val="2"/>
+        <w:pStyle w:val="3"/>
         <w:keepNext w:val="0"/>
         <w:keepLines w:val="0"/>
         <w:widowControl/>
@@ -1530,7 +1529,7 @@
     </w:p>
     <w:p>
       <w:pPr>
-        <w:pStyle w:val="2"/>
+        <w:pStyle w:val="3"/>
         <w:keepNext w:val="0"/>
         <w:keepLines w:val="0"/>
         <w:widowControl/>
@@ -1614,13 +1613,11 @@
     </w:p>
     <w:p>
       <w:pPr>
-        <w:widowControl w:val="0"/>
+        <w:pStyle w:val="2"/>
         <w:numPr>
           <w:ilvl w:val="0"/>
           <w:numId w:val="1"/>
         </w:numPr>
-        <w:ind w:left="0" w:leftChars="0" w:firstLine="0" w:firstLineChars="0"/>
-        <w:jc w:val="both"/>
         <w:rPr>
           <w:rFonts w:hint="eastAsia"/>
           <w:lang w:val="en-US" w:eastAsia="zh-CN"/>
@@ -1657,7 +1654,7 @@
     </w:p>
     <w:p>
       <w:pPr>
-        <w:pStyle w:val="2"/>
+        <w:pStyle w:val="3"/>
         <w:keepNext w:val="0"/>
         <w:keepLines w:val="0"/>
         <w:widowControl/>
@@ -1867,7 +1864,7 @@
     </w:p>
     <w:p>
       <w:pPr>
-        <w:pStyle w:val="2"/>
+        <w:pStyle w:val="3"/>
         <w:keepNext w:val="0"/>
         <w:keepLines w:val="0"/>
         <w:widowControl/>
@@ -2058,7 +2055,7 @@
     </w:p>
     <w:p>
       <w:pPr>
-        <w:pStyle w:val="2"/>
+        <w:pStyle w:val="3"/>
         <w:keepNext w:val="0"/>
         <w:keepLines w:val="0"/>
         <w:widowControl/>
@@ -2285,7 +2282,7 @@
     </w:p>
     <w:p>
       <w:pPr>
-        <w:pStyle w:val="2"/>
+        <w:pStyle w:val="3"/>
         <w:keepNext w:val="0"/>
         <w:keepLines w:val="0"/>
         <w:widowControl/>
@@ -3394,7 +3391,7 @@
     </w:p>
     <w:p>
       <w:pPr>
-        <w:pStyle w:val="2"/>
+        <w:pStyle w:val="3"/>
         <w:keepNext w:val="0"/>
         <w:keepLines w:val="0"/>
         <w:widowControl/>
@@ -4305,7 +4302,7 @@
     </w:p>
     <w:p>
       <w:pPr>
-        <w:pStyle w:val="2"/>
+        <w:pStyle w:val="3"/>
         <w:keepNext w:val="0"/>
         <w:keepLines w:val="0"/>
         <w:widowControl/>
@@ -4587,71 +4584,18 @@
     </w:p>
     <w:p>
       <w:pPr>
-        <w:widowControl w:val="0"/>
-        <w:numPr>
-          <w:ilvl w:val="0"/>
-          <w:numId w:val="0"/>
-        </w:numPr>
-        <w:ind w:leftChars="0"/>
-        <w:jc w:val="both"/>
+        <w:pStyle w:val="2"/>
+        <w:rPr>
+          <w:rFonts w:hint="eastAsia"/>
+          <w:lang w:val="en-US" w:eastAsia="zh-CN"/>
+        </w:rPr>
       </w:pPr>
-    </w:p>
-    <w:p>
-      <w:pPr>
-        <w:widowControl w:val="0"/>
-        <w:numPr>
-          <w:ilvl w:val="0"/>
-          <w:numId w:val="1"/>
-        </w:numPr>
-        <w:ind w:left="0" w:leftChars="0" w:firstLine="0" w:firstLineChars="0"/>
-        <w:jc w:val="both"/>
-        <w:rPr>
-          <w:rFonts w:hint="eastAsia"/>
-          <w:lang w:val="en-US" w:eastAsia="zh-CN"/>
-        </w:rPr>
-      </w:pPr>
-      <w:r>
-        <w:rPr>
-          <w:rFonts w:hint="eastAsia"/>
-          <w:lang w:val="en-US" w:eastAsia="zh-CN"/>
-        </w:rPr>
-        <w:t>rabbitMq（一）参考：</w:t>
-      </w:r>
-      <w:r>
-        <w:rPr>
-          <w:rFonts w:hint="eastAsia"/>
-          <w:lang w:val="en-US" w:eastAsia="zh-CN"/>
-        </w:rPr>
-        <w:fldChar w:fldCharType="begin"/>
-      </w:r>
-      <w:r>
-        <w:rPr>
-          <w:rFonts w:hint="eastAsia"/>
-          <w:lang w:val="en-US" w:eastAsia="zh-CN"/>
-        </w:rPr>
-        <w:instrText xml:space="preserve"> HYPERLINK "http://www.cnblogs.com/ly-radiata/articles/5566504.html" </w:instrText>
-      </w:r>
-      <w:r>
-        <w:rPr>
-          <w:rFonts w:hint="eastAsia"/>
-          <w:lang w:val="en-US" w:eastAsia="zh-CN"/>
-        </w:rPr>
-        <w:fldChar w:fldCharType="separate"/>
-      </w:r>
-      <w:r>
-        <w:rPr>
-          <w:rStyle w:val="5"/>
-          <w:rFonts w:hint="eastAsia"/>
-          <w:lang w:val="en-US" w:eastAsia="zh-CN"/>
-        </w:rPr>
-        <w:t>http://www.cnblogs.com/ly-radiata/articles/5566504.html</w:t>
-      </w:r>
-      <w:r>
-        <w:rPr>
-          <w:rFonts w:hint="eastAsia"/>
-          <w:lang w:val="en-US" w:eastAsia="zh-CN"/>
-        </w:rPr>
-        <w:fldChar w:fldCharType="end"/>
+      <w:r>
+        <w:rPr>
+          <w:rFonts w:hint="eastAsia"/>
+          <w:lang w:val="en-US" w:eastAsia="zh-CN"/>
+        </w:rPr>
+        <w:t>4、springboot rabbitMq（一）</w:t>
       </w:r>
     </w:p>
     <w:p>
@@ -4672,153 +4616,7 @@
           <w:rFonts w:hint="eastAsia"/>
           <w:lang w:val="en-US" w:eastAsia="zh-CN"/>
         </w:rPr>
-        <w:t>1）安装rabbitmq，安装完成登录localhos:15672   guest/guest</w:t>
-      </w:r>
-    </w:p>
-    <w:p>
-      <w:pPr>
-        <w:widowControl w:val="0"/>
-        <w:numPr>
-          <w:numId w:val="0"/>
-        </w:numPr>
-        <w:jc w:val="both"/>
-        <w:rPr>
-          <w:rFonts w:hint="eastAsia"/>
-          <w:lang w:val="en-US" w:eastAsia="zh-CN"/>
-        </w:rPr>
-      </w:pPr>
-      <w:r>
-        <w:rPr>
-          <w:rFonts w:hint="eastAsia"/>
-          <w:lang w:val="en-US" w:eastAsia="zh-CN"/>
-        </w:rPr>
-        <w:t>2）导入Maven依赖</w:t>
-      </w:r>
-    </w:p>
-    <w:p>
-      <w:pPr>
-        <w:pStyle w:val="2"/>
-        <w:keepNext w:val="0"/>
-        <w:keepLines w:val="0"/>
-        <w:widowControl/>
-        <w:suppressLineNumbers w:val="0"/>
-        <w:shd w:val="clear" w:fill="2B2B2B"/>
-        <w:rPr>
-          <w:rFonts w:hint="eastAsia" w:ascii="宋体" w:hAnsi="宋体" w:eastAsia="宋体" w:cs="宋体"/>
-          <w:color w:val="A9B7C6"/>
-          <w:sz w:val="24"/>
-          <w:szCs w:val="24"/>
-        </w:rPr>
-      </w:pPr>
-      <w:r>
-        <w:rPr>
-          <w:rFonts w:hint="eastAsia" w:ascii="宋体" w:hAnsi="宋体" w:eastAsia="宋体" w:cs="宋体"/>
-          <w:color w:val="E8BF6A"/>
-          <w:sz w:val="24"/>
-          <w:szCs w:val="24"/>
-          <w:shd w:val="clear" w:fill="2B2B2B"/>
-        </w:rPr>
-        <w:t>&lt;dependency&gt;</w:t>
-      </w:r>
-      <w:r>
-        <w:rPr>
-          <w:rFonts w:hint="eastAsia" w:ascii="宋体" w:hAnsi="宋体" w:eastAsia="宋体" w:cs="宋体"/>
-          <w:color w:val="E8BF6A"/>
-          <w:sz w:val="24"/>
-          <w:szCs w:val="24"/>
-          <w:shd w:val="clear" w:fill="2B2B2B"/>
-        </w:rPr>
-        <w:br w:type="textWrapping"/>
-      </w:r>
-      <w:r>
-        <w:rPr>
-          <w:rFonts w:hint="eastAsia" w:ascii="宋体" w:hAnsi="宋体" w:eastAsia="宋体" w:cs="宋体"/>
-          <w:color w:val="E8BF6A"/>
-          <w:sz w:val="24"/>
-          <w:szCs w:val="24"/>
-          <w:shd w:val="clear" w:fill="2B2B2B"/>
-        </w:rPr>
-        <w:t xml:space="preserve">    &lt;groupId&gt;</w:t>
-      </w:r>
-      <w:r>
-        <w:rPr>
-          <w:rFonts w:hint="eastAsia" w:ascii="宋体" w:hAnsi="宋体" w:eastAsia="宋体" w:cs="宋体"/>
-          <w:color w:val="A9B7C6"/>
-          <w:sz w:val="24"/>
-          <w:szCs w:val="24"/>
-          <w:shd w:val="clear" w:fill="2B2B2B"/>
-        </w:rPr>
-        <w:t>org.springframework.boot</w:t>
-      </w:r>
-      <w:r>
-        <w:rPr>
-          <w:rFonts w:hint="eastAsia" w:ascii="宋体" w:hAnsi="宋体" w:eastAsia="宋体" w:cs="宋体"/>
-          <w:color w:val="E8BF6A"/>
-          <w:sz w:val="24"/>
-          <w:szCs w:val="24"/>
-          <w:shd w:val="clear" w:fill="2B2B2B"/>
-        </w:rPr>
-        <w:t>&lt;/groupId&gt;</w:t>
-      </w:r>
-      <w:r>
-        <w:rPr>
-          <w:rFonts w:hint="eastAsia" w:ascii="宋体" w:hAnsi="宋体" w:eastAsia="宋体" w:cs="宋体"/>
-          <w:color w:val="E8BF6A"/>
-          <w:sz w:val="24"/>
-          <w:szCs w:val="24"/>
-          <w:shd w:val="clear" w:fill="2B2B2B"/>
-        </w:rPr>
-        <w:br w:type="textWrapping"/>
-      </w:r>
-      <w:r>
-        <w:rPr>
-          <w:rFonts w:hint="eastAsia" w:ascii="宋体" w:hAnsi="宋体" w:eastAsia="宋体" w:cs="宋体"/>
-          <w:color w:val="E8BF6A"/>
-          <w:sz w:val="24"/>
-          <w:szCs w:val="24"/>
-          <w:shd w:val="clear" w:fill="2B2B2B"/>
-        </w:rPr>
-        <w:t xml:space="preserve">    &lt;artifactId&gt;</w:t>
-      </w:r>
-      <w:r>
-        <w:rPr>
-          <w:rFonts w:hint="eastAsia" w:ascii="宋体" w:hAnsi="宋体" w:eastAsia="宋体" w:cs="宋体"/>
-          <w:color w:val="A9B7C6"/>
-          <w:sz w:val="24"/>
-          <w:szCs w:val="24"/>
-          <w:shd w:val="clear" w:fill="2B2B2B"/>
-        </w:rPr>
-        <w:t>spring-boot-starter-amqp</w:t>
-      </w:r>
-      <w:r>
-        <w:rPr>
-          <w:rFonts w:hint="eastAsia" w:ascii="宋体" w:hAnsi="宋体" w:eastAsia="宋体" w:cs="宋体"/>
-          <w:color w:val="E8BF6A"/>
-          <w:sz w:val="24"/>
-          <w:szCs w:val="24"/>
-          <w:shd w:val="clear" w:fill="2B2B2B"/>
-        </w:rPr>
-        <w:t>&lt;/artifactId&gt;</w:t>
-      </w:r>
-      <w:r>
-        <w:rPr>
-          <w:rFonts w:hint="eastAsia" w:ascii="宋体" w:hAnsi="宋体" w:eastAsia="宋体" w:cs="宋体"/>
-          <w:color w:val="E8BF6A"/>
-          <w:sz w:val="24"/>
-          <w:szCs w:val="24"/>
-          <w:shd w:val="clear" w:fill="2B2B2B"/>
-        </w:rPr>
-        <w:br w:type="textWrapping"/>
-      </w:r>
-      <w:r>
-        <w:rPr>
-          <w:rFonts w:hint="eastAsia" w:ascii="宋体" w:hAnsi="宋体" w:eastAsia="宋体" w:cs="宋体"/>
-          <w:color w:val="E8BF6A"/>
-          <w:sz w:val="24"/>
-          <w:szCs w:val="24"/>
-          <w:shd w:val="clear" w:fill="2B2B2B"/>
-        </w:rPr>
-        <w:t>&lt;/dependency&gt;</w:t>
+        <w:t>参考：</w:t>
       </w:r>
     </w:p>
     <w:p>
@@ -4839,12 +4637,293 @@
           <w:rFonts w:hint="eastAsia"/>
           <w:lang w:val="en-US" w:eastAsia="zh-CN"/>
         </w:rPr>
-        <w:t>3）配置rabbitMq配置</w:t>
+        <w:t>概念：</w:t>
+      </w:r>
+      <w:r>
+        <w:rPr>
+          <w:rFonts w:hint="eastAsia"/>
+          <w:lang w:val="en-US" w:eastAsia="zh-CN"/>
+        </w:rPr>
+        <w:fldChar w:fldCharType="begin"/>
+      </w:r>
+      <w:r>
+        <w:rPr>
+          <w:rFonts w:hint="eastAsia"/>
+          <w:lang w:val="en-US" w:eastAsia="zh-CN"/>
+        </w:rPr>
+        <w:instrText xml:space="preserve"> HYPERLINK "https://www.cnblogs.com/ityouknow/p/6120544.html" </w:instrText>
+      </w:r>
+      <w:r>
+        <w:rPr>
+          <w:rFonts w:hint="eastAsia"/>
+          <w:lang w:val="en-US" w:eastAsia="zh-CN"/>
+        </w:rPr>
+        <w:fldChar w:fldCharType="separate"/>
+      </w:r>
+      <w:r>
+        <w:rPr>
+          <w:rStyle w:val="6"/>
+          <w:rFonts w:hint="eastAsia"/>
+          <w:lang w:val="en-US" w:eastAsia="zh-CN"/>
+        </w:rPr>
+        <w:t>https://www.cnblogs.com/ityouknow/p/6120544.html</w:t>
+      </w:r>
+      <w:r>
+        <w:rPr>
+          <w:rFonts w:hint="eastAsia"/>
+          <w:lang w:val="en-US" w:eastAsia="zh-CN"/>
+        </w:rPr>
+        <w:fldChar w:fldCharType="end"/>
       </w:r>
     </w:p>
     <w:p>
       <w:pPr>
-        <w:pStyle w:val="2"/>
+        <w:widowControl w:val="0"/>
+        <w:numPr>
+          <w:numId w:val="0"/>
+        </w:numPr>
+        <w:ind w:leftChars="0"/>
+        <w:jc w:val="both"/>
+        <w:rPr>
+          <w:rFonts w:hint="eastAsia"/>
+          <w:lang w:val="en-US" w:eastAsia="zh-CN"/>
+        </w:rPr>
+      </w:pPr>
+      <w:r>
+        <w:rPr>
+          <w:rFonts w:hint="eastAsia"/>
+          <w:lang w:val="en-US" w:eastAsia="zh-CN"/>
+        </w:rPr>
+        <w:t>实例：</w:t>
+      </w:r>
+      <w:r>
+        <w:rPr>
+          <w:rFonts w:hint="eastAsia"/>
+          <w:lang w:val="en-US" w:eastAsia="zh-CN"/>
+        </w:rPr>
+        <w:fldChar w:fldCharType="begin"/>
+      </w:r>
+      <w:r>
+        <w:rPr>
+          <w:rFonts w:hint="eastAsia"/>
+          <w:lang w:val="en-US" w:eastAsia="zh-CN"/>
+        </w:rPr>
+        <w:instrText xml:space="preserve"> HYPERLINK "http://www.cnblogs.com/ly-radiata/articles/5566504.html" </w:instrText>
+      </w:r>
+      <w:r>
+        <w:rPr>
+          <w:rFonts w:hint="eastAsia"/>
+          <w:lang w:val="en-US" w:eastAsia="zh-CN"/>
+        </w:rPr>
+        <w:fldChar w:fldCharType="separate"/>
+      </w:r>
+      <w:r>
+        <w:rPr>
+          <w:rStyle w:val="6"/>
+          <w:rFonts w:hint="eastAsia"/>
+          <w:lang w:val="en-US" w:eastAsia="zh-CN"/>
+        </w:rPr>
+        <w:t>http://www.cnblogs.com/ly-radiata/articles/5566504.html</w:t>
+      </w:r>
+      <w:r>
+        <w:rPr>
+          <w:rFonts w:hint="eastAsia"/>
+          <w:lang w:val="en-US" w:eastAsia="zh-CN"/>
+        </w:rPr>
+        <w:fldChar w:fldCharType="end"/>
+      </w:r>
+    </w:p>
+    <w:p>
+      <w:pPr>
+        <w:widowControl w:val="0"/>
+        <w:numPr>
+          <w:numId w:val="0"/>
+        </w:numPr>
+        <w:ind w:leftChars="0"/>
+        <w:jc w:val="both"/>
+        <w:rPr>
+          <w:rFonts w:hint="eastAsia"/>
+          <w:lang w:val="en-US" w:eastAsia="zh-CN"/>
+        </w:rPr>
+      </w:pPr>
+      <w:r>
+        <w:rPr>
+          <w:rFonts w:hint="eastAsia"/>
+          <w:lang w:val="en-US" w:eastAsia="zh-CN"/>
+        </w:rPr>
+        <w:t>1）安装rabbitmq，安装完成登录localhos:15672   guest/guest</w:t>
+      </w:r>
+    </w:p>
+    <w:p>
+      <w:pPr>
+        <w:widowControl w:val="0"/>
+        <w:numPr>
+          <w:numId w:val="0"/>
+        </w:numPr>
+        <w:jc w:val="both"/>
+        <w:rPr>
+          <w:rFonts w:hint="eastAsia"/>
+          <w:lang w:val="en-US" w:eastAsia="zh-CN"/>
+        </w:rPr>
+      </w:pPr>
+      <w:r>
+        <w:rPr>
+          <w:rFonts w:hint="eastAsia"/>
+          <w:lang w:val="en-US" w:eastAsia="zh-CN"/>
+        </w:rPr>
+        <w:t>2）导入Maven依赖</w:t>
+      </w:r>
+    </w:p>
+    <w:p>
+      <w:pPr>
+        <w:pStyle w:val="3"/>
+        <w:keepNext w:val="0"/>
+        <w:keepLines w:val="0"/>
+        <w:widowControl/>
+        <w:suppressLineNumbers w:val="0"/>
+        <w:shd w:val="clear" w:fill="2B2B2B"/>
+        <w:rPr>
+          <w:rFonts w:hint="eastAsia" w:ascii="宋体" w:hAnsi="宋体" w:eastAsia="宋体" w:cs="宋体"/>
+          <w:color w:val="A9B7C6"/>
+          <w:sz w:val="24"/>
+          <w:szCs w:val="24"/>
+        </w:rPr>
+      </w:pPr>
+      <w:r>
+        <w:rPr>
+          <w:rFonts w:hint="eastAsia" w:ascii="宋体" w:hAnsi="宋体" w:eastAsia="宋体" w:cs="宋体"/>
+          <w:color w:val="E8BF6A"/>
+          <w:sz w:val="24"/>
+          <w:szCs w:val="24"/>
+          <w:shd w:val="clear" w:fill="2B2B2B"/>
+        </w:rPr>
+        <w:t>&lt;dependency&gt;</w:t>
+      </w:r>
+      <w:r>
+        <w:rPr>
+          <w:rFonts w:hint="eastAsia" w:ascii="宋体" w:hAnsi="宋体" w:eastAsia="宋体" w:cs="宋体"/>
+          <w:color w:val="E8BF6A"/>
+          <w:sz w:val="24"/>
+          <w:szCs w:val="24"/>
+          <w:shd w:val="clear" w:fill="2B2B2B"/>
+        </w:rPr>
+        <w:br w:type="textWrapping"/>
+      </w:r>
+      <w:r>
+        <w:rPr>
+          <w:rFonts w:hint="eastAsia" w:ascii="宋体" w:hAnsi="宋体" w:eastAsia="宋体" w:cs="宋体"/>
+          <w:color w:val="E8BF6A"/>
+          <w:sz w:val="24"/>
+          <w:szCs w:val="24"/>
+          <w:shd w:val="clear" w:fill="2B2B2B"/>
+        </w:rPr>
+        <w:t xml:space="preserve">    &lt;groupId&gt;</w:t>
+      </w:r>
+      <w:r>
+        <w:rPr>
+          <w:rFonts w:hint="eastAsia" w:ascii="宋体" w:hAnsi="宋体" w:eastAsia="宋体" w:cs="宋体"/>
+          <w:color w:val="A9B7C6"/>
+          <w:sz w:val="24"/>
+          <w:szCs w:val="24"/>
+          <w:shd w:val="clear" w:fill="2B2B2B"/>
+        </w:rPr>
+        <w:t>org.springframework.boot</w:t>
+      </w:r>
+      <w:r>
+        <w:rPr>
+          <w:rFonts w:hint="eastAsia" w:ascii="宋体" w:hAnsi="宋体" w:eastAsia="宋体" w:cs="宋体"/>
+          <w:color w:val="E8BF6A"/>
+          <w:sz w:val="24"/>
+          <w:szCs w:val="24"/>
+          <w:shd w:val="clear" w:fill="2B2B2B"/>
+        </w:rPr>
+        <w:t>&lt;/groupId&gt;</w:t>
+      </w:r>
+      <w:r>
+        <w:rPr>
+          <w:rFonts w:hint="eastAsia" w:ascii="宋体" w:hAnsi="宋体" w:eastAsia="宋体" w:cs="宋体"/>
+          <w:color w:val="E8BF6A"/>
+          <w:sz w:val="24"/>
+          <w:szCs w:val="24"/>
+          <w:shd w:val="clear" w:fill="2B2B2B"/>
+        </w:rPr>
+        <w:br w:type="textWrapping"/>
+      </w:r>
+      <w:r>
+        <w:rPr>
+          <w:rFonts w:hint="eastAsia" w:ascii="宋体" w:hAnsi="宋体" w:eastAsia="宋体" w:cs="宋体"/>
+          <w:color w:val="E8BF6A"/>
+          <w:sz w:val="24"/>
+          <w:szCs w:val="24"/>
+          <w:shd w:val="clear" w:fill="2B2B2B"/>
+        </w:rPr>
+        <w:t xml:space="preserve">    &lt;artifactId&gt;</w:t>
+      </w:r>
+      <w:r>
+        <w:rPr>
+          <w:rFonts w:hint="eastAsia" w:ascii="宋体" w:hAnsi="宋体" w:eastAsia="宋体" w:cs="宋体"/>
+          <w:color w:val="A9B7C6"/>
+          <w:sz w:val="24"/>
+          <w:szCs w:val="24"/>
+          <w:shd w:val="clear" w:fill="2B2B2B"/>
+        </w:rPr>
+        <w:t>spring-boot-starter-amqp</w:t>
+      </w:r>
+      <w:r>
+        <w:rPr>
+          <w:rFonts w:hint="eastAsia" w:ascii="宋体" w:hAnsi="宋体" w:eastAsia="宋体" w:cs="宋体"/>
+          <w:color w:val="E8BF6A"/>
+          <w:sz w:val="24"/>
+          <w:szCs w:val="24"/>
+          <w:shd w:val="clear" w:fill="2B2B2B"/>
+        </w:rPr>
+        <w:t>&lt;/artifactId&gt;</w:t>
+      </w:r>
+      <w:r>
+        <w:rPr>
+          <w:rFonts w:hint="eastAsia" w:ascii="宋体" w:hAnsi="宋体" w:eastAsia="宋体" w:cs="宋体"/>
+          <w:color w:val="E8BF6A"/>
+          <w:sz w:val="24"/>
+          <w:szCs w:val="24"/>
+          <w:shd w:val="clear" w:fill="2B2B2B"/>
+        </w:rPr>
+        <w:br w:type="textWrapping"/>
+      </w:r>
+      <w:r>
+        <w:rPr>
+          <w:rFonts w:hint="eastAsia" w:ascii="宋体" w:hAnsi="宋体" w:eastAsia="宋体" w:cs="宋体"/>
+          <w:color w:val="E8BF6A"/>
+          <w:sz w:val="24"/>
+          <w:szCs w:val="24"/>
+          <w:shd w:val="clear" w:fill="2B2B2B"/>
+        </w:rPr>
+        <w:t>&lt;/dependency&gt;</w:t>
+      </w:r>
+    </w:p>
+    <w:p>
+      <w:pPr>
+        <w:widowControl w:val="0"/>
+        <w:numPr>
+          <w:numId w:val="0"/>
+        </w:numPr>
+        <w:ind w:leftChars="0"/>
+        <w:jc w:val="both"/>
+        <w:rPr>
+          <w:rFonts w:hint="eastAsia"/>
+          <w:lang w:val="en-US" w:eastAsia="zh-CN"/>
+        </w:rPr>
+      </w:pPr>
+      <w:r>
+        <w:rPr>
+          <w:rFonts w:hint="eastAsia"/>
+          <w:lang w:val="en-US" w:eastAsia="zh-CN"/>
+        </w:rPr>
+        <w:t>3）配置rabbitMq配置</w:t>
+      </w:r>
+    </w:p>
+    <w:p>
+      <w:pPr>
+        <w:pStyle w:val="3"/>
         <w:keepNext w:val="0"/>
         <w:keepLines w:val="0"/>
         <w:widowControl/>
@@ -5168,7 +5247,7 @@
     </w:p>
     <w:p>
       <w:pPr>
-        <w:pStyle w:val="2"/>
+        <w:pStyle w:val="3"/>
         <w:keepNext w:val="0"/>
         <w:keepLines w:val="0"/>
         <w:widowControl/>
@@ -5316,7 +5395,7 @@
     </w:p>
     <w:p>
       <w:pPr>
-        <w:pStyle w:val="2"/>
+        <w:pStyle w:val="3"/>
         <w:keepNext w:val="0"/>
         <w:keepLines w:val="0"/>
         <w:widowControl/>
@@ -5330,12 +5409,10 @@
           <w:shd w:val="clear" w:fill="2B2B2B"/>
         </w:rPr>
       </w:pPr>
-      <w:bookmarkStart w:id="0" w:name="_GoBack"/>
-      <w:bookmarkEnd w:id="0"/>
     </w:p>
     <w:p>
       <w:pPr>
-        <w:pStyle w:val="2"/>
+        <w:pStyle w:val="3"/>
         <w:keepNext w:val="0"/>
         <w:keepLines w:val="0"/>
         <w:widowControl/>
@@ -5854,7 +5931,7 @@
     </w:p>
     <w:p>
       <w:pPr>
-        <w:pStyle w:val="2"/>
+        <w:pStyle w:val="3"/>
         <w:keepNext w:val="0"/>
         <w:keepLines w:val="0"/>
         <w:widowControl/>
@@ -5881,7 +5958,7 @@
     </w:p>
     <w:p>
       <w:pPr>
-        <w:pStyle w:val="2"/>
+        <w:pStyle w:val="3"/>
         <w:keepNext w:val="0"/>
         <w:keepLines w:val="0"/>
         <w:widowControl/>
@@ -6169,7 +6246,7 @@
     </w:p>
     <w:p>
       <w:pPr>
-        <w:pStyle w:val="2"/>
+        <w:pStyle w:val="3"/>
         <w:keepNext w:val="0"/>
         <w:keepLines w:val="0"/>
         <w:widowControl/>
@@ -7356,7 +7433,7 @@
     </w:p>
     <w:p>
       <w:pPr>
-        <w:pStyle w:val="2"/>
+        <w:pStyle w:val="3"/>
         <w:keepNext w:val="0"/>
         <w:keepLines w:val="0"/>
         <w:widowControl/>
@@ -8254,7 +8331,7 @@
     </w:p>
     <w:p>
       <w:pPr>
-        <w:pStyle w:val="2"/>
+        <w:pStyle w:val="3"/>
         <w:keepNext w:val="0"/>
         <w:keepLines w:val="0"/>
         <w:widowControl/>
@@ -8263,8 +8340,8 @@
         <w:rPr>
           <w:rFonts w:hint="eastAsia" w:ascii="宋体" w:hAnsi="宋体" w:eastAsia="宋体" w:cs="宋体"/>
           <w:color w:val="A9B7C6"/>
-          <w:sz w:val="22"/>
-          <w:szCs w:val="22"/>
+          <w:sz w:val="31"/>
+          <w:szCs w:val="31"/>
         </w:rPr>
       </w:pPr>
       <w:r>
@@ -8997,8 +9074,44 @@
           <w:szCs w:val="22"/>
           <w:shd w:val="clear" w:fill="2B2B2B"/>
         </w:rPr>
-        <w:t xml:space="preserve">            </w:t>
-      </w:r>
+        <w:t xml:space="preserve">     </w:t>
+      </w:r>
+      <w:r>
+        <w:rPr>
+          <w:rFonts w:hint="eastAsia" w:ascii="宋体" w:hAnsi="宋体" w:eastAsia="宋体" w:cs="宋体"/>
+          <w:color w:val="CC7832"/>
+          <w:sz w:val="18"/>
+          <w:szCs w:val="18"/>
+          <w:shd w:val="clear" w:fill="2B2B2B"/>
+        </w:rPr>
+        <w:t xml:space="preserve">       </w:t>
+      </w:r>
+      <w:r>
+        <w:rPr>
+          <w:rFonts w:hint="eastAsia" w:ascii="宋体" w:hAnsi="宋体" w:eastAsia="宋体" w:cs="宋体"/>
+          <w:color w:val="808080"/>
+          <w:sz w:val="22"/>
+          <w:szCs w:val="22"/>
+          <w:shd w:val="clear" w:fill="2B2B2B"/>
+        </w:rPr>
+        <w:t>//通知服务端消息已经投递</w:t>
+      </w:r>
+    </w:p>
+    <w:p>
+      <w:pPr>
+        <w:pStyle w:val="3"/>
+        <w:keepNext w:val="0"/>
+        <w:keepLines w:val="0"/>
+        <w:widowControl/>
+        <w:suppressLineNumbers w:val="0"/>
+        <w:shd w:val="clear" w:fill="2B2B2B"/>
+        <w:rPr>
+          <w:rFonts w:hint="eastAsia" w:ascii="宋体" w:hAnsi="宋体" w:eastAsia="宋体" w:cs="宋体"/>
+          <w:color w:val="A9B7C6"/>
+          <w:sz w:val="22"/>
+          <w:szCs w:val="22"/>
+        </w:rPr>
+      </w:pPr>
       <w:r>
         <w:rPr>
           <w:rFonts w:hint="eastAsia" w:ascii="宋体" w:hAnsi="宋体" w:eastAsia="宋体" w:cs="宋体"/>
@@ -9172,6 +9285,3445 @@
           <w:lang w:val="en-US" w:eastAsia="zh-CN"/>
         </w:rPr>
       </w:pPr>
+    </w:p>
+    <w:p>
+      <w:pPr>
+        <w:pStyle w:val="2"/>
+        <w:rPr>
+          <w:rFonts w:hint="eastAsia"/>
+          <w:lang w:val="en-US" w:eastAsia="zh-CN"/>
+        </w:rPr>
+      </w:pPr>
+      <w:r>
+        <w:rPr>
+          <w:rFonts w:hint="eastAsia"/>
+          <w:lang w:val="en-US" w:eastAsia="zh-CN"/>
+        </w:rPr>
+        <w:t>5、springboot redis结合（一</w:t>
+      </w:r>
+      <w:bookmarkStart w:id="0" w:name="_GoBack"/>
+      <w:bookmarkEnd w:id="0"/>
+      <w:r>
+        <w:rPr>
+          <w:rFonts w:hint="eastAsia"/>
+          <w:lang w:val="en-US" w:eastAsia="zh-CN"/>
+        </w:rPr>
+        <w:t>）</w:t>
+      </w:r>
+    </w:p>
+    <w:p>
+      <w:pPr>
+        <w:widowControl w:val="0"/>
+        <w:numPr>
+          <w:numId w:val="0"/>
+        </w:numPr>
+        <w:jc w:val="both"/>
+        <w:rPr>
+          <w:rFonts w:hint="eastAsia"/>
+          <w:lang w:val="en-US" w:eastAsia="zh-CN"/>
+        </w:rPr>
+      </w:pPr>
+      <w:r>
+        <w:rPr>
+          <w:rFonts w:hint="eastAsia"/>
+          <w:lang w:val="en-US" w:eastAsia="zh-CN"/>
+        </w:rPr>
+        <w:t>1）安装redis</w:t>
+      </w:r>
+    </w:p>
+    <w:p>
+      <w:pPr>
+        <w:widowControl w:val="0"/>
+        <w:numPr>
+          <w:numId w:val="0"/>
+        </w:numPr>
+        <w:jc w:val="both"/>
+        <w:rPr>
+          <w:rFonts w:hint="eastAsia"/>
+          <w:lang w:val="en-US" w:eastAsia="zh-CN"/>
+        </w:rPr>
+      </w:pPr>
+    </w:p>
+    <w:p>
+      <w:pPr>
+        <w:widowControl w:val="0"/>
+        <w:numPr>
+          <w:numId w:val="0"/>
+        </w:numPr>
+        <w:jc w:val="both"/>
+        <w:rPr>
+          <w:rFonts w:hint="eastAsia"/>
+          <w:lang w:val="en-US" w:eastAsia="zh-CN"/>
+        </w:rPr>
+      </w:pPr>
+      <w:r>
+        <w:rPr>
+          <w:rFonts w:hint="eastAsia"/>
+          <w:lang w:val="en-US" w:eastAsia="zh-CN"/>
+        </w:rPr>
+        <w:t>2）导入Maven依赖</w:t>
+      </w:r>
+    </w:p>
+    <w:p>
+      <w:pPr>
+        <w:pStyle w:val="3"/>
+        <w:keepNext w:val="0"/>
+        <w:keepLines w:val="0"/>
+        <w:widowControl/>
+        <w:suppressLineNumbers w:val="0"/>
+        <w:shd w:val="clear" w:fill="2B2B2B"/>
+        <w:rPr>
+          <w:rFonts w:hint="eastAsia" w:ascii="宋体" w:hAnsi="宋体" w:eastAsia="宋体" w:cs="宋体"/>
+          <w:color w:val="A9B7C6"/>
+          <w:sz w:val="22"/>
+          <w:szCs w:val="22"/>
+        </w:rPr>
+      </w:pPr>
+      <w:r>
+        <w:rPr>
+          <w:rFonts w:hint="eastAsia" w:ascii="宋体" w:hAnsi="宋体" w:eastAsia="宋体" w:cs="宋体"/>
+          <w:color w:val="E8BF6A"/>
+          <w:sz w:val="22"/>
+          <w:szCs w:val="22"/>
+          <w:shd w:val="clear" w:fill="2B2B2B"/>
+        </w:rPr>
+        <w:t>&lt;dependency&gt;</w:t>
+      </w:r>
+      <w:r>
+        <w:rPr>
+          <w:rFonts w:hint="eastAsia" w:ascii="宋体" w:hAnsi="宋体" w:eastAsia="宋体" w:cs="宋体"/>
+          <w:color w:val="E8BF6A"/>
+          <w:sz w:val="22"/>
+          <w:szCs w:val="22"/>
+          <w:shd w:val="clear" w:fill="2B2B2B"/>
+        </w:rPr>
+        <w:br w:type="textWrapping"/>
+      </w:r>
+      <w:r>
+        <w:rPr>
+          <w:rFonts w:hint="eastAsia" w:ascii="宋体" w:hAnsi="宋体" w:eastAsia="宋体" w:cs="宋体"/>
+          <w:color w:val="E8BF6A"/>
+          <w:sz w:val="22"/>
+          <w:szCs w:val="22"/>
+          <w:shd w:val="clear" w:fill="2B2B2B"/>
+        </w:rPr>
+        <w:t xml:space="preserve">    &lt;groupId&gt;</w:t>
+      </w:r>
+      <w:r>
+        <w:rPr>
+          <w:rFonts w:hint="eastAsia" w:ascii="宋体" w:hAnsi="宋体" w:eastAsia="宋体" w:cs="宋体"/>
+          <w:color w:val="A9B7C6"/>
+          <w:sz w:val="22"/>
+          <w:szCs w:val="22"/>
+          <w:shd w:val="clear" w:fill="2B2B2B"/>
+        </w:rPr>
+        <w:t>org.springframework.boot</w:t>
+      </w:r>
+      <w:r>
+        <w:rPr>
+          <w:rFonts w:hint="eastAsia" w:ascii="宋体" w:hAnsi="宋体" w:eastAsia="宋体" w:cs="宋体"/>
+          <w:color w:val="E8BF6A"/>
+          <w:sz w:val="22"/>
+          <w:szCs w:val="22"/>
+          <w:shd w:val="clear" w:fill="2B2B2B"/>
+        </w:rPr>
+        <w:t>&lt;/groupId&gt;</w:t>
+      </w:r>
+      <w:r>
+        <w:rPr>
+          <w:rFonts w:hint="eastAsia" w:ascii="宋体" w:hAnsi="宋体" w:eastAsia="宋体" w:cs="宋体"/>
+          <w:color w:val="E8BF6A"/>
+          <w:sz w:val="22"/>
+          <w:szCs w:val="22"/>
+          <w:shd w:val="clear" w:fill="2B2B2B"/>
+        </w:rPr>
+        <w:br w:type="textWrapping"/>
+      </w:r>
+      <w:r>
+        <w:rPr>
+          <w:rFonts w:hint="eastAsia" w:ascii="宋体" w:hAnsi="宋体" w:eastAsia="宋体" w:cs="宋体"/>
+          <w:color w:val="E8BF6A"/>
+          <w:sz w:val="22"/>
+          <w:szCs w:val="22"/>
+          <w:shd w:val="clear" w:fill="2B2B2B"/>
+        </w:rPr>
+        <w:t xml:space="preserve">    &lt;artifactId&gt;</w:t>
+      </w:r>
+      <w:r>
+        <w:rPr>
+          <w:rFonts w:hint="eastAsia" w:ascii="宋体" w:hAnsi="宋体" w:eastAsia="宋体" w:cs="宋体"/>
+          <w:color w:val="A9B7C6"/>
+          <w:sz w:val="22"/>
+          <w:szCs w:val="22"/>
+          <w:shd w:val="clear" w:fill="2B2B2B"/>
+        </w:rPr>
+        <w:t>spring-boot-starter-redis</w:t>
+      </w:r>
+      <w:r>
+        <w:rPr>
+          <w:rFonts w:hint="eastAsia" w:ascii="宋体" w:hAnsi="宋体" w:eastAsia="宋体" w:cs="宋体"/>
+          <w:color w:val="E8BF6A"/>
+          <w:sz w:val="22"/>
+          <w:szCs w:val="22"/>
+          <w:shd w:val="clear" w:fill="2B2B2B"/>
+        </w:rPr>
+        <w:t>&lt;/artifactId&gt;</w:t>
+      </w:r>
+      <w:r>
+        <w:rPr>
+          <w:rFonts w:hint="eastAsia" w:ascii="宋体" w:hAnsi="宋体" w:eastAsia="宋体" w:cs="宋体"/>
+          <w:color w:val="E8BF6A"/>
+          <w:sz w:val="22"/>
+          <w:szCs w:val="22"/>
+          <w:shd w:val="clear" w:fill="2B2B2B"/>
+        </w:rPr>
+        <w:br w:type="textWrapping"/>
+      </w:r>
+      <w:r>
+        <w:rPr>
+          <w:rFonts w:hint="eastAsia" w:ascii="宋体" w:hAnsi="宋体" w:eastAsia="宋体" w:cs="宋体"/>
+          <w:color w:val="E8BF6A"/>
+          <w:sz w:val="22"/>
+          <w:szCs w:val="22"/>
+          <w:shd w:val="clear" w:fill="2B2B2B"/>
+        </w:rPr>
+        <w:t>&lt;/dependency&gt;</w:t>
+      </w:r>
+    </w:p>
+    <w:p>
+      <w:pPr>
+        <w:widowControl w:val="0"/>
+        <w:numPr>
+          <w:numId w:val="0"/>
+        </w:numPr>
+        <w:ind w:leftChars="0"/>
+        <w:jc w:val="both"/>
+        <w:rPr>
+          <w:rFonts w:hint="eastAsia"/>
+          <w:lang w:val="en-US" w:eastAsia="zh-CN"/>
+        </w:rPr>
+      </w:pPr>
+      <w:r>
+        <w:rPr>
+          <w:rFonts w:hint="eastAsia"/>
+          <w:lang w:val="en-US" w:eastAsia="zh-CN"/>
+        </w:rPr>
+        <w:t>3）设置redis配置项</w:t>
+      </w:r>
+    </w:p>
+    <w:p>
+      <w:pPr>
+        <w:pStyle w:val="3"/>
+        <w:keepNext w:val="0"/>
+        <w:keepLines w:val="0"/>
+        <w:widowControl/>
+        <w:suppressLineNumbers w:val="0"/>
+        <w:shd w:val="clear" w:fill="2B2B2B"/>
+        <w:rPr>
+          <w:rFonts w:hint="eastAsia" w:ascii="宋体" w:hAnsi="宋体" w:eastAsia="宋体" w:cs="宋体"/>
+          <w:color w:val="A9B7C6"/>
+          <w:sz w:val="22"/>
+          <w:szCs w:val="22"/>
+        </w:rPr>
+      </w:pPr>
+      <w:r>
+        <w:rPr>
+          <w:rFonts w:hint="eastAsia" w:ascii="宋体" w:hAnsi="宋体" w:eastAsia="宋体" w:cs="宋体"/>
+          <w:color w:val="CC7832"/>
+          <w:sz w:val="22"/>
+          <w:szCs w:val="22"/>
+          <w:shd w:val="clear" w:fill="2B2B2B"/>
+        </w:rPr>
+        <w:t>spring.redis.database</w:t>
+      </w:r>
+      <w:r>
+        <w:rPr>
+          <w:rFonts w:hint="eastAsia" w:ascii="宋体" w:hAnsi="宋体" w:eastAsia="宋体" w:cs="宋体"/>
+          <w:color w:val="808080"/>
+          <w:sz w:val="22"/>
+          <w:szCs w:val="22"/>
+          <w:shd w:val="clear" w:fill="2B2B2B"/>
+        </w:rPr>
+        <w:t>=</w:t>
+      </w:r>
+      <w:r>
+        <w:rPr>
+          <w:rFonts w:hint="eastAsia" w:ascii="宋体" w:hAnsi="宋体" w:eastAsia="宋体" w:cs="宋体"/>
+          <w:color w:val="6897BB"/>
+          <w:sz w:val="22"/>
+          <w:szCs w:val="22"/>
+          <w:shd w:val="clear" w:fill="2B2B2B"/>
+        </w:rPr>
+        <w:t>1</w:t>
+      </w:r>
+      <w:r>
+        <w:rPr>
+          <w:rFonts w:hint="eastAsia" w:ascii="宋体" w:hAnsi="宋体" w:eastAsia="宋体" w:cs="宋体"/>
+          <w:color w:val="6897BB"/>
+          <w:sz w:val="22"/>
+          <w:szCs w:val="22"/>
+          <w:shd w:val="clear" w:fill="2B2B2B"/>
+        </w:rPr>
+        <w:br w:type="textWrapping"/>
+      </w:r>
+      <w:r>
+        <w:rPr>
+          <w:rFonts w:hint="eastAsia" w:ascii="宋体" w:hAnsi="宋体" w:eastAsia="宋体" w:cs="宋体"/>
+          <w:color w:val="CC7832"/>
+          <w:sz w:val="22"/>
+          <w:szCs w:val="22"/>
+          <w:shd w:val="clear" w:fill="2B2B2B"/>
+        </w:rPr>
+        <w:t>spring.redis.host</w:t>
+      </w:r>
+      <w:r>
+        <w:rPr>
+          <w:rFonts w:hint="eastAsia" w:ascii="宋体" w:hAnsi="宋体" w:eastAsia="宋体" w:cs="宋体"/>
+          <w:color w:val="808080"/>
+          <w:sz w:val="22"/>
+          <w:szCs w:val="22"/>
+          <w:shd w:val="clear" w:fill="2B2B2B"/>
+        </w:rPr>
+        <w:t>=</w:t>
+      </w:r>
+      <w:r>
+        <w:rPr>
+          <w:rFonts w:hint="eastAsia" w:ascii="宋体" w:hAnsi="宋体" w:eastAsia="宋体" w:cs="宋体"/>
+          <w:color w:val="6A8759"/>
+          <w:sz w:val="22"/>
+          <w:szCs w:val="22"/>
+          <w:shd w:val="clear" w:fill="2B2B2B"/>
+        </w:rPr>
+        <w:t>127.0.0.1</w:t>
+      </w:r>
+      <w:r>
+        <w:rPr>
+          <w:rFonts w:hint="eastAsia" w:ascii="宋体" w:hAnsi="宋体" w:eastAsia="宋体" w:cs="宋体"/>
+          <w:color w:val="6A8759"/>
+          <w:sz w:val="22"/>
+          <w:szCs w:val="22"/>
+          <w:shd w:val="clear" w:fill="2B2B2B"/>
+        </w:rPr>
+        <w:br w:type="textWrapping"/>
+      </w:r>
+      <w:r>
+        <w:rPr>
+          <w:rFonts w:hint="eastAsia" w:ascii="宋体" w:hAnsi="宋体" w:eastAsia="宋体" w:cs="宋体"/>
+          <w:color w:val="CC7832"/>
+          <w:sz w:val="22"/>
+          <w:szCs w:val="22"/>
+          <w:shd w:val="clear" w:fill="2B2B2B"/>
+        </w:rPr>
+        <w:t>spring.redis.port</w:t>
+      </w:r>
+      <w:r>
+        <w:rPr>
+          <w:rFonts w:hint="eastAsia" w:ascii="宋体" w:hAnsi="宋体" w:eastAsia="宋体" w:cs="宋体"/>
+          <w:color w:val="808080"/>
+          <w:sz w:val="22"/>
+          <w:szCs w:val="22"/>
+          <w:shd w:val="clear" w:fill="2B2B2B"/>
+        </w:rPr>
+        <w:t>=</w:t>
+      </w:r>
+      <w:r>
+        <w:rPr>
+          <w:rFonts w:hint="eastAsia" w:ascii="宋体" w:hAnsi="宋体" w:eastAsia="宋体" w:cs="宋体"/>
+          <w:color w:val="6897BB"/>
+          <w:sz w:val="22"/>
+          <w:szCs w:val="22"/>
+          <w:shd w:val="clear" w:fill="2B2B2B"/>
+        </w:rPr>
+        <w:t>6379</w:t>
+      </w:r>
+      <w:r>
+        <w:rPr>
+          <w:rFonts w:hint="eastAsia" w:ascii="宋体" w:hAnsi="宋体" w:eastAsia="宋体" w:cs="宋体"/>
+          <w:color w:val="6897BB"/>
+          <w:sz w:val="22"/>
+          <w:szCs w:val="22"/>
+          <w:shd w:val="clear" w:fill="2B2B2B"/>
+        </w:rPr>
+        <w:br w:type="textWrapping"/>
+      </w:r>
+      <w:r>
+        <w:rPr>
+          <w:rFonts w:hint="eastAsia" w:ascii="宋体" w:hAnsi="宋体" w:eastAsia="宋体" w:cs="宋体"/>
+          <w:color w:val="CC7832"/>
+          <w:sz w:val="22"/>
+          <w:szCs w:val="22"/>
+          <w:shd w:val="clear" w:fill="2B2B2B"/>
+        </w:rPr>
+        <w:t>spring.redis.password</w:t>
+      </w:r>
+      <w:r>
+        <w:rPr>
+          <w:rFonts w:hint="eastAsia" w:ascii="宋体" w:hAnsi="宋体" w:eastAsia="宋体" w:cs="宋体"/>
+          <w:color w:val="808080"/>
+          <w:sz w:val="22"/>
+          <w:szCs w:val="22"/>
+          <w:shd w:val="clear" w:fill="2B2B2B"/>
+        </w:rPr>
+        <w:t>=</w:t>
+      </w:r>
+      <w:r>
+        <w:rPr>
+          <w:rFonts w:hint="eastAsia" w:ascii="宋体" w:hAnsi="宋体" w:eastAsia="宋体" w:cs="宋体"/>
+          <w:color w:val="808080"/>
+          <w:sz w:val="22"/>
+          <w:szCs w:val="22"/>
+          <w:shd w:val="clear" w:fill="2B2B2B"/>
+        </w:rPr>
+        <w:br w:type="textWrapping"/>
+      </w:r>
+      <w:r>
+        <w:rPr>
+          <w:rFonts w:hint="eastAsia" w:ascii="宋体" w:hAnsi="宋体" w:eastAsia="宋体" w:cs="宋体"/>
+          <w:color w:val="CC7832"/>
+          <w:sz w:val="22"/>
+          <w:szCs w:val="22"/>
+          <w:shd w:val="clear" w:fill="2B2B2B"/>
+        </w:rPr>
+        <w:t>spring.redis.pool.max-active</w:t>
+      </w:r>
+      <w:r>
+        <w:rPr>
+          <w:rFonts w:hint="eastAsia" w:ascii="宋体" w:hAnsi="宋体" w:eastAsia="宋体" w:cs="宋体"/>
+          <w:color w:val="808080"/>
+          <w:sz w:val="22"/>
+          <w:szCs w:val="22"/>
+          <w:shd w:val="clear" w:fill="2B2B2B"/>
+        </w:rPr>
+        <w:t>=</w:t>
+      </w:r>
+      <w:r>
+        <w:rPr>
+          <w:rFonts w:hint="eastAsia" w:ascii="宋体" w:hAnsi="宋体" w:eastAsia="宋体" w:cs="宋体"/>
+          <w:color w:val="6897BB"/>
+          <w:sz w:val="22"/>
+          <w:szCs w:val="22"/>
+          <w:shd w:val="clear" w:fill="2B2B2B"/>
+        </w:rPr>
+        <w:t>8</w:t>
+      </w:r>
+      <w:r>
+        <w:rPr>
+          <w:rFonts w:hint="eastAsia" w:ascii="宋体" w:hAnsi="宋体" w:eastAsia="宋体" w:cs="宋体"/>
+          <w:color w:val="6897BB"/>
+          <w:sz w:val="22"/>
+          <w:szCs w:val="22"/>
+          <w:shd w:val="clear" w:fill="2B2B2B"/>
+        </w:rPr>
+        <w:br w:type="textWrapping"/>
+      </w:r>
+      <w:r>
+        <w:rPr>
+          <w:rFonts w:hint="eastAsia" w:ascii="宋体" w:hAnsi="宋体" w:eastAsia="宋体" w:cs="宋体"/>
+          <w:color w:val="CC7832"/>
+          <w:sz w:val="22"/>
+          <w:szCs w:val="22"/>
+          <w:shd w:val="clear" w:fill="2B2B2B"/>
+        </w:rPr>
+        <w:t>spring.redis.pool.max-wait</w:t>
+      </w:r>
+      <w:r>
+        <w:rPr>
+          <w:rFonts w:hint="eastAsia" w:ascii="宋体" w:hAnsi="宋体" w:eastAsia="宋体" w:cs="宋体"/>
+          <w:color w:val="808080"/>
+          <w:sz w:val="22"/>
+          <w:szCs w:val="22"/>
+          <w:shd w:val="clear" w:fill="2B2B2B"/>
+        </w:rPr>
+        <w:t>=</w:t>
+      </w:r>
+      <w:r>
+        <w:rPr>
+          <w:rFonts w:hint="eastAsia" w:ascii="宋体" w:hAnsi="宋体" w:eastAsia="宋体" w:cs="宋体"/>
+          <w:color w:val="6897BB"/>
+          <w:sz w:val="22"/>
+          <w:szCs w:val="22"/>
+          <w:shd w:val="clear" w:fill="2B2B2B"/>
+        </w:rPr>
+        <w:t>-1</w:t>
+      </w:r>
+      <w:r>
+        <w:rPr>
+          <w:rFonts w:hint="eastAsia" w:ascii="宋体" w:hAnsi="宋体" w:eastAsia="宋体" w:cs="宋体"/>
+          <w:color w:val="6897BB"/>
+          <w:sz w:val="22"/>
+          <w:szCs w:val="22"/>
+          <w:shd w:val="clear" w:fill="2B2B2B"/>
+        </w:rPr>
+        <w:br w:type="textWrapping"/>
+      </w:r>
+      <w:r>
+        <w:rPr>
+          <w:rFonts w:hint="eastAsia" w:ascii="宋体" w:hAnsi="宋体" w:eastAsia="宋体" w:cs="宋体"/>
+          <w:color w:val="CC7832"/>
+          <w:sz w:val="22"/>
+          <w:szCs w:val="22"/>
+          <w:shd w:val="clear" w:fill="2B2B2B"/>
+        </w:rPr>
+        <w:t>spring.redis.pool.max-idle</w:t>
+      </w:r>
+      <w:r>
+        <w:rPr>
+          <w:rFonts w:hint="eastAsia" w:ascii="宋体" w:hAnsi="宋体" w:eastAsia="宋体" w:cs="宋体"/>
+          <w:color w:val="808080"/>
+          <w:sz w:val="22"/>
+          <w:szCs w:val="22"/>
+          <w:shd w:val="clear" w:fill="2B2B2B"/>
+        </w:rPr>
+        <w:t>=</w:t>
+      </w:r>
+      <w:r>
+        <w:rPr>
+          <w:rFonts w:hint="eastAsia" w:ascii="宋体" w:hAnsi="宋体" w:eastAsia="宋体" w:cs="宋体"/>
+          <w:color w:val="6897BB"/>
+          <w:sz w:val="22"/>
+          <w:szCs w:val="22"/>
+          <w:shd w:val="clear" w:fill="2B2B2B"/>
+        </w:rPr>
+        <w:t>8</w:t>
+      </w:r>
+      <w:r>
+        <w:rPr>
+          <w:rFonts w:hint="eastAsia" w:ascii="宋体" w:hAnsi="宋体" w:eastAsia="宋体" w:cs="宋体"/>
+          <w:color w:val="6897BB"/>
+          <w:sz w:val="22"/>
+          <w:szCs w:val="22"/>
+          <w:shd w:val="clear" w:fill="2B2B2B"/>
+        </w:rPr>
+        <w:br w:type="textWrapping"/>
+      </w:r>
+      <w:r>
+        <w:rPr>
+          <w:rFonts w:hint="eastAsia" w:ascii="宋体" w:hAnsi="宋体" w:eastAsia="宋体" w:cs="宋体"/>
+          <w:color w:val="CC7832"/>
+          <w:sz w:val="22"/>
+          <w:szCs w:val="22"/>
+          <w:shd w:val="clear" w:fill="2B2B2B"/>
+        </w:rPr>
+        <w:t>spring.redis.pool.min-idle</w:t>
+      </w:r>
+      <w:r>
+        <w:rPr>
+          <w:rFonts w:hint="eastAsia" w:ascii="宋体" w:hAnsi="宋体" w:eastAsia="宋体" w:cs="宋体"/>
+          <w:color w:val="808080"/>
+          <w:sz w:val="22"/>
+          <w:szCs w:val="22"/>
+          <w:shd w:val="clear" w:fill="2B2B2B"/>
+        </w:rPr>
+        <w:t>=</w:t>
+      </w:r>
+      <w:r>
+        <w:rPr>
+          <w:rFonts w:hint="eastAsia" w:ascii="宋体" w:hAnsi="宋体" w:eastAsia="宋体" w:cs="宋体"/>
+          <w:color w:val="6897BB"/>
+          <w:sz w:val="22"/>
+          <w:szCs w:val="22"/>
+          <w:shd w:val="clear" w:fill="2B2B2B"/>
+        </w:rPr>
+        <w:t>0</w:t>
+      </w:r>
+      <w:r>
+        <w:rPr>
+          <w:rFonts w:hint="eastAsia" w:ascii="宋体" w:hAnsi="宋体" w:eastAsia="宋体" w:cs="宋体"/>
+          <w:color w:val="6897BB"/>
+          <w:sz w:val="22"/>
+          <w:szCs w:val="22"/>
+          <w:shd w:val="clear" w:fill="2B2B2B"/>
+        </w:rPr>
+        <w:br w:type="textWrapping"/>
+      </w:r>
+      <w:r>
+        <w:rPr>
+          <w:rFonts w:hint="eastAsia" w:ascii="宋体" w:hAnsi="宋体" w:eastAsia="宋体" w:cs="宋体"/>
+          <w:color w:val="CC7832"/>
+          <w:sz w:val="22"/>
+          <w:szCs w:val="22"/>
+          <w:shd w:val="clear" w:fill="2B2B2B"/>
+        </w:rPr>
+        <w:t>spring.redis.timeout</w:t>
+      </w:r>
+      <w:r>
+        <w:rPr>
+          <w:rFonts w:hint="eastAsia" w:ascii="宋体" w:hAnsi="宋体" w:eastAsia="宋体" w:cs="宋体"/>
+          <w:color w:val="808080"/>
+          <w:sz w:val="22"/>
+          <w:szCs w:val="22"/>
+          <w:shd w:val="clear" w:fill="2B2B2B"/>
+        </w:rPr>
+        <w:t>=</w:t>
+      </w:r>
+      <w:r>
+        <w:rPr>
+          <w:rFonts w:hint="eastAsia" w:ascii="宋体" w:hAnsi="宋体" w:eastAsia="宋体" w:cs="宋体"/>
+          <w:color w:val="6897BB"/>
+          <w:sz w:val="22"/>
+          <w:szCs w:val="22"/>
+          <w:shd w:val="clear" w:fill="2B2B2B"/>
+        </w:rPr>
+        <w:t>0</w:t>
+      </w:r>
+    </w:p>
+    <w:p>
+      <w:pPr>
+        <w:widowControl w:val="0"/>
+        <w:numPr>
+          <w:numId w:val="0"/>
+        </w:numPr>
+        <w:jc w:val="both"/>
+        <w:rPr>
+          <w:rFonts w:hint="eastAsia"/>
+          <w:lang w:val="en-US" w:eastAsia="zh-CN"/>
+        </w:rPr>
+      </w:pPr>
+    </w:p>
+    <w:p>
+      <w:pPr>
+        <w:widowControl w:val="0"/>
+        <w:numPr>
+          <w:numId w:val="0"/>
+        </w:numPr>
+        <w:ind w:leftChars="0"/>
+        <w:jc w:val="both"/>
+        <w:rPr>
+          <w:rFonts w:hint="eastAsia"/>
+          <w:lang w:val="en-US" w:eastAsia="zh-CN"/>
+        </w:rPr>
+      </w:pPr>
+      <w:r>
+        <w:rPr>
+          <w:rFonts w:hint="eastAsia"/>
+          <w:lang w:val="en-US" w:eastAsia="zh-CN"/>
+        </w:rPr>
+        <w:t>4）要启用缓存支持，需要创建一个新的 CacheManager bean。CacheManager 接口有很多实现，和 Redis 的集成，用 RedisCacheManager。Redis 不是应用的共享内存，它只是一个内存服务器，就像 MySql，需要将应用连接到它并使用某种“语言”进行交互，因此还需要一个连接工厂以及一个 Spring 和 Redis 对话要用的 RedisTemplate。</w:t>
+      </w:r>
+    </w:p>
+    <w:p>
+      <w:pPr>
+        <w:pStyle w:val="3"/>
+        <w:keepNext w:val="0"/>
+        <w:keepLines w:val="0"/>
+        <w:widowControl/>
+        <w:suppressLineNumbers w:val="0"/>
+        <w:shd w:val="clear" w:fill="2B2B2B"/>
+        <w:rPr>
+          <w:rFonts w:hint="eastAsia" w:ascii="宋体" w:hAnsi="宋体" w:eastAsia="宋体" w:cs="宋体"/>
+          <w:color w:val="A9B7C6"/>
+          <w:sz w:val="22"/>
+          <w:szCs w:val="22"/>
+        </w:rPr>
+      </w:pPr>
+      <w:r>
+        <w:rPr>
+          <w:rFonts w:hint="eastAsia" w:ascii="宋体" w:hAnsi="宋体" w:eastAsia="宋体" w:cs="宋体"/>
+          <w:color w:val="BBB529"/>
+          <w:sz w:val="22"/>
+          <w:szCs w:val="22"/>
+          <w:shd w:val="clear" w:fill="2B2B2B"/>
+        </w:rPr>
+        <w:t>@EnableCaching</w:t>
+      </w:r>
+      <w:r>
+        <w:rPr>
+          <w:rFonts w:hint="eastAsia" w:ascii="宋体" w:hAnsi="宋体" w:eastAsia="宋体" w:cs="宋体"/>
+          <w:color w:val="BBB529"/>
+          <w:sz w:val="22"/>
+          <w:szCs w:val="22"/>
+          <w:shd w:val="clear" w:fill="2B2B2B"/>
+        </w:rPr>
+        <w:br w:type="textWrapping"/>
+      </w:r>
+      <w:r>
+        <w:rPr>
+          <w:rFonts w:hint="eastAsia" w:ascii="宋体" w:hAnsi="宋体" w:eastAsia="宋体" w:cs="宋体"/>
+          <w:color w:val="BBB529"/>
+          <w:sz w:val="22"/>
+          <w:szCs w:val="22"/>
+          <w:shd w:val="clear" w:fill="2B2B2B"/>
+        </w:rPr>
+        <w:t>@Configuration</w:t>
+      </w:r>
+      <w:r>
+        <w:rPr>
+          <w:rFonts w:hint="eastAsia" w:ascii="宋体" w:hAnsi="宋体" w:eastAsia="宋体" w:cs="宋体"/>
+          <w:color w:val="BBB529"/>
+          <w:sz w:val="22"/>
+          <w:szCs w:val="22"/>
+          <w:shd w:val="clear" w:fill="2B2B2B"/>
+        </w:rPr>
+        <w:br w:type="textWrapping"/>
+      </w:r>
+      <w:r>
+        <w:rPr>
+          <w:rFonts w:hint="eastAsia" w:ascii="宋体" w:hAnsi="宋体" w:eastAsia="宋体" w:cs="宋体"/>
+          <w:color w:val="CC7832"/>
+          <w:sz w:val="22"/>
+          <w:szCs w:val="22"/>
+          <w:shd w:val="clear" w:fill="2B2B2B"/>
+        </w:rPr>
+        <w:t xml:space="preserve">public class </w:t>
+      </w:r>
+      <w:r>
+        <w:rPr>
+          <w:rFonts w:hint="eastAsia" w:ascii="宋体" w:hAnsi="宋体" w:eastAsia="宋体" w:cs="宋体"/>
+          <w:color w:val="A9B7C6"/>
+          <w:sz w:val="22"/>
+          <w:szCs w:val="22"/>
+          <w:shd w:val="clear" w:fill="2B2B2B"/>
+        </w:rPr>
+        <w:t xml:space="preserve">RedisConfig </w:t>
+      </w:r>
+      <w:r>
+        <w:rPr>
+          <w:rFonts w:hint="eastAsia" w:ascii="宋体" w:hAnsi="宋体" w:eastAsia="宋体" w:cs="宋体"/>
+          <w:color w:val="CC7832"/>
+          <w:sz w:val="22"/>
+          <w:szCs w:val="22"/>
+          <w:shd w:val="clear" w:fill="2B2B2B"/>
+        </w:rPr>
+        <w:t xml:space="preserve">extends </w:t>
+      </w:r>
+      <w:r>
+        <w:rPr>
+          <w:rFonts w:hint="eastAsia" w:ascii="宋体" w:hAnsi="宋体" w:eastAsia="宋体" w:cs="宋体"/>
+          <w:color w:val="A9B7C6"/>
+          <w:sz w:val="22"/>
+          <w:szCs w:val="22"/>
+          <w:shd w:val="clear" w:fill="2B2B2B"/>
+        </w:rPr>
+        <w:t>CachingConfigurerSupport {</w:t>
+      </w:r>
+      <w:r>
+        <w:rPr>
+          <w:rFonts w:hint="eastAsia" w:ascii="宋体" w:hAnsi="宋体" w:eastAsia="宋体" w:cs="宋体"/>
+          <w:color w:val="808080"/>
+          <w:sz w:val="22"/>
+          <w:szCs w:val="22"/>
+          <w:shd w:val="clear" w:fill="2B2B2B"/>
+        </w:rPr>
+        <w:br w:type="textWrapping"/>
+      </w:r>
+      <w:r>
+        <w:rPr>
+          <w:rFonts w:hint="eastAsia" w:ascii="宋体" w:hAnsi="宋体" w:eastAsia="宋体" w:cs="宋体"/>
+          <w:color w:val="808080"/>
+          <w:sz w:val="22"/>
+          <w:szCs w:val="22"/>
+          <w:shd w:val="clear" w:fill="2B2B2B"/>
+        </w:rPr>
+        <w:t xml:space="preserve">    </w:t>
+      </w:r>
+      <w:r>
+        <w:rPr>
+          <w:rFonts w:hint="eastAsia" w:ascii="宋体" w:hAnsi="宋体" w:eastAsia="宋体" w:cs="宋体"/>
+          <w:color w:val="BBB529"/>
+          <w:sz w:val="22"/>
+          <w:szCs w:val="22"/>
+          <w:shd w:val="clear" w:fill="2B2B2B"/>
+        </w:rPr>
+        <w:t>@SuppressWarnings</w:t>
+      </w:r>
+      <w:r>
+        <w:rPr>
+          <w:rFonts w:hint="eastAsia" w:ascii="宋体" w:hAnsi="宋体" w:eastAsia="宋体" w:cs="宋体"/>
+          <w:color w:val="A9B7C6"/>
+          <w:sz w:val="22"/>
+          <w:szCs w:val="22"/>
+          <w:shd w:val="clear" w:fill="2B2B2B"/>
+        </w:rPr>
+        <w:t>(</w:t>
+      </w:r>
+      <w:r>
+        <w:rPr>
+          <w:rFonts w:hint="eastAsia" w:ascii="宋体" w:hAnsi="宋体" w:eastAsia="宋体" w:cs="宋体"/>
+          <w:color w:val="6A8759"/>
+          <w:sz w:val="22"/>
+          <w:szCs w:val="22"/>
+          <w:shd w:val="clear" w:fill="2B2B2B"/>
+        </w:rPr>
+        <w:t>"rawtypes"</w:t>
+      </w:r>
+      <w:r>
+        <w:rPr>
+          <w:rFonts w:hint="eastAsia" w:ascii="宋体" w:hAnsi="宋体" w:eastAsia="宋体" w:cs="宋体"/>
+          <w:color w:val="A9B7C6"/>
+          <w:sz w:val="22"/>
+          <w:szCs w:val="22"/>
+          <w:shd w:val="clear" w:fill="2B2B2B"/>
+        </w:rPr>
+        <w:t xml:space="preserve">) </w:t>
+      </w:r>
+      <w:r>
+        <w:rPr>
+          <w:rFonts w:hint="eastAsia" w:ascii="宋体" w:hAnsi="宋体" w:eastAsia="宋体" w:cs="宋体"/>
+          <w:color w:val="808080"/>
+          <w:sz w:val="22"/>
+          <w:szCs w:val="22"/>
+          <w:shd w:val="clear" w:fill="2B2B2B"/>
+        </w:rPr>
+        <w:t>//忽略警告</w:t>
+      </w:r>
+      <w:r>
+        <w:rPr>
+          <w:rFonts w:hint="eastAsia" w:ascii="宋体" w:hAnsi="宋体" w:eastAsia="宋体" w:cs="宋体"/>
+          <w:color w:val="808080"/>
+          <w:sz w:val="22"/>
+          <w:szCs w:val="22"/>
+          <w:shd w:val="clear" w:fill="2B2B2B"/>
+        </w:rPr>
+        <w:br w:type="textWrapping"/>
+      </w:r>
+      <w:r>
+        <w:rPr>
+          <w:rFonts w:hint="eastAsia" w:ascii="宋体" w:hAnsi="宋体" w:eastAsia="宋体" w:cs="宋体"/>
+          <w:color w:val="808080"/>
+          <w:sz w:val="22"/>
+          <w:szCs w:val="22"/>
+          <w:shd w:val="clear" w:fill="2B2B2B"/>
+        </w:rPr>
+        <w:t xml:space="preserve">    </w:t>
+      </w:r>
+      <w:r>
+        <w:rPr>
+          <w:rFonts w:hint="eastAsia" w:ascii="宋体" w:hAnsi="宋体" w:eastAsia="宋体" w:cs="宋体"/>
+          <w:color w:val="BBB529"/>
+          <w:sz w:val="22"/>
+          <w:szCs w:val="22"/>
+          <w:shd w:val="clear" w:fill="2B2B2B"/>
+        </w:rPr>
+        <w:t>@Bean</w:t>
+      </w:r>
+      <w:r>
+        <w:rPr>
+          <w:rFonts w:hint="eastAsia" w:ascii="宋体" w:hAnsi="宋体" w:eastAsia="宋体" w:cs="宋体"/>
+          <w:color w:val="BBB529"/>
+          <w:sz w:val="22"/>
+          <w:szCs w:val="22"/>
+          <w:shd w:val="clear" w:fill="2B2B2B"/>
+        </w:rPr>
+        <w:br w:type="textWrapping"/>
+      </w:r>
+      <w:r>
+        <w:rPr>
+          <w:rFonts w:hint="eastAsia" w:ascii="宋体" w:hAnsi="宋体" w:eastAsia="宋体" w:cs="宋体"/>
+          <w:color w:val="BBB529"/>
+          <w:sz w:val="22"/>
+          <w:szCs w:val="22"/>
+          <w:shd w:val="clear" w:fill="2B2B2B"/>
+        </w:rPr>
+        <w:t xml:space="preserve">    </w:t>
+      </w:r>
+      <w:r>
+        <w:rPr>
+          <w:rFonts w:hint="eastAsia" w:ascii="宋体" w:hAnsi="宋体" w:eastAsia="宋体" w:cs="宋体"/>
+          <w:color w:val="CC7832"/>
+          <w:sz w:val="22"/>
+          <w:szCs w:val="22"/>
+          <w:shd w:val="clear" w:fill="2B2B2B"/>
+        </w:rPr>
+        <w:t xml:space="preserve">public </w:t>
+      </w:r>
+      <w:r>
+        <w:rPr>
+          <w:rFonts w:hint="eastAsia" w:ascii="宋体" w:hAnsi="宋体" w:eastAsia="宋体" w:cs="宋体"/>
+          <w:color w:val="A9B7C6"/>
+          <w:sz w:val="22"/>
+          <w:szCs w:val="22"/>
+          <w:shd w:val="clear" w:fill="2B2B2B"/>
+        </w:rPr>
+        <w:t xml:space="preserve">CacheManager </w:t>
+      </w:r>
+      <w:r>
+        <w:rPr>
+          <w:rFonts w:hint="eastAsia" w:ascii="宋体" w:hAnsi="宋体" w:eastAsia="宋体" w:cs="宋体"/>
+          <w:color w:val="FFC66D"/>
+          <w:sz w:val="22"/>
+          <w:szCs w:val="22"/>
+          <w:shd w:val="clear" w:fill="2B2B2B"/>
+        </w:rPr>
+        <w:t>cacheManager</w:t>
+      </w:r>
+      <w:r>
+        <w:rPr>
+          <w:rFonts w:hint="eastAsia" w:ascii="宋体" w:hAnsi="宋体" w:eastAsia="宋体" w:cs="宋体"/>
+          <w:color w:val="A9B7C6"/>
+          <w:sz w:val="22"/>
+          <w:szCs w:val="22"/>
+          <w:shd w:val="clear" w:fill="2B2B2B"/>
+        </w:rPr>
+        <w:t>(RedisTemplate redisTemplate) {</w:t>
+      </w:r>
+      <w:r>
+        <w:rPr>
+          <w:rFonts w:hint="eastAsia" w:ascii="宋体" w:hAnsi="宋体" w:eastAsia="宋体" w:cs="宋体"/>
+          <w:color w:val="A9B7C6"/>
+          <w:sz w:val="22"/>
+          <w:szCs w:val="22"/>
+          <w:shd w:val="clear" w:fill="2B2B2B"/>
+        </w:rPr>
+        <w:br w:type="textWrapping"/>
+      </w:r>
+      <w:r>
+        <w:rPr>
+          <w:rFonts w:hint="eastAsia" w:ascii="宋体" w:hAnsi="宋体" w:eastAsia="宋体" w:cs="宋体"/>
+          <w:color w:val="A9B7C6"/>
+          <w:sz w:val="22"/>
+          <w:szCs w:val="22"/>
+          <w:shd w:val="clear" w:fill="2B2B2B"/>
+        </w:rPr>
+        <w:t xml:space="preserve">        RedisCacheManager rcm = </w:t>
+      </w:r>
+      <w:r>
+        <w:rPr>
+          <w:rFonts w:hint="eastAsia" w:ascii="宋体" w:hAnsi="宋体" w:eastAsia="宋体" w:cs="宋体"/>
+          <w:color w:val="CC7832"/>
+          <w:sz w:val="22"/>
+          <w:szCs w:val="22"/>
+          <w:shd w:val="clear" w:fill="2B2B2B"/>
+        </w:rPr>
+        <w:t xml:space="preserve">new </w:t>
+      </w:r>
+      <w:r>
+        <w:rPr>
+          <w:rFonts w:hint="eastAsia" w:ascii="宋体" w:hAnsi="宋体" w:eastAsia="宋体" w:cs="宋体"/>
+          <w:color w:val="A9B7C6"/>
+          <w:sz w:val="22"/>
+          <w:szCs w:val="22"/>
+          <w:shd w:val="clear" w:fill="2B2B2B"/>
+        </w:rPr>
+        <w:t>RedisCacheManager(redisTemplate)</w:t>
+      </w:r>
+      <w:r>
+        <w:rPr>
+          <w:rFonts w:hint="eastAsia" w:ascii="宋体" w:hAnsi="宋体" w:eastAsia="宋体" w:cs="宋体"/>
+          <w:color w:val="CC7832"/>
+          <w:sz w:val="22"/>
+          <w:szCs w:val="22"/>
+          <w:shd w:val="clear" w:fill="2B2B2B"/>
+        </w:rPr>
+        <w:t>;</w:t>
+      </w:r>
+      <w:r>
+        <w:rPr>
+          <w:rFonts w:hint="eastAsia" w:ascii="宋体" w:hAnsi="宋体" w:eastAsia="宋体" w:cs="宋体"/>
+          <w:color w:val="CC7832"/>
+          <w:sz w:val="22"/>
+          <w:szCs w:val="22"/>
+          <w:shd w:val="clear" w:fill="2B2B2B"/>
+        </w:rPr>
+        <w:br w:type="textWrapping"/>
+      </w:r>
+      <w:r>
+        <w:rPr>
+          <w:rFonts w:hint="eastAsia" w:ascii="宋体" w:hAnsi="宋体" w:eastAsia="宋体" w:cs="宋体"/>
+          <w:color w:val="808080"/>
+          <w:sz w:val="22"/>
+          <w:szCs w:val="22"/>
+          <w:shd w:val="clear" w:fill="2B2B2B"/>
+        </w:rPr>
+        <w:t>//        rcm.setDefaultExpiration(30);</w:t>
+      </w:r>
+      <w:r>
+        <w:rPr>
+          <w:rFonts w:hint="eastAsia" w:ascii="宋体" w:hAnsi="宋体" w:eastAsia="宋体" w:cs="宋体"/>
+          <w:color w:val="808080"/>
+          <w:sz w:val="22"/>
+          <w:szCs w:val="22"/>
+          <w:shd w:val="clear" w:fill="2B2B2B"/>
+        </w:rPr>
+        <w:br w:type="textWrapping"/>
+      </w:r>
+      <w:r>
+        <w:rPr>
+          <w:rFonts w:hint="eastAsia" w:ascii="宋体" w:hAnsi="宋体" w:eastAsia="宋体" w:cs="宋体"/>
+          <w:color w:val="808080"/>
+          <w:sz w:val="22"/>
+          <w:szCs w:val="22"/>
+          <w:shd w:val="clear" w:fill="2B2B2B"/>
+        </w:rPr>
+        <w:t xml:space="preserve">        //此处可设置redis过期时间</w:t>
+      </w:r>
+      <w:r>
+        <w:rPr>
+          <w:rFonts w:hint="eastAsia" w:ascii="宋体" w:hAnsi="宋体" w:eastAsia="宋体" w:cs="宋体"/>
+          <w:color w:val="808080"/>
+          <w:sz w:val="22"/>
+          <w:szCs w:val="22"/>
+          <w:shd w:val="clear" w:fill="2B2B2B"/>
+        </w:rPr>
+        <w:br w:type="textWrapping"/>
+      </w:r>
+      <w:r>
+        <w:rPr>
+          <w:rFonts w:hint="eastAsia" w:ascii="宋体" w:hAnsi="宋体" w:eastAsia="宋体" w:cs="宋体"/>
+          <w:color w:val="808080"/>
+          <w:sz w:val="22"/>
+          <w:szCs w:val="22"/>
+          <w:shd w:val="clear" w:fill="2B2B2B"/>
+        </w:rPr>
+        <w:t xml:space="preserve">        </w:t>
+      </w:r>
+      <w:r>
+        <w:rPr>
+          <w:rFonts w:hint="eastAsia" w:ascii="宋体" w:hAnsi="宋体" w:eastAsia="宋体" w:cs="宋体"/>
+          <w:color w:val="CC7832"/>
+          <w:sz w:val="22"/>
+          <w:szCs w:val="22"/>
+          <w:shd w:val="clear" w:fill="2B2B2B"/>
+        </w:rPr>
+        <w:t xml:space="preserve">return </w:t>
+      </w:r>
+      <w:r>
+        <w:rPr>
+          <w:rFonts w:hint="eastAsia" w:ascii="宋体" w:hAnsi="宋体" w:eastAsia="宋体" w:cs="宋体"/>
+          <w:color w:val="A9B7C6"/>
+          <w:sz w:val="22"/>
+          <w:szCs w:val="22"/>
+          <w:shd w:val="clear" w:fill="2B2B2B"/>
+        </w:rPr>
+        <w:t>rcm</w:t>
+      </w:r>
+      <w:r>
+        <w:rPr>
+          <w:rFonts w:hint="eastAsia" w:ascii="宋体" w:hAnsi="宋体" w:eastAsia="宋体" w:cs="宋体"/>
+          <w:color w:val="CC7832"/>
+          <w:sz w:val="22"/>
+          <w:szCs w:val="22"/>
+          <w:shd w:val="clear" w:fill="2B2B2B"/>
+        </w:rPr>
+        <w:t>;</w:t>
+      </w:r>
+      <w:r>
+        <w:rPr>
+          <w:rFonts w:hint="eastAsia" w:ascii="宋体" w:hAnsi="宋体" w:eastAsia="宋体" w:cs="宋体"/>
+          <w:color w:val="CC7832"/>
+          <w:sz w:val="22"/>
+          <w:szCs w:val="22"/>
+          <w:shd w:val="clear" w:fill="2B2B2B"/>
+        </w:rPr>
+        <w:br w:type="textWrapping"/>
+      </w:r>
+      <w:r>
+        <w:rPr>
+          <w:rFonts w:hint="eastAsia" w:ascii="宋体" w:hAnsi="宋体" w:eastAsia="宋体" w:cs="宋体"/>
+          <w:color w:val="CC7832"/>
+          <w:sz w:val="22"/>
+          <w:szCs w:val="22"/>
+          <w:shd w:val="clear" w:fill="2B2B2B"/>
+        </w:rPr>
+        <w:t xml:space="preserve">    </w:t>
+      </w:r>
+      <w:r>
+        <w:rPr>
+          <w:rFonts w:hint="eastAsia" w:ascii="宋体" w:hAnsi="宋体" w:eastAsia="宋体" w:cs="宋体"/>
+          <w:color w:val="A9B7C6"/>
+          <w:sz w:val="22"/>
+          <w:szCs w:val="22"/>
+          <w:shd w:val="clear" w:fill="2B2B2B"/>
+        </w:rPr>
+        <w:t>}</w:t>
+      </w:r>
+      <w:r>
+        <w:rPr>
+          <w:rFonts w:hint="eastAsia" w:ascii="宋体" w:hAnsi="宋体" w:eastAsia="宋体" w:cs="宋体"/>
+          <w:color w:val="A9B7C6"/>
+          <w:sz w:val="22"/>
+          <w:szCs w:val="22"/>
+          <w:shd w:val="clear" w:fill="2B2B2B"/>
+        </w:rPr>
+        <w:br w:type="textWrapping"/>
+      </w:r>
+      <w:r>
+        <w:rPr>
+          <w:rFonts w:hint="eastAsia" w:ascii="宋体" w:hAnsi="宋体" w:eastAsia="宋体" w:cs="宋体"/>
+          <w:color w:val="A9B7C6"/>
+          <w:sz w:val="22"/>
+          <w:szCs w:val="22"/>
+          <w:shd w:val="clear" w:fill="2B2B2B"/>
+        </w:rPr>
+        <w:br w:type="textWrapping"/>
+      </w:r>
+      <w:r>
+        <w:rPr>
+          <w:rFonts w:hint="eastAsia" w:ascii="宋体" w:hAnsi="宋体" w:eastAsia="宋体" w:cs="宋体"/>
+          <w:color w:val="A9B7C6"/>
+          <w:sz w:val="22"/>
+          <w:szCs w:val="22"/>
+          <w:shd w:val="clear" w:fill="2B2B2B"/>
+        </w:rPr>
+        <w:t xml:space="preserve">    </w:t>
+      </w:r>
+      <w:r>
+        <w:rPr>
+          <w:rFonts w:hint="eastAsia" w:ascii="宋体" w:hAnsi="宋体" w:eastAsia="宋体" w:cs="宋体"/>
+          <w:i/>
+          <w:color w:val="629755"/>
+          <w:sz w:val="22"/>
+          <w:szCs w:val="22"/>
+          <w:shd w:val="clear" w:fill="2B2B2B"/>
+        </w:rPr>
+        <w:t>/**</w:t>
+      </w:r>
+      <w:r>
+        <w:rPr>
+          <w:rFonts w:hint="eastAsia" w:ascii="宋体" w:hAnsi="宋体" w:eastAsia="宋体" w:cs="宋体"/>
+          <w:i/>
+          <w:color w:val="629755"/>
+          <w:sz w:val="22"/>
+          <w:szCs w:val="22"/>
+          <w:shd w:val="clear" w:fill="2B2B2B"/>
+        </w:rPr>
+        <w:br w:type="textWrapping"/>
+      </w:r>
+      <w:r>
+        <w:rPr>
+          <w:rFonts w:hint="eastAsia" w:ascii="宋体" w:hAnsi="宋体" w:eastAsia="宋体" w:cs="宋体"/>
+          <w:i/>
+          <w:color w:val="629755"/>
+          <w:sz w:val="22"/>
+          <w:szCs w:val="22"/>
+          <w:shd w:val="clear" w:fill="2B2B2B"/>
+        </w:rPr>
+        <w:t xml:space="preserve">     * </w:t>
+      </w:r>
+      <w:r>
+        <w:rPr>
+          <w:rFonts w:hint="eastAsia" w:ascii="宋体" w:hAnsi="宋体" w:eastAsia="宋体" w:cs="宋体"/>
+          <w:b/>
+          <w:i/>
+          <w:color w:val="629755"/>
+          <w:sz w:val="22"/>
+          <w:szCs w:val="22"/>
+          <w:shd w:val="clear" w:fill="2B2B2B"/>
+        </w:rPr>
+        <w:t xml:space="preserve">@param </w:t>
+      </w:r>
+      <w:r>
+        <w:rPr>
+          <w:rFonts w:hint="eastAsia" w:ascii="宋体" w:hAnsi="宋体" w:eastAsia="宋体" w:cs="宋体"/>
+          <w:i/>
+          <w:color w:val="8A653B"/>
+          <w:sz w:val="22"/>
+          <w:szCs w:val="22"/>
+          <w:shd w:val="clear" w:fill="2B2B2B"/>
+        </w:rPr>
+        <w:t>factory</w:t>
+      </w:r>
+      <w:r>
+        <w:rPr>
+          <w:rFonts w:hint="eastAsia" w:ascii="宋体" w:hAnsi="宋体" w:eastAsia="宋体" w:cs="宋体"/>
+          <w:i/>
+          <w:color w:val="8A653B"/>
+          <w:sz w:val="22"/>
+          <w:szCs w:val="22"/>
+          <w:shd w:val="clear" w:fill="2B2B2B"/>
+        </w:rPr>
+        <w:br w:type="textWrapping"/>
+      </w:r>
+      <w:r>
+        <w:rPr>
+          <w:rFonts w:hint="eastAsia" w:ascii="宋体" w:hAnsi="宋体" w:eastAsia="宋体" w:cs="宋体"/>
+          <w:i/>
+          <w:color w:val="8A653B"/>
+          <w:sz w:val="22"/>
+          <w:szCs w:val="22"/>
+          <w:shd w:val="clear" w:fill="2B2B2B"/>
+        </w:rPr>
+        <w:t xml:space="preserve">     </w:t>
+      </w:r>
+      <w:r>
+        <w:rPr>
+          <w:rFonts w:hint="eastAsia" w:ascii="宋体" w:hAnsi="宋体" w:eastAsia="宋体" w:cs="宋体"/>
+          <w:i/>
+          <w:color w:val="629755"/>
+          <w:sz w:val="22"/>
+          <w:szCs w:val="22"/>
+          <w:shd w:val="clear" w:fill="2B2B2B"/>
+        </w:rPr>
+        <w:t xml:space="preserve">* </w:t>
+      </w:r>
+      <w:r>
+        <w:rPr>
+          <w:rFonts w:hint="eastAsia" w:ascii="宋体" w:hAnsi="宋体" w:eastAsia="宋体" w:cs="宋体"/>
+          <w:b/>
+          <w:i/>
+          <w:color w:val="629755"/>
+          <w:sz w:val="22"/>
+          <w:szCs w:val="22"/>
+          <w:shd w:val="clear" w:fill="2B2B2B"/>
+        </w:rPr>
+        <w:t>@return</w:t>
+      </w:r>
+      <w:r>
+        <w:rPr>
+          <w:rFonts w:hint="eastAsia" w:ascii="宋体" w:hAnsi="宋体" w:eastAsia="宋体" w:cs="宋体"/>
+          <w:b/>
+          <w:i/>
+          <w:color w:val="629755"/>
+          <w:sz w:val="22"/>
+          <w:szCs w:val="22"/>
+          <w:shd w:val="clear" w:fill="2B2B2B"/>
+        </w:rPr>
+        <w:br w:type="textWrapping"/>
+      </w:r>
+      <w:r>
+        <w:rPr>
+          <w:rFonts w:hint="eastAsia" w:ascii="宋体" w:hAnsi="宋体" w:eastAsia="宋体" w:cs="宋体"/>
+          <w:b/>
+          <w:i/>
+          <w:color w:val="629755"/>
+          <w:sz w:val="22"/>
+          <w:szCs w:val="22"/>
+          <w:shd w:val="clear" w:fill="2B2B2B"/>
+        </w:rPr>
+        <w:t xml:space="preserve">     </w:t>
+      </w:r>
+      <w:r>
+        <w:rPr>
+          <w:rFonts w:hint="eastAsia" w:ascii="宋体" w:hAnsi="宋体" w:eastAsia="宋体" w:cs="宋体"/>
+          <w:i/>
+          <w:color w:val="629755"/>
+          <w:sz w:val="22"/>
+          <w:szCs w:val="22"/>
+          <w:shd w:val="clear" w:fill="2B2B2B"/>
+        </w:rPr>
+        <w:t>*/</w:t>
+      </w:r>
+      <w:r>
+        <w:rPr>
+          <w:rFonts w:hint="eastAsia" w:ascii="宋体" w:hAnsi="宋体" w:eastAsia="宋体" w:cs="宋体"/>
+          <w:i/>
+          <w:color w:val="629755"/>
+          <w:sz w:val="22"/>
+          <w:szCs w:val="22"/>
+          <w:shd w:val="clear" w:fill="2B2B2B"/>
+        </w:rPr>
+        <w:br w:type="textWrapping"/>
+      </w:r>
+      <w:r>
+        <w:rPr>
+          <w:rFonts w:hint="eastAsia" w:ascii="宋体" w:hAnsi="宋体" w:eastAsia="宋体" w:cs="宋体"/>
+          <w:i/>
+          <w:color w:val="629755"/>
+          <w:sz w:val="22"/>
+          <w:szCs w:val="22"/>
+          <w:shd w:val="clear" w:fill="2B2B2B"/>
+        </w:rPr>
+        <w:t xml:space="preserve">    </w:t>
+      </w:r>
+      <w:r>
+        <w:rPr>
+          <w:rFonts w:hint="eastAsia" w:ascii="宋体" w:hAnsi="宋体" w:eastAsia="宋体" w:cs="宋体"/>
+          <w:color w:val="BBB529"/>
+          <w:sz w:val="22"/>
+          <w:szCs w:val="22"/>
+          <w:shd w:val="clear" w:fill="2B2B2B"/>
+        </w:rPr>
+        <w:t>@SuppressWarnings</w:t>
+      </w:r>
+      <w:r>
+        <w:rPr>
+          <w:rFonts w:hint="eastAsia" w:ascii="宋体" w:hAnsi="宋体" w:eastAsia="宋体" w:cs="宋体"/>
+          <w:color w:val="A9B7C6"/>
+          <w:sz w:val="22"/>
+          <w:szCs w:val="22"/>
+          <w:shd w:val="clear" w:fill="2B2B2B"/>
+        </w:rPr>
+        <w:t>({</w:t>
+      </w:r>
+      <w:r>
+        <w:rPr>
+          <w:rFonts w:hint="eastAsia" w:ascii="宋体" w:hAnsi="宋体" w:eastAsia="宋体" w:cs="宋体"/>
+          <w:color w:val="6A8759"/>
+          <w:sz w:val="22"/>
+          <w:szCs w:val="22"/>
+          <w:shd w:val="clear" w:fill="2B2B2B"/>
+        </w:rPr>
+        <w:t>"rawtypes"</w:t>
+      </w:r>
+      <w:r>
+        <w:rPr>
+          <w:rFonts w:hint="eastAsia" w:ascii="宋体" w:hAnsi="宋体" w:eastAsia="宋体" w:cs="宋体"/>
+          <w:color w:val="CC7832"/>
+          <w:sz w:val="22"/>
+          <w:szCs w:val="22"/>
+          <w:shd w:val="clear" w:fill="2B2B2B"/>
+        </w:rPr>
+        <w:t xml:space="preserve">, </w:t>
+      </w:r>
+      <w:r>
+        <w:rPr>
+          <w:rFonts w:hint="eastAsia" w:ascii="宋体" w:hAnsi="宋体" w:eastAsia="宋体" w:cs="宋体"/>
+          <w:color w:val="6A8759"/>
+          <w:sz w:val="22"/>
+          <w:szCs w:val="22"/>
+          <w:shd w:val="clear" w:fill="2B2B2B"/>
+        </w:rPr>
+        <w:t>"unchecked"</w:t>
+      </w:r>
+      <w:r>
+        <w:rPr>
+          <w:rFonts w:hint="eastAsia" w:ascii="宋体" w:hAnsi="宋体" w:eastAsia="宋体" w:cs="宋体"/>
+          <w:color w:val="A9B7C6"/>
+          <w:sz w:val="22"/>
+          <w:szCs w:val="22"/>
+          <w:shd w:val="clear" w:fill="2B2B2B"/>
+        </w:rPr>
+        <w:t>})</w:t>
+      </w:r>
+      <w:r>
+        <w:rPr>
+          <w:rFonts w:hint="eastAsia" w:ascii="宋体" w:hAnsi="宋体" w:eastAsia="宋体" w:cs="宋体"/>
+          <w:color w:val="A9B7C6"/>
+          <w:sz w:val="22"/>
+          <w:szCs w:val="22"/>
+          <w:shd w:val="clear" w:fill="2B2B2B"/>
+        </w:rPr>
+        <w:br w:type="textWrapping"/>
+      </w:r>
+      <w:r>
+        <w:rPr>
+          <w:rFonts w:hint="eastAsia" w:ascii="宋体" w:hAnsi="宋体" w:eastAsia="宋体" w:cs="宋体"/>
+          <w:color w:val="A9B7C6"/>
+          <w:sz w:val="22"/>
+          <w:szCs w:val="22"/>
+          <w:shd w:val="clear" w:fill="2B2B2B"/>
+        </w:rPr>
+        <w:t xml:space="preserve">    </w:t>
+      </w:r>
+      <w:r>
+        <w:rPr>
+          <w:rFonts w:hint="eastAsia" w:ascii="宋体" w:hAnsi="宋体" w:eastAsia="宋体" w:cs="宋体"/>
+          <w:color w:val="BBB529"/>
+          <w:sz w:val="22"/>
+          <w:szCs w:val="22"/>
+          <w:shd w:val="clear" w:fill="2B2B2B"/>
+        </w:rPr>
+        <w:t>@Bean</w:t>
+      </w:r>
+      <w:r>
+        <w:rPr>
+          <w:rFonts w:hint="eastAsia" w:ascii="宋体" w:hAnsi="宋体" w:eastAsia="宋体" w:cs="宋体"/>
+          <w:color w:val="BBB529"/>
+          <w:sz w:val="22"/>
+          <w:szCs w:val="22"/>
+          <w:shd w:val="clear" w:fill="2B2B2B"/>
+        </w:rPr>
+        <w:br w:type="textWrapping"/>
+      </w:r>
+      <w:r>
+        <w:rPr>
+          <w:rFonts w:hint="eastAsia" w:ascii="宋体" w:hAnsi="宋体" w:eastAsia="宋体" w:cs="宋体"/>
+          <w:color w:val="BBB529"/>
+          <w:sz w:val="22"/>
+          <w:szCs w:val="22"/>
+          <w:shd w:val="clear" w:fill="2B2B2B"/>
+        </w:rPr>
+        <w:t xml:space="preserve">    </w:t>
+      </w:r>
+      <w:r>
+        <w:rPr>
+          <w:rFonts w:hint="eastAsia" w:ascii="宋体" w:hAnsi="宋体" w:eastAsia="宋体" w:cs="宋体"/>
+          <w:color w:val="CC7832"/>
+          <w:sz w:val="22"/>
+          <w:szCs w:val="22"/>
+          <w:shd w:val="clear" w:fill="2B2B2B"/>
+        </w:rPr>
+        <w:t xml:space="preserve">public </w:t>
+      </w:r>
+      <w:r>
+        <w:rPr>
+          <w:rFonts w:hint="eastAsia" w:ascii="宋体" w:hAnsi="宋体" w:eastAsia="宋体" w:cs="宋体"/>
+          <w:color w:val="A9B7C6"/>
+          <w:sz w:val="22"/>
+          <w:szCs w:val="22"/>
+          <w:shd w:val="clear" w:fill="2B2B2B"/>
+        </w:rPr>
+        <w:t>RedisTemplate&lt;String</w:t>
+      </w:r>
+      <w:r>
+        <w:rPr>
+          <w:rFonts w:hint="eastAsia" w:ascii="宋体" w:hAnsi="宋体" w:eastAsia="宋体" w:cs="宋体"/>
+          <w:color w:val="CC7832"/>
+          <w:sz w:val="22"/>
+          <w:szCs w:val="22"/>
+          <w:shd w:val="clear" w:fill="2B2B2B"/>
+        </w:rPr>
+        <w:t xml:space="preserve">, </w:t>
+      </w:r>
+      <w:r>
+        <w:rPr>
+          <w:rFonts w:hint="eastAsia" w:ascii="宋体" w:hAnsi="宋体" w:eastAsia="宋体" w:cs="宋体"/>
+          <w:color w:val="A9B7C6"/>
+          <w:sz w:val="22"/>
+          <w:szCs w:val="22"/>
+          <w:shd w:val="clear" w:fill="2B2B2B"/>
+        </w:rPr>
+        <w:t xml:space="preserve">String&gt; </w:t>
+      </w:r>
+      <w:r>
+        <w:rPr>
+          <w:rFonts w:hint="eastAsia" w:ascii="宋体" w:hAnsi="宋体" w:eastAsia="宋体" w:cs="宋体"/>
+          <w:color w:val="FFC66D"/>
+          <w:sz w:val="22"/>
+          <w:szCs w:val="22"/>
+          <w:shd w:val="clear" w:fill="2B2B2B"/>
+        </w:rPr>
+        <w:t>redisTemplate</w:t>
+      </w:r>
+      <w:r>
+        <w:rPr>
+          <w:rFonts w:hint="eastAsia" w:ascii="宋体" w:hAnsi="宋体" w:eastAsia="宋体" w:cs="宋体"/>
+          <w:color w:val="A9B7C6"/>
+          <w:sz w:val="22"/>
+          <w:szCs w:val="22"/>
+          <w:shd w:val="clear" w:fill="2B2B2B"/>
+        </w:rPr>
+        <w:t>(RedisConnectionFactory factory) {</w:t>
+      </w:r>
+      <w:r>
+        <w:rPr>
+          <w:rFonts w:hint="eastAsia" w:ascii="宋体" w:hAnsi="宋体" w:eastAsia="宋体" w:cs="宋体"/>
+          <w:color w:val="A9B7C6"/>
+          <w:sz w:val="22"/>
+          <w:szCs w:val="22"/>
+          <w:shd w:val="clear" w:fill="2B2B2B"/>
+        </w:rPr>
+        <w:br w:type="textWrapping"/>
+      </w:r>
+      <w:r>
+        <w:rPr>
+          <w:rFonts w:hint="eastAsia" w:ascii="宋体" w:hAnsi="宋体" w:eastAsia="宋体" w:cs="宋体"/>
+          <w:color w:val="A9B7C6"/>
+          <w:sz w:val="22"/>
+          <w:szCs w:val="22"/>
+          <w:shd w:val="clear" w:fill="2B2B2B"/>
+        </w:rPr>
+        <w:t xml:space="preserve">        StringRedisTemplate template = </w:t>
+      </w:r>
+      <w:r>
+        <w:rPr>
+          <w:rFonts w:hint="eastAsia" w:ascii="宋体" w:hAnsi="宋体" w:eastAsia="宋体" w:cs="宋体"/>
+          <w:color w:val="CC7832"/>
+          <w:sz w:val="22"/>
+          <w:szCs w:val="22"/>
+          <w:shd w:val="clear" w:fill="2B2B2B"/>
+        </w:rPr>
+        <w:t xml:space="preserve">new </w:t>
+      </w:r>
+      <w:r>
+        <w:rPr>
+          <w:rFonts w:hint="eastAsia" w:ascii="宋体" w:hAnsi="宋体" w:eastAsia="宋体" w:cs="宋体"/>
+          <w:color w:val="A9B7C6"/>
+          <w:sz w:val="22"/>
+          <w:szCs w:val="22"/>
+          <w:shd w:val="clear" w:fill="2B2B2B"/>
+        </w:rPr>
+        <w:t>StringRedisTemplate(factory)</w:t>
+      </w:r>
+      <w:r>
+        <w:rPr>
+          <w:rFonts w:hint="eastAsia" w:ascii="宋体" w:hAnsi="宋体" w:eastAsia="宋体" w:cs="宋体"/>
+          <w:color w:val="CC7832"/>
+          <w:sz w:val="22"/>
+          <w:szCs w:val="22"/>
+          <w:shd w:val="clear" w:fill="2B2B2B"/>
+        </w:rPr>
+        <w:t>;</w:t>
+      </w:r>
+      <w:r>
+        <w:rPr>
+          <w:rFonts w:hint="eastAsia" w:ascii="宋体" w:hAnsi="宋体" w:eastAsia="宋体" w:cs="宋体"/>
+          <w:color w:val="CC7832"/>
+          <w:sz w:val="22"/>
+          <w:szCs w:val="22"/>
+          <w:shd w:val="clear" w:fill="2B2B2B"/>
+        </w:rPr>
+        <w:br w:type="textWrapping"/>
+      </w:r>
+      <w:r>
+        <w:rPr>
+          <w:rFonts w:hint="eastAsia" w:ascii="宋体" w:hAnsi="宋体" w:eastAsia="宋体" w:cs="宋体"/>
+          <w:color w:val="CC7832"/>
+          <w:sz w:val="22"/>
+          <w:szCs w:val="22"/>
+          <w:shd w:val="clear" w:fill="2B2B2B"/>
+        </w:rPr>
+        <w:t xml:space="preserve">        </w:t>
+      </w:r>
+      <w:r>
+        <w:rPr>
+          <w:rFonts w:hint="eastAsia" w:ascii="宋体" w:hAnsi="宋体" w:eastAsia="宋体" w:cs="宋体"/>
+          <w:color w:val="808080"/>
+          <w:sz w:val="22"/>
+          <w:szCs w:val="22"/>
+          <w:shd w:val="clear" w:fill="2B2B2B"/>
+        </w:rPr>
+        <w:t>//设置序列化工具</w:t>
+      </w:r>
+      <w:r>
+        <w:rPr>
+          <w:rFonts w:hint="eastAsia" w:ascii="宋体" w:hAnsi="宋体" w:eastAsia="宋体" w:cs="宋体"/>
+          <w:color w:val="808080"/>
+          <w:sz w:val="22"/>
+          <w:szCs w:val="22"/>
+          <w:shd w:val="clear" w:fill="2B2B2B"/>
+        </w:rPr>
+        <w:br w:type="textWrapping"/>
+      </w:r>
+      <w:r>
+        <w:rPr>
+          <w:rFonts w:hint="eastAsia" w:ascii="宋体" w:hAnsi="宋体" w:eastAsia="宋体" w:cs="宋体"/>
+          <w:color w:val="808080"/>
+          <w:sz w:val="22"/>
+          <w:szCs w:val="22"/>
+          <w:shd w:val="clear" w:fill="2B2B2B"/>
+        </w:rPr>
+        <w:t xml:space="preserve">        </w:t>
+      </w:r>
+      <w:r>
+        <w:rPr>
+          <w:rFonts w:hint="eastAsia" w:ascii="宋体" w:hAnsi="宋体" w:eastAsia="宋体" w:cs="宋体"/>
+          <w:color w:val="A9B7C6"/>
+          <w:sz w:val="22"/>
+          <w:szCs w:val="22"/>
+          <w:shd w:val="clear" w:fill="2B2B2B"/>
+        </w:rPr>
+        <w:t xml:space="preserve">Jackson2JsonRedisSerializer jackson2JsonRedisSerializer = </w:t>
+      </w:r>
+      <w:r>
+        <w:rPr>
+          <w:rFonts w:hint="eastAsia" w:ascii="宋体" w:hAnsi="宋体" w:eastAsia="宋体" w:cs="宋体"/>
+          <w:color w:val="CC7832"/>
+          <w:sz w:val="22"/>
+          <w:szCs w:val="22"/>
+          <w:shd w:val="clear" w:fill="2B2B2B"/>
+        </w:rPr>
+        <w:t xml:space="preserve">new </w:t>
+      </w:r>
+      <w:r>
+        <w:rPr>
+          <w:rFonts w:hint="eastAsia" w:ascii="宋体" w:hAnsi="宋体" w:eastAsia="宋体" w:cs="宋体"/>
+          <w:color w:val="A9B7C6"/>
+          <w:sz w:val="22"/>
+          <w:szCs w:val="22"/>
+          <w:shd w:val="clear" w:fill="2B2B2B"/>
+        </w:rPr>
+        <w:t>Jackson2JsonRedisSerializer(Object.</w:t>
+      </w:r>
+      <w:r>
+        <w:rPr>
+          <w:rFonts w:hint="eastAsia" w:ascii="宋体" w:hAnsi="宋体" w:eastAsia="宋体" w:cs="宋体"/>
+          <w:color w:val="CC7832"/>
+          <w:sz w:val="22"/>
+          <w:szCs w:val="22"/>
+          <w:shd w:val="clear" w:fill="2B2B2B"/>
+        </w:rPr>
+        <w:t>class</w:t>
+      </w:r>
+      <w:r>
+        <w:rPr>
+          <w:rFonts w:hint="eastAsia" w:ascii="宋体" w:hAnsi="宋体" w:eastAsia="宋体" w:cs="宋体"/>
+          <w:color w:val="A9B7C6"/>
+          <w:sz w:val="22"/>
+          <w:szCs w:val="22"/>
+          <w:shd w:val="clear" w:fill="2B2B2B"/>
+        </w:rPr>
+        <w:t>)</w:t>
+      </w:r>
+      <w:r>
+        <w:rPr>
+          <w:rFonts w:hint="eastAsia" w:ascii="宋体" w:hAnsi="宋体" w:eastAsia="宋体" w:cs="宋体"/>
+          <w:color w:val="CC7832"/>
+          <w:sz w:val="22"/>
+          <w:szCs w:val="22"/>
+          <w:shd w:val="clear" w:fill="2B2B2B"/>
+        </w:rPr>
+        <w:t>;</w:t>
+      </w:r>
+      <w:r>
+        <w:rPr>
+          <w:rFonts w:hint="eastAsia" w:ascii="宋体" w:hAnsi="宋体" w:eastAsia="宋体" w:cs="宋体"/>
+          <w:color w:val="CC7832"/>
+          <w:sz w:val="22"/>
+          <w:szCs w:val="22"/>
+          <w:shd w:val="clear" w:fill="2B2B2B"/>
+        </w:rPr>
+        <w:br w:type="textWrapping"/>
+      </w:r>
+      <w:r>
+        <w:rPr>
+          <w:rFonts w:hint="eastAsia" w:ascii="宋体" w:hAnsi="宋体" w:eastAsia="宋体" w:cs="宋体"/>
+          <w:color w:val="CC7832"/>
+          <w:sz w:val="22"/>
+          <w:szCs w:val="22"/>
+          <w:shd w:val="clear" w:fill="2B2B2B"/>
+        </w:rPr>
+        <w:t xml:space="preserve">        </w:t>
+      </w:r>
+      <w:r>
+        <w:rPr>
+          <w:rFonts w:hint="eastAsia" w:ascii="宋体" w:hAnsi="宋体" w:eastAsia="宋体" w:cs="宋体"/>
+          <w:color w:val="A9B7C6"/>
+          <w:sz w:val="22"/>
+          <w:szCs w:val="22"/>
+          <w:shd w:val="clear" w:fill="2B2B2B"/>
+        </w:rPr>
+        <w:t xml:space="preserve">ObjectMapper om = </w:t>
+      </w:r>
+      <w:r>
+        <w:rPr>
+          <w:rFonts w:hint="eastAsia" w:ascii="宋体" w:hAnsi="宋体" w:eastAsia="宋体" w:cs="宋体"/>
+          <w:color w:val="CC7832"/>
+          <w:sz w:val="22"/>
+          <w:szCs w:val="22"/>
+          <w:shd w:val="clear" w:fill="2B2B2B"/>
+        </w:rPr>
+        <w:t xml:space="preserve">new </w:t>
+      </w:r>
+      <w:r>
+        <w:rPr>
+          <w:rFonts w:hint="eastAsia" w:ascii="宋体" w:hAnsi="宋体" w:eastAsia="宋体" w:cs="宋体"/>
+          <w:color w:val="A9B7C6"/>
+          <w:sz w:val="22"/>
+          <w:szCs w:val="22"/>
+          <w:shd w:val="clear" w:fill="2B2B2B"/>
+        </w:rPr>
+        <w:t>ObjectMapper()</w:t>
+      </w:r>
+      <w:r>
+        <w:rPr>
+          <w:rFonts w:hint="eastAsia" w:ascii="宋体" w:hAnsi="宋体" w:eastAsia="宋体" w:cs="宋体"/>
+          <w:color w:val="CC7832"/>
+          <w:sz w:val="22"/>
+          <w:szCs w:val="22"/>
+          <w:shd w:val="clear" w:fill="2B2B2B"/>
+        </w:rPr>
+        <w:t>;</w:t>
+      </w:r>
+      <w:r>
+        <w:rPr>
+          <w:rFonts w:hint="eastAsia" w:ascii="宋体" w:hAnsi="宋体" w:eastAsia="宋体" w:cs="宋体"/>
+          <w:color w:val="CC7832"/>
+          <w:sz w:val="22"/>
+          <w:szCs w:val="22"/>
+          <w:shd w:val="clear" w:fill="2B2B2B"/>
+        </w:rPr>
+        <w:br w:type="textWrapping"/>
+      </w:r>
+      <w:r>
+        <w:rPr>
+          <w:rFonts w:hint="eastAsia" w:ascii="宋体" w:hAnsi="宋体" w:eastAsia="宋体" w:cs="宋体"/>
+          <w:color w:val="CC7832"/>
+          <w:sz w:val="22"/>
+          <w:szCs w:val="22"/>
+          <w:shd w:val="clear" w:fill="2B2B2B"/>
+        </w:rPr>
+        <w:t xml:space="preserve">        </w:t>
+      </w:r>
+      <w:r>
+        <w:rPr>
+          <w:rFonts w:hint="eastAsia" w:ascii="宋体" w:hAnsi="宋体" w:eastAsia="宋体" w:cs="宋体"/>
+          <w:color w:val="808080"/>
+          <w:sz w:val="22"/>
+          <w:szCs w:val="22"/>
+          <w:shd w:val="clear" w:fill="2B2B2B"/>
+        </w:rPr>
+        <w:t>//去除getter,setter等的依赖</w:t>
+      </w:r>
+      <w:r>
+        <w:rPr>
+          <w:rFonts w:hint="eastAsia" w:ascii="宋体" w:hAnsi="宋体" w:eastAsia="宋体" w:cs="宋体"/>
+          <w:color w:val="808080"/>
+          <w:sz w:val="22"/>
+          <w:szCs w:val="22"/>
+          <w:shd w:val="clear" w:fill="2B2B2B"/>
+        </w:rPr>
+        <w:br w:type="textWrapping"/>
+      </w:r>
+      <w:r>
+        <w:rPr>
+          <w:rFonts w:hint="eastAsia" w:ascii="宋体" w:hAnsi="宋体" w:eastAsia="宋体" w:cs="宋体"/>
+          <w:color w:val="808080"/>
+          <w:sz w:val="22"/>
+          <w:szCs w:val="22"/>
+          <w:shd w:val="clear" w:fill="2B2B2B"/>
+        </w:rPr>
+        <w:t xml:space="preserve">        </w:t>
+      </w:r>
+      <w:r>
+        <w:rPr>
+          <w:rFonts w:hint="eastAsia" w:ascii="宋体" w:hAnsi="宋体" w:eastAsia="宋体" w:cs="宋体"/>
+          <w:color w:val="A9B7C6"/>
+          <w:sz w:val="22"/>
+          <w:szCs w:val="22"/>
+          <w:shd w:val="clear" w:fill="2B2B2B"/>
+        </w:rPr>
+        <w:t>om.setVisibility(PropertyAccessor.</w:t>
+      </w:r>
+      <w:r>
+        <w:rPr>
+          <w:rFonts w:hint="eastAsia" w:ascii="宋体" w:hAnsi="宋体" w:eastAsia="宋体" w:cs="宋体"/>
+          <w:i/>
+          <w:color w:val="9876AA"/>
+          <w:sz w:val="22"/>
+          <w:szCs w:val="22"/>
+          <w:shd w:val="clear" w:fill="2B2B2B"/>
+        </w:rPr>
+        <w:t>ALL</w:t>
+      </w:r>
+      <w:r>
+        <w:rPr>
+          <w:rFonts w:hint="eastAsia" w:ascii="宋体" w:hAnsi="宋体" w:eastAsia="宋体" w:cs="宋体"/>
+          <w:color w:val="CC7832"/>
+          <w:sz w:val="22"/>
+          <w:szCs w:val="22"/>
+          <w:shd w:val="clear" w:fill="2B2B2B"/>
+        </w:rPr>
+        <w:t xml:space="preserve">, </w:t>
+      </w:r>
+      <w:r>
+        <w:rPr>
+          <w:rFonts w:hint="eastAsia" w:ascii="宋体" w:hAnsi="宋体" w:eastAsia="宋体" w:cs="宋体"/>
+          <w:color w:val="BBB529"/>
+          <w:sz w:val="22"/>
+          <w:szCs w:val="22"/>
+          <w:shd w:val="clear" w:fill="2B2B2B"/>
+        </w:rPr>
+        <w:t>JsonAutoDetect</w:t>
+      </w:r>
+      <w:r>
+        <w:rPr>
+          <w:rFonts w:hint="eastAsia" w:ascii="宋体" w:hAnsi="宋体" w:eastAsia="宋体" w:cs="宋体"/>
+          <w:color w:val="A9B7C6"/>
+          <w:sz w:val="22"/>
+          <w:szCs w:val="22"/>
+          <w:shd w:val="clear" w:fill="2B2B2B"/>
+        </w:rPr>
+        <w:t>.Visibility.</w:t>
+      </w:r>
+      <w:r>
+        <w:rPr>
+          <w:rFonts w:hint="eastAsia" w:ascii="宋体" w:hAnsi="宋体" w:eastAsia="宋体" w:cs="宋体"/>
+          <w:i/>
+          <w:color w:val="9876AA"/>
+          <w:sz w:val="22"/>
+          <w:szCs w:val="22"/>
+          <w:shd w:val="clear" w:fill="2B2B2B"/>
+        </w:rPr>
+        <w:t>ANY</w:t>
+      </w:r>
+      <w:r>
+        <w:rPr>
+          <w:rFonts w:hint="eastAsia" w:ascii="宋体" w:hAnsi="宋体" w:eastAsia="宋体" w:cs="宋体"/>
+          <w:color w:val="A9B7C6"/>
+          <w:sz w:val="22"/>
+          <w:szCs w:val="22"/>
+          <w:shd w:val="clear" w:fill="2B2B2B"/>
+        </w:rPr>
+        <w:t>)</w:t>
+      </w:r>
+      <w:r>
+        <w:rPr>
+          <w:rFonts w:hint="eastAsia" w:ascii="宋体" w:hAnsi="宋体" w:eastAsia="宋体" w:cs="宋体"/>
+          <w:color w:val="CC7832"/>
+          <w:sz w:val="22"/>
+          <w:szCs w:val="22"/>
+          <w:shd w:val="clear" w:fill="2B2B2B"/>
+        </w:rPr>
+        <w:t>;</w:t>
+      </w:r>
+      <w:r>
+        <w:rPr>
+          <w:rFonts w:hint="eastAsia" w:ascii="宋体" w:hAnsi="宋体" w:eastAsia="宋体" w:cs="宋体"/>
+          <w:color w:val="CC7832"/>
+          <w:sz w:val="22"/>
+          <w:szCs w:val="22"/>
+          <w:shd w:val="clear" w:fill="2B2B2B"/>
+        </w:rPr>
+        <w:br w:type="textWrapping"/>
+      </w:r>
+      <w:r>
+        <w:rPr>
+          <w:rFonts w:hint="eastAsia" w:ascii="宋体" w:hAnsi="宋体" w:eastAsia="宋体" w:cs="宋体"/>
+          <w:color w:val="CC7832"/>
+          <w:sz w:val="22"/>
+          <w:szCs w:val="22"/>
+          <w:shd w:val="clear" w:fill="2B2B2B"/>
+        </w:rPr>
+        <w:t xml:space="preserve">        </w:t>
+      </w:r>
+      <w:r>
+        <w:rPr>
+          <w:rFonts w:hint="eastAsia" w:ascii="宋体" w:hAnsi="宋体" w:eastAsia="宋体" w:cs="宋体"/>
+          <w:color w:val="808080"/>
+          <w:sz w:val="22"/>
+          <w:szCs w:val="22"/>
+          <w:shd w:val="clear" w:fill="2B2B2B"/>
+        </w:rPr>
+        <w:t>//开始使Jackson序列化类型信息</w:t>
+      </w:r>
+      <w:r>
+        <w:rPr>
+          <w:rFonts w:hint="eastAsia" w:ascii="宋体" w:hAnsi="宋体" w:eastAsia="宋体" w:cs="宋体"/>
+          <w:color w:val="808080"/>
+          <w:sz w:val="22"/>
+          <w:szCs w:val="22"/>
+          <w:shd w:val="clear" w:fill="2B2B2B"/>
+        </w:rPr>
+        <w:br w:type="textWrapping"/>
+      </w:r>
+      <w:r>
+        <w:rPr>
+          <w:rFonts w:hint="eastAsia" w:ascii="宋体" w:hAnsi="宋体" w:eastAsia="宋体" w:cs="宋体"/>
+          <w:color w:val="808080"/>
+          <w:sz w:val="22"/>
+          <w:szCs w:val="22"/>
+          <w:shd w:val="clear" w:fill="2B2B2B"/>
+        </w:rPr>
+        <w:t xml:space="preserve">        //JAVA_LANG_OBJECT: 当对象属性类型为Object时生效</w:t>
+      </w:r>
+      <w:r>
+        <w:rPr>
+          <w:rFonts w:hint="eastAsia" w:ascii="宋体" w:hAnsi="宋体" w:eastAsia="宋体" w:cs="宋体"/>
+          <w:color w:val="808080"/>
+          <w:sz w:val="22"/>
+          <w:szCs w:val="22"/>
+          <w:shd w:val="clear" w:fill="2B2B2B"/>
+        </w:rPr>
+        <w:br w:type="textWrapping"/>
+      </w:r>
+      <w:r>
+        <w:rPr>
+          <w:rFonts w:hint="eastAsia" w:ascii="宋体" w:hAnsi="宋体" w:eastAsia="宋体" w:cs="宋体"/>
+          <w:color w:val="808080"/>
+          <w:sz w:val="22"/>
+          <w:szCs w:val="22"/>
+          <w:shd w:val="clear" w:fill="2B2B2B"/>
+        </w:rPr>
+        <w:t xml:space="preserve">        //OBJECT_AND_NON_CONCRETE: 当对象属性类型为Object或者非具体类型（抽象类和接口）时生效</w:t>
+      </w:r>
+      <w:r>
+        <w:rPr>
+          <w:rFonts w:hint="eastAsia" w:ascii="宋体" w:hAnsi="宋体" w:eastAsia="宋体" w:cs="宋体"/>
+          <w:color w:val="808080"/>
+          <w:sz w:val="22"/>
+          <w:szCs w:val="22"/>
+          <w:shd w:val="clear" w:fill="2B2B2B"/>
+        </w:rPr>
+        <w:br w:type="textWrapping"/>
+      </w:r>
+      <w:r>
+        <w:rPr>
+          <w:rFonts w:hint="eastAsia" w:ascii="宋体" w:hAnsi="宋体" w:eastAsia="宋体" w:cs="宋体"/>
+          <w:color w:val="808080"/>
+          <w:sz w:val="22"/>
+          <w:szCs w:val="22"/>
+          <w:shd w:val="clear" w:fill="2B2B2B"/>
+        </w:rPr>
+        <w:t xml:space="preserve">        //NON_CONCRETE_AND+_ARRAYS: 同上, 另外所有的数组元素的类型都是非具体类型或者对象类型</w:t>
+      </w:r>
+      <w:r>
+        <w:rPr>
+          <w:rFonts w:hint="eastAsia" w:ascii="宋体" w:hAnsi="宋体" w:eastAsia="宋体" w:cs="宋体"/>
+          <w:color w:val="808080"/>
+          <w:sz w:val="22"/>
+          <w:szCs w:val="22"/>
+          <w:shd w:val="clear" w:fill="2B2B2B"/>
+        </w:rPr>
+        <w:br w:type="textWrapping"/>
+      </w:r>
+      <w:r>
+        <w:rPr>
+          <w:rFonts w:hint="eastAsia" w:ascii="宋体" w:hAnsi="宋体" w:eastAsia="宋体" w:cs="宋体"/>
+          <w:color w:val="808080"/>
+          <w:sz w:val="22"/>
+          <w:szCs w:val="22"/>
+          <w:shd w:val="clear" w:fill="2B2B2B"/>
+        </w:rPr>
+        <w:t xml:space="preserve">        //NON_FINAL: 对所有非final类型或者非final类型元素的数组</w:t>
+      </w:r>
+      <w:r>
+        <w:rPr>
+          <w:rFonts w:hint="eastAsia" w:ascii="宋体" w:hAnsi="宋体" w:eastAsia="宋体" w:cs="宋体"/>
+          <w:color w:val="808080"/>
+          <w:sz w:val="22"/>
+          <w:szCs w:val="22"/>
+          <w:shd w:val="clear" w:fill="2B2B2B"/>
+        </w:rPr>
+        <w:br w:type="textWrapping"/>
+      </w:r>
+      <w:r>
+        <w:rPr>
+          <w:rFonts w:hint="eastAsia" w:ascii="宋体" w:hAnsi="宋体" w:eastAsia="宋体" w:cs="宋体"/>
+          <w:color w:val="808080"/>
+          <w:sz w:val="22"/>
+          <w:szCs w:val="22"/>
+          <w:shd w:val="clear" w:fill="2B2B2B"/>
+        </w:rPr>
+        <w:t xml:space="preserve">        </w:t>
+      </w:r>
+      <w:r>
+        <w:rPr>
+          <w:rFonts w:hint="eastAsia" w:ascii="宋体" w:hAnsi="宋体" w:eastAsia="宋体" w:cs="宋体"/>
+          <w:color w:val="A9B7C6"/>
+          <w:sz w:val="22"/>
+          <w:szCs w:val="22"/>
+          <w:shd w:val="clear" w:fill="2B2B2B"/>
+        </w:rPr>
+        <w:t>om.enableDefaultTyping(ObjectMapper.DefaultTyping.</w:t>
+      </w:r>
+      <w:r>
+        <w:rPr>
+          <w:rFonts w:hint="eastAsia" w:ascii="宋体" w:hAnsi="宋体" w:eastAsia="宋体" w:cs="宋体"/>
+          <w:i/>
+          <w:color w:val="9876AA"/>
+          <w:sz w:val="22"/>
+          <w:szCs w:val="22"/>
+          <w:shd w:val="clear" w:fill="2B2B2B"/>
+        </w:rPr>
+        <w:t>NON_FINAL</w:t>
+      </w:r>
+      <w:r>
+        <w:rPr>
+          <w:rFonts w:hint="eastAsia" w:ascii="宋体" w:hAnsi="宋体" w:eastAsia="宋体" w:cs="宋体"/>
+          <w:color w:val="A9B7C6"/>
+          <w:sz w:val="22"/>
+          <w:szCs w:val="22"/>
+          <w:shd w:val="clear" w:fill="2B2B2B"/>
+        </w:rPr>
+        <w:t>)</w:t>
+      </w:r>
+      <w:r>
+        <w:rPr>
+          <w:rFonts w:hint="eastAsia" w:ascii="宋体" w:hAnsi="宋体" w:eastAsia="宋体" w:cs="宋体"/>
+          <w:color w:val="CC7832"/>
+          <w:sz w:val="22"/>
+          <w:szCs w:val="22"/>
+          <w:shd w:val="clear" w:fill="2B2B2B"/>
+        </w:rPr>
+        <w:t>;</w:t>
+      </w:r>
+      <w:r>
+        <w:rPr>
+          <w:rFonts w:hint="eastAsia" w:ascii="宋体" w:hAnsi="宋体" w:eastAsia="宋体" w:cs="宋体"/>
+          <w:color w:val="CC7832"/>
+          <w:sz w:val="22"/>
+          <w:szCs w:val="22"/>
+          <w:shd w:val="clear" w:fill="2B2B2B"/>
+        </w:rPr>
+        <w:br w:type="textWrapping"/>
+      </w:r>
+      <w:r>
+        <w:rPr>
+          <w:rFonts w:hint="eastAsia" w:ascii="宋体" w:hAnsi="宋体" w:eastAsia="宋体" w:cs="宋体"/>
+          <w:color w:val="CC7832"/>
+          <w:sz w:val="22"/>
+          <w:szCs w:val="22"/>
+          <w:shd w:val="clear" w:fill="2B2B2B"/>
+        </w:rPr>
+        <w:t xml:space="preserve">        </w:t>
+      </w:r>
+      <w:r>
+        <w:rPr>
+          <w:rFonts w:hint="eastAsia" w:ascii="宋体" w:hAnsi="宋体" w:eastAsia="宋体" w:cs="宋体"/>
+          <w:color w:val="A9B7C6"/>
+          <w:sz w:val="22"/>
+          <w:szCs w:val="22"/>
+          <w:shd w:val="clear" w:fill="2B2B2B"/>
+        </w:rPr>
+        <w:t>jackson2JsonRedisSerializer.setObjectMapper(om)</w:t>
+      </w:r>
+      <w:r>
+        <w:rPr>
+          <w:rFonts w:hint="eastAsia" w:ascii="宋体" w:hAnsi="宋体" w:eastAsia="宋体" w:cs="宋体"/>
+          <w:color w:val="CC7832"/>
+          <w:sz w:val="22"/>
+          <w:szCs w:val="22"/>
+          <w:shd w:val="clear" w:fill="2B2B2B"/>
+        </w:rPr>
+        <w:t>;</w:t>
+      </w:r>
+      <w:r>
+        <w:rPr>
+          <w:rFonts w:hint="eastAsia" w:ascii="宋体" w:hAnsi="宋体" w:eastAsia="宋体" w:cs="宋体"/>
+          <w:color w:val="CC7832"/>
+          <w:sz w:val="22"/>
+          <w:szCs w:val="22"/>
+          <w:shd w:val="clear" w:fill="2B2B2B"/>
+        </w:rPr>
+        <w:br w:type="textWrapping"/>
+      </w:r>
+      <w:r>
+        <w:rPr>
+          <w:rFonts w:hint="eastAsia" w:ascii="宋体" w:hAnsi="宋体" w:eastAsia="宋体" w:cs="宋体"/>
+          <w:color w:val="CC7832"/>
+          <w:sz w:val="22"/>
+          <w:szCs w:val="22"/>
+          <w:shd w:val="clear" w:fill="2B2B2B"/>
+        </w:rPr>
+        <w:t xml:space="preserve">        </w:t>
+      </w:r>
+      <w:r>
+        <w:rPr>
+          <w:rFonts w:hint="eastAsia" w:ascii="宋体" w:hAnsi="宋体" w:eastAsia="宋体" w:cs="宋体"/>
+          <w:color w:val="A9B7C6"/>
+          <w:sz w:val="22"/>
+          <w:szCs w:val="22"/>
+          <w:shd w:val="clear" w:fill="2B2B2B"/>
+        </w:rPr>
+        <w:t>template.setValueSerializer(jackson2JsonRedisSerializer)</w:t>
+      </w:r>
+      <w:r>
+        <w:rPr>
+          <w:rFonts w:hint="eastAsia" w:ascii="宋体" w:hAnsi="宋体" w:eastAsia="宋体" w:cs="宋体"/>
+          <w:color w:val="CC7832"/>
+          <w:sz w:val="22"/>
+          <w:szCs w:val="22"/>
+          <w:shd w:val="clear" w:fill="2B2B2B"/>
+        </w:rPr>
+        <w:t>;</w:t>
+      </w:r>
+      <w:r>
+        <w:rPr>
+          <w:rFonts w:hint="eastAsia" w:ascii="宋体" w:hAnsi="宋体" w:eastAsia="宋体" w:cs="宋体"/>
+          <w:color w:val="CC7832"/>
+          <w:sz w:val="22"/>
+          <w:szCs w:val="22"/>
+          <w:shd w:val="clear" w:fill="2B2B2B"/>
+        </w:rPr>
+        <w:br w:type="textWrapping"/>
+      </w:r>
+      <w:r>
+        <w:rPr>
+          <w:rFonts w:hint="eastAsia" w:ascii="宋体" w:hAnsi="宋体" w:eastAsia="宋体" w:cs="宋体"/>
+          <w:color w:val="CC7832"/>
+          <w:sz w:val="22"/>
+          <w:szCs w:val="22"/>
+          <w:shd w:val="clear" w:fill="2B2B2B"/>
+        </w:rPr>
+        <w:t xml:space="preserve">        </w:t>
+      </w:r>
+      <w:r>
+        <w:rPr>
+          <w:rFonts w:hint="eastAsia" w:ascii="宋体" w:hAnsi="宋体" w:eastAsia="宋体" w:cs="宋体"/>
+          <w:color w:val="808080"/>
+          <w:sz w:val="22"/>
+          <w:szCs w:val="22"/>
+          <w:shd w:val="clear" w:fill="2B2B2B"/>
+        </w:rPr>
+        <w:t>//不是注入方法的话，必须调用它。初始化RedisTemplate</w:t>
+      </w:r>
+      <w:r>
+        <w:rPr>
+          <w:rFonts w:hint="eastAsia" w:ascii="宋体" w:hAnsi="宋体" w:eastAsia="宋体" w:cs="宋体"/>
+          <w:color w:val="808080"/>
+          <w:sz w:val="22"/>
+          <w:szCs w:val="22"/>
+          <w:shd w:val="clear" w:fill="2B2B2B"/>
+        </w:rPr>
+        <w:br w:type="textWrapping"/>
+      </w:r>
+      <w:r>
+        <w:rPr>
+          <w:rFonts w:hint="eastAsia" w:ascii="宋体" w:hAnsi="宋体" w:eastAsia="宋体" w:cs="宋体"/>
+          <w:color w:val="808080"/>
+          <w:sz w:val="22"/>
+          <w:szCs w:val="22"/>
+          <w:shd w:val="clear" w:fill="2B2B2B"/>
+        </w:rPr>
+        <w:t xml:space="preserve">        </w:t>
+      </w:r>
+      <w:r>
+        <w:rPr>
+          <w:rFonts w:hint="eastAsia" w:ascii="宋体" w:hAnsi="宋体" w:eastAsia="宋体" w:cs="宋体"/>
+          <w:color w:val="A9B7C6"/>
+          <w:sz w:val="22"/>
+          <w:szCs w:val="22"/>
+          <w:shd w:val="clear" w:fill="2B2B2B"/>
+        </w:rPr>
+        <w:t>template.afterPropertiesSet()</w:t>
+      </w:r>
+      <w:r>
+        <w:rPr>
+          <w:rFonts w:hint="eastAsia" w:ascii="宋体" w:hAnsi="宋体" w:eastAsia="宋体" w:cs="宋体"/>
+          <w:color w:val="CC7832"/>
+          <w:sz w:val="22"/>
+          <w:szCs w:val="22"/>
+          <w:shd w:val="clear" w:fill="2B2B2B"/>
+        </w:rPr>
+        <w:t>;</w:t>
+      </w:r>
+      <w:r>
+        <w:rPr>
+          <w:rFonts w:hint="eastAsia" w:ascii="宋体" w:hAnsi="宋体" w:eastAsia="宋体" w:cs="宋体"/>
+          <w:color w:val="CC7832"/>
+          <w:sz w:val="22"/>
+          <w:szCs w:val="22"/>
+          <w:shd w:val="clear" w:fill="2B2B2B"/>
+        </w:rPr>
+        <w:br w:type="textWrapping"/>
+      </w:r>
+      <w:r>
+        <w:rPr>
+          <w:rFonts w:hint="eastAsia" w:ascii="宋体" w:hAnsi="宋体" w:eastAsia="宋体" w:cs="宋体"/>
+          <w:color w:val="CC7832"/>
+          <w:sz w:val="22"/>
+          <w:szCs w:val="22"/>
+          <w:shd w:val="clear" w:fill="2B2B2B"/>
+        </w:rPr>
+        <w:t xml:space="preserve">        return </w:t>
+      </w:r>
+      <w:r>
+        <w:rPr>
+          <w:rFonts w:hint="eastAsia" w:ascii="宋体" w:hAnsi="宋体" w:eastAsia="宋体" w:cs="宋体"/>
+          <w:color w:val="A9B7C6"/>
+          <w:sz w:val="22"/>
+          <w:szCs w:val="22"/>
+          <w:shd w:val="clear" w:fill="2B2B2B"/>
+        </w:rPr>
+        <w:t>template</w:t>
+      </w:r>
+      <w:r>
+        <w:rPr>
+          <w:rFonts w:hint="eastAsia" w:ascii="宋体" w:hAnsi="宋体" w:eastAsia="宋体" w:cs="宋体"/>
+          <w:color w:val="CC7832"/>
+          <w:sz w:val="22"/>
+          <w:szCs w:val="22"/>
+          <w:shd w:val="clear" w:fill="2B2B2B"/>
+        </w:rPr>
+        <w:t>;</w:t>
+      </w:r>
+      <w:r>
+        <w:rPr>
+          <w:rFonts w:hint="eastAsia" w:ascii="宋体" w:hAnsi="宋体" w:eastAsia="宋体" w:cs="宋体"/>
+          <w:color w:val="CC7832"/>
+          <w:sz w:val="22"/>
+          <w:szCs w:val="22"/>
+          <w:shd w:val="clear" w:fill="2B2B2B"/>
+        </w:rPr>
+        <w:br w:type="textWrapping"/>
+      </w:r>
+      <w:r>
+        <w:rPr>
+          <w:rFonts w:hint="eastAsia" w:ascii="宋体" w:hAnsi="宋体" w:eastAsia="宋体" w:cs="宋体"/>
+          <w:color w:val="CC7832"/>
+          <w:sz w:val="22"/>
+          <w:szCs w:val="22"/>
+          <w:shd w:val="clear" w:fill="2B2B2B"/>
+        </w:rPr>
+        <w:t xml:space="preserve">    </w:t>
+      </w:r>
+      <w:r>
+        <w:rPr>
+          <w:rFonts w:hint="eastAsia" w:ascii="宋体" w:hAnsi="宋体" w:eastAsia="宋体" w:cs="宋体"/>
+          <w:color w:val="A9B7C6"/>
+          <w:sz w:val="22"/>
+          <w:szCs w:val="22"/>
+          <w:shd w:val="clear" w:fill="2B2B2B"/>
+        </w:rPr>
+        <w:t>}</w:t>
+      </w:r>
+      <w:r>
+        <w:rPr>
+          <w:rFonts w:hint="eastAsia" w:ascii="宋体" w:hAnsi="宋体" w:eastAsia="宋体" w:cs="宋体"/>
+          <w:color w:val="A9B7C6"/>
+          <w:sz w:val="22"/>
+          <w:szCs w:val="22"/>
+          <w:shd w:val="clear" w:fill="2B2B2B"/>
+        </w:rPr>
+        <w:br w:type="textWrapping"/>
+      </w:r>
+      <w:r>
+        <w:rPr>
+          <w:rFonts w:hint="eastAsia" w:ascii="宋体" w:hAnsi="宋体" w:eastAsia="宋体" w:cs="宋体"/>
+          <w:color w:val="A9B7C6"/>
+          <w:sz w:val="22"/>
+          <w:szCs w:val="22"/>
+          <w:shd w:val="clear" w:fill="2B2B2B"/>
+        </w:rPr>
+        <w:t>}</w:t>
+      </w:r>
+    </w:p>
+    <w:p>
+      <w:pPr>
+        <w:widowControl w:val="0"/>
+        <w:numPr>
+          <w:numId w:val="0"/>
+        </w:numPr>
+        <w:ind w:leftChars="0"/>
+        <w:jc w:val="both"/>
+        <w:rPr>
+          <w:rFonts w:hint="eastAsia"/>
+          <w:lang w:val="en-US" w:eastAsia="zh-CN"/>
+        </w:rPr>
+      </w:pPr>
+    </w:p>
+    <w:p>
+      <w:pPr>
+        <w:widowControl w:val="0"/>
+        <w:numPr>
+          <w:numId w:val="0"/>
+        </w:numPr>
+        <w:jc w:val="both"/>
+        <w:rPr>
+          <w:rFonts w:hint="eastAsia"/>
+          <w:lang w:val="en-US" w:eastAsia="zh-CN"/>
+        </w:rPr>
+      </w:pPr>
+    </w:p>
+    <w:p>
+      <w:pPr>
+        <w:widowControl w:val="0"/>
+        <w:numPr>
+          <w:ilvl w:val="0"/>
+          <w:numId w:val="7"/>
+        </w:numPr>
+        <w:jc w:val="both"/>
+        <w:rPr>
+          <w:rFonts w:hint="eastAsia"/>
+          <w:lang w:val="en-US" w:eastAsia="zh-CN"/>
+        </w:rPr>
+      </w:pPr>
+      <w:r>
+        <w:rPr>
+          <w:rFonts w:hint="eastAsia"/>
+          <w:lang w:val="en-US" w:eastAsia="zh-CN"/>
+        </w:rPr>
+        <w:t xml:space="preserve"> </w:t>
+      </w:r>
+      <w:r>
+        <w:rPr>
+          <w:rFonts w:hint="eastAsia" w:ascii="宋体" w:hAnsi="宋体" w:eastAsia="宋体" w:cs="宋体"/>
+          <w:color w:val="FFC66D"/>
+          <w:sz w:val="22"/>
+          <w:szCs w:val="22"/>
+          <w:shd w:val="clear" w:fill="2B2B2B"/>
+        </w:rPr>
+        <w:t>redisTemplate</w:t>
+      </w:r>
+      <w:r>
+        <w:rPr>
+          <w:rFonts w:hint="eastAsia" w:ascii="宋体" w:hAnsi="宋体" w:eastAsia="宋体" w:cs="宋体"/>
+          <w:color w:val="A9B7C6"/>
+          <w:sz w:val="22"/>
+          <w:szCs w:val="22"/>
+          <w:shd w:val="clear" w:fill="2B2B2B"/>
+        </w:rPr>
+        <w:t>(RedisConnectionFactory factory)</w:t>
+      </w:r>
+      <w:r>
+        <w:rPr>
+          <w:rFonts w:hint="eastAsia"/>
+          <w:lang w:val="en-US" w:eastAsia="zh-CN"/>
+        </w:rPr>
+        <w:t xml:space="preserve"> 方法主要进行了序列化操作，</w:t>
+      </w:r>
+    </w:p>
+    <w:p>
+      <w:pPr>
+        <w:widowControl w:val="0"/>
+        <w:numPr>
+          <w:numId w:val="0"/>
+        </w:numPr>
+        <w:jc w:val="both"/>
+        <w:rPr>
+          <w:rFonts w:hint="eastAsia"/>
+          <w:lang w:val="en-US" w:eastAsia="zh-CN"/>
+        </w:rPr>
+      </w:pPr>
+      <w:r>
+        <w:rPr>
+          <w:rFonts w:hint="eastAsia"/>
+          <w:lang w:val="en-US" w:eastAsia="zh-CN"/>
+        </w:rPr>
+        <w:t>使用Json方式:</w:t>
+      </w:r>
+    </w:p>
+    <w:p>
+      <w:pPr>
+        <w:widowControl w:val="0"/>
+        <w:numPr>
+          <w:numId w:val="0"/>
+        </w:numPr>
+        <w:jc w:val="both"/>
+        <w:rPr>
+          <w:rFonts w:hint="eastAsia"/>
+          <w:lang w:val="en-US" w:eastAsia="zh-CN"/>
+        </w:rPr>
+      </w:pPr>
+      <w:r>
+        <w:rPr>
+          <w:rFonts w:hint="eastAsia"/>
+          <w:lang w:val="en-US" w:eastAsia="zh-CN"/>
+        </w:rPr>
+        <w:t xml:space="preserve">     * 当我们的数据存储到Redis的时候，我们的键（key）和值（value）都是通过Spring提供的Serializer序列化到数据库的。</w:t>
+      </w:r>
+    </w:p>
+    <w:p>
+      <w:pPr>
+        <w:widowControl w:val="0"/>
+        <w:numPr>
+          <w:numId w:val="0"/>
+        </w:numPr>
+        <w:jc w:val="both"/>
+        <w:rPr>
+          <w:rFonts w:hint="eastAsia"/>
+          <w:lang w:val="en-US" w:eastAsia="zh-CN"/>
+        </w:rPr>
+      </w:pPr>
+      <w:r>
+        <w:rPr>
+          <w:rFonts w:hint="eastAsia"/>
+          <w:lang w:val="en-US" w:eastAsia="zh-CN"/>
+        </w:rPr>
+        <w:t xml:space="preserve">     * RedisTemplate默认使用的是JdkSerializationRedisSerializer，StringRedisTemplate默认使用的是StringRedisSerializer。</w:t>
+      </w:r>
+    </w:p>
+    <w:p>
+      <w:pPr>
+        <w:widowControl w:val="0"/>
+        <w:numPr>
+          <w:numId w:val="0"/>
+        </w:numPr>
+        <w:jc w:val="both"/>
+        <w:rPr>
+          <w:rFonts w:hint="eastAsia"/>
+          <w:lang w:val="en-US" w:eastAsia="zh-CN"/>
+        </w:rPr>
+      </w:pPr>
+      <w:r>
+        <w:rPr>
+          <w:rFonts w:hint="eastAsia"/>
+          <w:lang w:val="en-US" w:eastAsia="zh-CN"/>
+        </w:rPr>
+        <w:t xml:space="preserve">     * Spring Data JPA为我们提供了下面的Serializer：</w:t>
+      </w:r>
+    </w:p>
+    <w:p>
+      <w:pPr>
+        <w:widowControl w:val="0"/>
+        <w:numPr>
+          <w:numId w:val="0"/>
+        </w:numPr>
+        <w:jc w:val="both"/>
+        <w:rPr>
+          <w:rFonts w:hint="eastAsia"/>
+          <w:lang w:val="en-US" w:eastAsia="zh-CN"/>
+        </w:rPr>
+      </w:pPr>
+      <w:r>
+        <w:rPr>
+          <w:rFonts w:hint="eastAsia"/>
+          <w:lang w:val="en-US" w:eastAsia="zh-CN"/>
+        </w:rPr>
+        <w:t xml:space="preserve">     * GenericToStringSerializer、Jackson2JsonRedisSerializer、JacksonJsonRedisSerializer、JdkSerializationRedisSerializer、OxmSerializer、StringRedisSerializer。</w:t>
+      </w:r>
+    </w:p>
+    <w:p>
+      <w:pPr>
+        <w:widowControl w:val="0"/>
+        <w:numPr>
+          <w:numId w:val="0"/>
+        </w:numPr>
+        <w:jc w:val="both"/>
+        <w:rPr>
+          <w:rFonts w:hint="eastAsia"/>
+          <w:lang w:val="en-US" w:eastAsia="zh-CN"/>
+        </w:rPr>
+      </w:pPr>
+      <w:r>
+        <w:rPr>
+          <w:rFonts w:hint="eastAsia"/>
+          <w:lang w:val="en-US" w:eastAsia="zh-CN"/>
+        </w:rPr>
+        <w:t xml:space="preserve">     * 在此我们将自己配置RedisTemplate并定义Serializer。</w:t>
+      </w:r>
+    </w:p>
+    <w:p>
+      <w:pPr>
+        <w:widowControl w:val="0"/>
+        <w:numPr>
+          <w:numId w:val="0"/>
+        </w:numPr>
+        <w:jc w:val="both"/>
+        <w:rPr>
+          <w:rFonts w:hint="eastAsia"/>
+          <w:lang w:val="en-US" w:eastAsia="zh-CN"/>
+        </w:rPr>
+      </w:pPr>
+      <w:r>
+        <w:rPr>
+          <w:rFonts w:hint="eastAsia"/>
+          <w:lang w:val="en-US" w:eastAsia="zh-CN"/>
+        </w:rPr>
+        <w:t>Jackson2JsonRedisSerializer： 使用Jackson库将对象序列化为JSON字符串。优点是速度快，序列化后的字符串短小精悍，不需要实现Serializable接口。但缺点也非常致命，那就是此类的构造函数中有一个类型参数，必须提供要序列化对象的类型信息(.class对象)。 通过查看源代码，发现其只在反序列化过程中用到了类型信息。</w:t>
+      </w:r>
+    </w:p>
+    <w:p>
+      <w:pPr>
+        <w:widowControl w:val="0"/>
+        <w:numPr>
+          <w:ilvl w:val="0"/>
+          <w:numId w:val="7"/>
+        </w:numPr>
+        <w:ind w:left="0" w:leftChars="0" w:firstLine="0" w:firstLineChars="0"/>
+        <w:jc w:val="both"/>
+        <w:rPr>
+          <w:rFonts w:hint="eastAsia"/>
+          <w:lang w:val="en-US" w:eastAsia="zh-CN"/>
+        </w:rPr>
+      </w:pPr>
+      <w:r>
+        <w:rPr>
+          <w:rFonts w:hint="eastAsia" w:ascii="宋体" w:hAnsi="宋体" w:eastAsia="宋体" w:cs="宋体"/>
+          <w:color w:val="BBB529"/>
+          <w:sz w:val="22"/>
+          <w:szCs w:val="22"/>
+          <w:shd w:val="clear" w:fill="2B2B2B"/>
+        </w:rPr>
+        <w:t>@EnableCaching</w:t>
+      </w:r>
+      <w:r>
+        <w:rPr>
+          <w:rFonts w:hint="eastAsia" w:ascii="宋体" w:hAnsi="宋体" w:eastAsia="宋体" w:cs="宋体"/>
+          <w:color w:val="BBB529"/>
+          <w:sz w:val="22"/>
+          <w:szCs w:val="22"/>
+          <w:shd w:val="clear" w:fill="2B2B2B"/>
+          <w:lang w:val="en-US" w:eastAsia="zh-CN"/>
+        </w:rPr>
+        <w:t>h</w:t>
+      </w:r>
+      <w:r>
+        <w:rPr>
+          <w:rFonts w:hint="eastAsia"/>
+          <w:lang w:val="en-US" w:eastAsia="zh-CN"/>
+        </w:rPr>
+        <w:t>和</w:t>
+      </w:r>
+      <w:r>
+        <w:rPr>
+          <w:rFonts w:hint="eastAsia" w:ascii="宋体" w:hAnsi="宋体" w:eastAsia="宋体" w:cs="宋体"/>
+          <w:color w:val="BBB529"/>
+          <w:sz w:val="22"/>
+          <w:szCs w:val="22"/>
+          <w:shd w:val="clear" w:fill="2B2B2B"/>
+        </w:rPr>
+        <w:t>@Configuration</w:t>
+      </w:r>
+      <w:r>
+        <w:rPr>
+          <w:rFonts w:hint="eastAsia"/>
+          <w:lang w:val="en-US" w:eastAsia="zh-CN"/>
+        </w:rPr>
+        <w:t xml:space="preserve"> 注解不能忘记加 </w:t>
+      </w:r>
+    </w:p>
+    <w:p>
+      <w:pPr>
+        <w:widowControl w:val="0"/>
+        <w:numPr>
+          <w:numId w:val="0"/>
+        </w:numPr>
+        <w:ind w:leftChars="0"/>
+        <w:jc w:val="both"/>
+        <w:rPr>
+          <w:rFonts w:hint="eastAsia"/>
+          <w:lang w:val="en-US" w:eastAsia="zh-CN"/>
+        </w:rPr>
+      </w:pPr>
+    </w:p>
+    <w:p>
+      <w:pPr>
+        <w:widowControl w:val="0"/>
+        <w:numPr>
+          <w:ilvl w:val="0"/>
+          <w:numId w:val="5"/>
+        </w:numPr>
+        <w:ind w:left="0" w:leftChars="0" w:firstLine="0" w:firstLineChars="0"/>
+        <w:jc w:val="both"/>
+        <w:rPr>
+          <w:rFonts w:hint="eastAsia"/>
+          <w:lang w:val="en-US" w:eastAsia="zh-CN"/>
+        </w:rPr>
+      </w:pPr>
+      <w:r>
+        <w:rPr>
+          <w:rFonts w:hint="eastAsia"/>
+          <w:lang w:val="en-US" w:eastAsia="zh-CN"/>
+        </w:rPr>
+        <w:t>开启redis，直接用controller测试</w:t>
+      </w:r>
+    </w:p>
+    <w:p>
+      <w:pPr>
+        <w:pStyle w:val="3"/>
+        <w:keepNext w:val="0"/>
+        <w:keepLines w:val="0"/>
+        <w:widowControl/>
+        <w:suppressLineNumbers w:val="0"/>
+        <w:shd w:val="clear" w:fill="2B2B2B"/>
+        <w:rPr>
+          <w:rFonts w:hint="eastAsia"/>
+          <w:lang w:val="en-US" w:eastAsia="zh-CN"/>
+        </w:rPr>
+      </w:pPr>
+      <w:r>
+        <w:rPr>
+          <w:rFonts w:hint="eastAsia" w:ascii="宋体" w:hAnsi="宋体" w:eastAsia="宋体" w:cs="宋体"/>
+          <w:color w:val="BBB529"/>
+          <w:sz w:val="22"/>
+          <w:szCs w:val="22"/>
+          <w:shd w:val="clear" w:fill="2B2B2B"/>
+        </w:rPr>
+        <w:t>@RestController</w:t>
+      </w:r>
+      <w:r>
+        <w:rPr>
+          <w:rFonts w:hint="eastAsia" w:ascii="宋体" w:hAnsi="宋体" w:eastAsia="宋体" w:cs="宋体"/>
+          <w:color w:val="BBB529"/>
+          <w:sz w:val="22"/>
+          <w:szCs w:val="22"/>
+          <w:shd w:val="clear" w:fill="2B2B2B"/>
+        </w:rPr>
+        <w:br w:type="textWrapping"/>
+      </w:r>
+      <w:r>
+        <w:rPr>
+          <w:rFonts w:hint="eastAsia" w:ascii="宋体" w:hAnsi="宋体" w:eastAsia="宋体" w:cs="宋体"/>
+          <w:color w:val="BBB529"/>
+          <w:sz w:val="22"/>
+          <w:szCs w:val="22"/>
+          <w:shd w:val="clear" w:fill="2B2B2B"/>
+        </w:rPr>
+        <w:t>@RequestMapping</w:t>
+      </w:r>
+      <w:r>
+        <w:rPr>
+          <w:rFonts w:hint="eastAsia" w:ascii="宋体" w:hAnsi="宋体" w:eastAsia="宋体" w:cs="宋体"/>
+          <w:color w:val="A9B7C6"/>
+          <w:sz w:val="22"/>
+          <w:szCs w:val="22"/>
+          <w:shd w:val="clear" w:fill="2B2B2B"/>
+        </w:rPr>
+        <w:t>(</w:t>
+      </w:r>
+      <w:r>
+        <w:rPr>
+          <w:rFonts w:hint="eastAsia" w:ascii="宋体" w:hAnsi="宋体" w:eastAsia="宋体" w:cs="宋体"/>
+          <w:color w:val="6A8759"/>
+          <w:sz w:val="22"/>
+          <w:szCs w:val="22"/>
+          <w:shd w:val="clear" w:fill="2B2B2B"/>
+        </w:rPr>
+        <w:t>"/redis"</w:t>
+      </w:r>
+      <w:r>
+        <w:rPr>
+          <w:rFonts w:hint="eastAsia" w:ascii="宋体" w:hAnsi="宋体" w:eastAsia="宋体" w:cs="宋体"/>
+          <w:color w:val="A9B7C6"/>
+          <w:sz w:val="22"/>
+          <w:szCs w:val="22"/>
+          <w:shd w:val="clear" w:fill="2B2B2B"/>
+        </w:rPr>
+        <w:t>)</w:t>
+      </w:r>
+      <w:r>
+        <w:rPr>
+          <w:rFonts w:hint="eastAsia" w:ascii="宋体" w:hAnsi="宋体" w:eastAsia="宋体" w:cs="宋体"/>
+          <w:color w:val="A9B7C6"/>
+          <w:sz w:val="22"/>
+          <w:szCs w:val="22"/>
+          <w:shd w:val="clear" w:fill="2B2B2B"/>
+        </w:rPr>
+        <w:br w:type="textWrapping"/>
+      </w:r>
+      <w:r>
+        <w:rPr>
+          <w:rFonts w:hint="eastAsia" w:ascii="宋体" w:hAnsi="宋体" w:eastAsia="宋体" w:cs="宋体"/>
+          <w:color w:val="CC7832"/>
+          <w:sz w:val="22"/>
+          <w:szCs w:val="22"/>
+          <w:shd w:val="clear" w:fill="2B2B2B"/>
+        </w:rPr>
+        <w:t xml:space="preserve">public class </w:t>
+      </w:r>
+      <w:r>
+        <w:rPr>
+          <w:rFonts w:hint="eastAsia" w:ascii="宋体" w:hAnsi="宋体" w:eastAsia="宋体" w:cs="宋体"/>
+          <w:color w:val="A9B7C6"/>
+          <w:sz w:val="22"/>
+          <w:szCs w:val="22"/>
+          <w:shd w:val="clear" w:fill="2B2B2B"/>
+        </w:rPr>
+        <w:t>RedisController {</w:t>
+      </w:r>
+      <w:r>
+        <w:rPr>
+          <w:rFonts w:hint="eastAsia" w:ascii="宋体" w:hAnsi="宋体" w:eastAsia="宋体" w:cs="宋体"/>
+          <w:color w:val="A9B7C6"/>
+          <w:sz w:val="22"/>
+          <w:szCs w:val="22"/>
+          <w:shd w:val="clear" w:fill="2B2B2B"/>
+        </w:rPr>
+        <w:br w:type="textWrapping"/>
+      </w:r>
+      <w:r>
+        <w:rPr>
+          <w:rFonts w:hint="eastAsia" w:ascii="宋体" w:hAnsi="宋体" w:eastAsia="宋体" w:cs="宋体"/>
+          <w:color w:val="A9B7C6"/>
+          <w:sz w:val="22"/>
+          <w:szCs w:val="22"/>
+          <w:shd w:val="clear" w:fill="2B2B2B"/>
+        </w:rPr>
+        <w:t xml:space="preserve">    </w:t>
+      </w:r>
+      <w:r>
+        <w:rPr>
+          <w:rFonts w:hint="eastAsia" w:ascii="宋体" w:hAnsi="宋体" w:eastAsia="宋体" w:cs="宋体"/>
+          <w:color w:val="BBB529"/>
+          <w:sz w:val="22"/>
+          <w:szCs w:val="22"/>
+          <w:shd w:val="clear" w:fill="2B2B2B"/>
+        </w:rPr>
+        <w:t>@Autowired</w:t>
+      </w:r>
+      <w:r>
+        <w:rPr>
+          <w:rFonts w:hint="eastAsia" w:ascii="宋体" w:hAnsi="宋体" w:eastAsia="宋体" w:cs="宋体"/>
+          <w:color w:val="BBB529"/>
+          <w:sz w:val="22"/>
+          <w:szCs w:val="22"/>
+          <w:shd w:val="clear" w:fill="2B2B2B"/>
+        </w:rPr>
+        <w:br w:type="textWrapping"/>
+      </w:r>
+      <w:r>
+        <w:rPr>
+          <w:rFonts w:hint="eastAsia" w:ascii="宋体" w:hAnsi="宋体" w:eastAsia="宋体" w:cs="宋体"/>
+          <w:color w:val="BBB529"/>
+          <w:sz w:val="22"/>
+          <w:szCs w:val="22"/>
+          <w:shd w:val="clear" w:fill="2B2B2B"/>
+        </w:rPr>
+        <w:t xml:space="preserve">    </w:t>
+      </w:r>
+      <w:r>
+        <w:rPr>
+          <w:rFonts w:hint="eastAsia" w:ascii="宋体" w:hAnsi="宋体" w:eastAsia="宋体" w:cs="宋体"/>
+          <w:color w:val="CC7832"/>
+          <w:sz w:val="22"/>
+          <w:szCs w:val="22"/>
+          <w:shd w:val="clear" w:fill="2B2B2B"/>
+        </w:rPr>
+        <w:t xml:space="preserve">private </w:t>
+      </w:r>
+      <w:r>
+        <w:rPr>
+          <w:rFonts w:hint="eastAsia" w:ascii="宋体" w:hAnsi="宋体" w:eastAsia="宋体" w:cs="宋体"/>
+          <w:color w:val="A9B7C6"/>
+          <w:sz w:val="22"/>
+          <w:szCs w:val="22"/>
+          <w:shd w:val="clear" w:fill="2B2B2B"/>
+        </w:rPr>
+        <w:t xml:space="preserve">RedisTemplate </w:t>
+      </w:r>
+      <w:r>
+        <w:rPr>
+          <w:rFonts w:hint="eastAsia" w:ascii="宋体" w:hAnsi="宋体" w:eastAsia="宋体" w:cs="宋体"/>
+          <w:color w:val="9876AA"/>
+          <w:sz w:val="22"/>
+          <w:szCs w:val="22"/>
+          <w:shd w:val="clear" w:fill="2B2B2B"/>
+        </w:rPr>
+        <w:t>redisTemplate</w:t>
+      </w:r>
+      <w:r>
+        <w:rPr>
+          <w:rFonts w:hint="eastAsia" w:ascii="宋体" w:hAnsi="宋体" w:eastAsia="宋体" w:cs="宋体"/>
+          <w:color w:val="CC7832"/>
+          <w:sz w:val="22"/>
+          <w:szCs w:val="22"/>
+          <w:shd w:val="clear" w:fill="2B2B2B"/>
+        </w:rPr>
+        <w:t>;</w:t>
+      </w:r>
+      <w:r>
+        <w:rPr>
+          <w:rFonts w:hint="eastAsia" w:ascii="宋体" w:hAnsi="宋体" w:eastAsia="宋体" w:cs="宋体"/>
+          <w:color w:val="CC7832"/>
+          <w:sz w:val="22"/>
+          <w:szCs w:val="22"/>
+          <w:shd w:val="clear" w:fill="2B2B2B"/>
+        </w:rPr>
+        <w:br w:type="textWrapping"/>
+      </w:r>
+      <w:r>
+        <w:rPr>
+          <w:rFonts w:hint="eastAsia" w:ascii="宋体" w:hAnsi="宋体" w:eastAsia="宋体" w:cs="宋体"/>
+          <w:color w:val="CC7832"/>
+          <w:sz w:val="22"/>
+          <w:szCs w:val="22"/>
+          <w:shd w:val="clear" w:fill="2B2B2B"/>
+        </w:rPr>
+        <w:t xml:space="preserve">    </w:t>
+      </w:r>
+      <w:r>
+        <w:rPr>
+          <w:rFonts w:hint="eastAsia" w:ascii="宋体" w:hAnsi="宋体" w:eastAsia="宋体" w:cs="宋体"/>
+          <w:color w:val="BBB529"/>
+          <w:sz w:val="22"/>
+          <w:szCs w:val="22"/>
+          <w:shd w:val="clear" w:fill="2B2B2B"/>
+        </w:rPr>
+        <w:t>@Autowired</w:t>
+      </w:r>
+      <w:r>
+        <w:rPr>
+          <w:rFonts w:hint="eastAsia" w:ascii="宋体" w:hAnsi="宋体" w:eastAsia="宋体" w:cs="宋体"/>
+          <w:color w:val="BBB529"/>
+          <w:sz w:val="22"/>
+          <w:szCs w:val="22"/>
+          <w:shd w:val="clear" w:fill="2B2B2B"/>
+        </w:rPr>
+        <w:br w:type="textWrapping"/>
+      </w:r>
+      <w:r>
+        <w:rPr>
+          <w:rFonts w:hint="eastAsia" w:ascii="宋体" w:hAnsi="宋体" w:eastAsia="宋体" w:cs="宋体"/>
+          <w:color w:val="BBB529"/>
+          <w:sz w:val="22"/>
+          <w:szCs w:val="22"/>
+          <w:shd w:val="clear" w:fill="2B2B2B"/>
+        </w:rPr>
+        <w:t xml:space="preserve">    </w:t>
+      </w:r>
+      <w:r>
+        <w:rPr>
+          <w:rFonts w:hint="eastAsia" w:ascii="宋体" w:hAnsi="宋体" w:eastAsia="宋体" w:cs="宋体"/>
+          <w:color w:val="CC7832"/>
+          <w:sz w:val="22"/>
+          <w:szCs w:val="22"/>
+          <w:shd w:val="clear" w:fill="2B2B2B"/>
+        </w:rPr>
+        <w:t xml:space="preserve">private </w:t>
+      </w:r>
+      <w:r>
+        <w:rPr>
+          <w:rFonts w:hint="eastAsia" w:ascii="宋体" w:hAnsi="宋体" w:eastAsia="宋体" w:cs="宋体"/>
+          <w:color w:val="A9B7C6"/>
+          <w:sz w:val="22"/>
+          <w:szCs w:val="22"/>
+          <w:shd w:val="clear" w:fill="2B2B2B"/>
+        </w:rPr>
+        <w:t xml:space="preserve">OrderRepository </w:t>
+      </w:r>
+      <w:r>
+        <w:rPr>
+          <w:rFonts w:hint="eastAsia" w:ascii="宋体" w:hAnsi="宋体" w:eastAsia="宋体" w:cs="宋体"/>
+          <w:color w:val="9876AA"/>
+          <w:sz w:val="22"/>
+          <w:szCs w:val="22"/>
+          <w:shd w:val="clear" w:fill="2B2B2B"/>
+        </w:rPr>
+        <w:t>orderRepository</w:t>
+      </w:r>
+      <w:r>
+        <w:rPr>
+          <w:rFonts w:hint="eastAsia" w:ascii="宋体" w:hAnsi="宋体" w:eastAsia="宋体" w:cs="宋体"/>
+          <w:color w:val="CC7832"/>
+          <w:sz w:val="22"/>
+          <w:szCs w:val="22"/>
+          <w:shd w:val="clear" w:fill="2B2B2B"/>
+        </w:rPr>
+        <w:t>;</w:t>
+      </w:r>
+      <w:r>
+        <w:rPr>
+          <w:rFonts w:hint="eastAsia" w:ascii="宋体" w:hAnsi="宋体" w:eastAsia="宋体" w:cs="宋体"/>
+          <w:color w:val="CC7832"/>
+          <w:sz w:val="22"/>
+          <w:szCs w:val="22"/>
+          <w:shd w:val="clear" w:fill="2B2B2B"/>
+        </w:rPr>
+        <w:br w:type="textWrapping"/>
+      </w:r>
+      <w:r>
+        <w:rPr>
+          <w:rFonts w:hint="eastAsia" w:ascii="宋体" w:hAnsi="宋体" w:eastAsia="宋体" w:cs="宋体"/>
+          <w:color w:val="CC7832"/>
+          <w:sz w:val="22"/>
+          <w:szCs w:val="22"/>
+          <w:shd w:val="clear" w:fill="2B2B2B"/>
+        </w:rPr>
+        <w:t xml:space="preserve">    </w:t>
+      </w:r>
+      <w:r>
+        <w:rPr>
+          <w:rFonts w:hint="eastAsia" w:ascii="宋体" w:hAnsi="宋体" w:eastAsia="宋体" w:cs="宋体"/>
+          <w:color w:val="BBB529"/>
+          <w:sz w:val="22"/>
+          <w:szCs w:val="22"/>
+          <w:shd w:val="clear" w:fill="2B2B2B"/>
+        </w:rPr>
+        <w:t>@RequestMapping</w:t>
+      </w:r>
+      <w:r>
+        <w:rPr>
+          <w:rFonts w:hint="eastAsia" w:ascii="宋体" w:hAnsi="宋体" w:eastAsia="宋体" w:cs="宋体"/>
+          <w:color w:val="A9B7C6"/>
+          <w:sz w:val="22"/>
+          <w:szCs w:val="22"/>
+          <w:shd w:val="clear" w:fill="2B2B2B"/>
+        </w:rPr>
+        <w:t>(</w:t>
+      </w:r>
+      <w:r>
+        <w:rPr>
+          <w:rFonts w:hint="eastAsia" w:ascii="宋体" w:hAnsi="宋体" w:eastAsia="宋体" w:cs="宋体"/>
+          <w:color w:val="6A8759"/>
+          <w:sz w:val="22"/>
+          <w:szCs w:val="22"/>
+          <w:shd w:val="clear" w:fill="2B2B2B"/>
+        </w:rPr>
+        <w:t>"/getData"</w:t>
+      </w:r>
+      <w:r>
+        <w:rPr>
+          <w:rFonts w:hint="eastAsia" w:ascii="宋体" w:hAnsi="宋体" w:eastAsia="宋体" w:cs="宋体"/>
+          <w:color w:val="A9B7C6"/>
+          <w:sz w:val="22"/>
+          <w:szCs w:val="22"/>
+          <w:shd w:val="clear" w:fill="2B2B2B"/>
+        </w:rPr>
+        <w:t>)</w:t>
+      </w:r>
+      <w:r>
+        <w:rPr>
+          <w:rFonts w:hint="eastAsia" w:ascii="宋体" w:hAnsi="宋体" w:eastAsia="宋体" w:cs="宋体"/>
+          <w:color w:val="A9B7C6"/>
+          <w:sz w:val="22"/>
+          <w:szCs w:val="22"/>
+          <w:shd w:val="clear" w:fill="2B2B2B"/>
+        </w:rPr>
+        <w:br w:type="textWrapping"/>
+      </w:r>
+      <w:r>
+        <w:rPr>
+          <w:rFonts w:hint="eastAsia" w:ascii="宋体" w:hAnsi="宋体" w:eastAsia="宋体" w:cs="宋体"/>
+          <w:color w:val="A9B7C6"/>
+          <w:sz w:val="22"/>
+          <w:szCs w:val="22"/>
+          <w:shd w:val="clear" w:fill="2B2B2B"/>
+        </w:rPr>
+        <w:t xml:space="preserve">    </w:t>
+      </w:r>
+      <w:r>
+        <w:rPr>
+          <w:rFonts w:hint="eastAsia" w:ascii="宋体" w:hAnsi="宋体" w:eastAsia="宋体" w:cs="宋体"/>
+          <w:color w:val="BBB529"/>
+          <w:sz w:val="22"/>
+          <w:szCs w:val="22"/>
+          <w:shd w:val="clear" w:fill="2B2B2B"/>
+        </w:rPr>
+        <w:t>@Cacheable</w:t>
+      </w:r>
+      <w:r>
+        <w:rPr>
+          <w:rFonts w:hint="eastAsia" w:ascii="宋体" w:hAnsi="宋体" w:eastAsia="宋体" w:cs="宋体"/>
+          <w:color w:val="A9B7C6"/>
+          <w:sz w:val="22"/>
+          <w:szCs w:val="22"/>
+          <w:shd w:val="clear" w:fill="2B2B2B"/>
+        </w:rPr>
+        <w:t>(</w:t>
+      </w:r>
+      <w:r>
+        <w:rPr>
+          <w:rFonts w:hint="eastAsia" w:ascii="宋体" w:hAnsi="宋体" w:eastAsia="宋体" w:cs="宋体"/>
+          <w:color w:val="D0D0FF"/>
+          <w:sz w:val="22"/>
+          <w:szCs w:val="22"/>
+          <w:shd w:val="clear" w:fill="2B2B2B"/>
+        </w:rPr>
+        <w:t xml:space="preserve">value </w:t>
+      </w:r>
+      <w:r>
+        <w:rPr>
+          <w:rFonts w:hint="eastAsia" w:ascii="宋体" w:hAnsi="宋体" w:eastAsia="宋体" w:cs="宋体"/>
+          <w:color w:val="A9B7C6"/>
+          <w:sz w:val="22"/>
+          <w:szCs w:val="22"/>
+          <w:shd w:val="clear" w:fill="2B2B2B"/>
+        </w:rPr>
+        <w:t xml:space="preserve">= </w:t>
+      </w:r>
+      <w:r>
+        <w:rPr>
+          <w:rFonts w:hint="eastAsia" w:ascii="宋体" w:hAnsi="宋体" w:eastAsia="宋体" w:cs="宋体"/>
+          <w:color w:val="6A8759"/>
+          <w:sz w:val="22"/>
+          <w:szCs w:val="22"/>
+          <w:shd w:val="clear" w:fill="2B2B2B"/>
+        </w:rPr>
+        <w:t>"order_data"</w:t>
+      </w:r>
+      <w:r>
+        <w:rPr>
+          <w:rFonts w:hint="eastAsia" w:ascii="宋体" w:hAnsi="宋体" w:eastAsia="宋体" w:cs="宋体"/>
+          <w:color w:val="CC7832"/>
+          <w:sz w:val="22"/>
+          <w:szCs w:val="22"/>
+          <w:shd w:val="clear" w:fill="2B2B2B"/>
+        </w:rPr>
+        <w:t xml:space="preserve">, </w:t>
+      </w:r>
+      <w:r>
+        <w:rPr>
+          <w:rFonts w:hint="eastAsia" w:ascii="宋体" w:hAnsi="宋体" w:eastAsia="宋体" w:cs="宋体"/>
+          <w:color w:val="D0D0FF"/>
+          <w:sz w:val="22"/>
+          <w:szCs w:val="22"/>
+          <w:shd w:val="clear" w:fill="2B2B2B"/>
+        </w:rPr>
+        <w:t xml:space="preserve">key </w:t>
+      </w:r>
+      <w:r>
+        <w:rPr>
+          <w:rFonts w:hint="eastAsia" w:ascii="宋体" w:hAnsi="宋体" w:eastAsia="宋体" w:cs="宋体"/>
+          <w:color w:val="A9B7C6"/>
+          <w:sz w:val="22"/>
+          <w:szCs w:val="22"/>
+          <w:shd w:val="clear" w:fill="2B2B2B"/>
+        </w:rPr>
+        <w:t xml:space="preserve">= </w:t>
+      </w:r>
+      <w:r>
+        <w:rPr>
+          <w:rFonts w:hint="eastAsia" w:ascii="宋体" w:hAnsi="宋体" w:eastAsia="宋体" w:cs="宋体"/>
+          <w:color w:val="6A8759"/>
+          <w:sz w:val="22"/>
+          <w:szCs w:val="22"/>
+          <w:shd w:val="clear" w:fill="2B2B2B"/>
+        </w:rPr>
+        <w:t>"'order_' + #p0"</w:t>
+      </w:r>
+      <w:r>
+        <w:rPr>
+          <w:rFonts w:hint="eastAsia" w:ascii="宋体" w:hAnsi="宋体" w:eastAsia="宋体" w:cs="宋体"/>
+          <w:color w:val="A9B7C6"/>
+          <w:sz w:val="22"/>
+          <w:szCs w:val="22"/>
+          <w:shd w:val="clear" w:fill="2B2B2B"/>
+        </w:rPr>
+        <w:t>)</w:t>
+      </w:r>
+      <w:r>
+        <w:rPr>
+          <w:rFonts w:hint="eastAsia" w:ascii="宋体" w:hAnsi="宋体" w:eastAsia="宋体" w:cs="宋体"/>
+          <w:color w:val="A9B7C6"/>
+          <w:sz w:val="22"/>
+          <w:szCs w:val="22"/>
+          <w:shd w:val="clear" w:fill="2B2B2B"/>
+        </w:rPr>
+        <w:br w:type="textWrapping"/>
+      </w:r>
+      <w:r>
+        <w:rPr>
+          <w:rFonts w:hint="eastAsia" w:ascii="宋体" w:hAnsi="宋体" w:eastAsia="宋体" w:cs="宋体"/>
+          <w:color w:val="A9B7C6"/>
+          <w:sz w:val="22"/>
+          <w:szCs w:val="22"/>
+          <w:shd w:val="clear" w:fill="2B2B2B"/>
+        </w:rPr>
+        <w:t xml:space="preserve">    </w:t>
+      </w:r>
+      <w:r>
+        <w:rPr>
+          <w:rFonts w:hint="eastAsia" w:ascii="宋体" w:hAnsi="宋体" w:eastAsia="宋体" w:cs="宋体"/>
+          <w:color w:val="CC7832"/>
+          <w:sz w:val="22"/>
+          <w:szCs w:val="22"/>
+          <w:shd w:val="clear" w:fill="2B2B2B"/>
+        </w:rPr>
+        <w:t xml:space="preserve">public </w:t>
+      </w:r>
+      <w:r>
+        <w:rPr>
+          <w:rFonts w:hint="eastAsia" w:ascii="宋体" w:hAnsi="宋体" w:eastAsia="宋体" w:cs="宋体"/>
+          <w:color w:val="A9B7C6"/>
+          <w:sz w:val="22"/>
+          <w:szCs w:val="22"/>
+          <w:shd w:val="clear" w:fill="2B2B2B"/>
+        </w:rPr>
+        <w:t xml:space="preserve">Order </w:t>
+      </w:r>
+      <w:r>
+        <w:rPr>
+          <w:rFonts w:hint="eastAsia" w:ascii="宋体" w:hAnsi="宋体" w:eastAsia="宋体" w:cs="宋体"/>
+          <w:color w:val="FFC66D"/>
+          <w:sz w:val="22"/>
+          <w:szCs w:val="22"/>
+          <w:shd w:val="clear" w:fill="2B2B2B"/>
+        </w:rPr>
+        <w:t>getData</w:t>
+      </w:r>
+      <w:r>
+        <w:rPr>
+          <w:rFonts w:hint="eastAsia" w:ascii="宋体" w:hAnsi="宋体" w:eastAsia="宋体" w:cs="宋体"/>
+          <w:color w:val="A9B7C6"/>
+          <w:sz w:val="22"/>
+          <w:szCs w:val="22"/>
+          <w:shd w:val="clear" w:fill="2B2B2B"/>
+        </w:rPr>
+        <w:t>(</w:t>
+      </w:r>
+      <w:r>
+        <w:rPr>
+          <w:rFonts w:hint="eastAsia" w:ascii="宋体" w:hAnsi="宋体" w:eastAsia="宋体" w:cs="宋体"/>
+          <w:color w:val="BBB529"/>
+          <w:sz w:val="22"/>
+          <w:szCs w:val="22"/>
+          <w:shd w:val="clear" w:fill="2B2B2B"/>
+        </w:rPr>
+        <w:t>@Param</w:t>
+      </w:r>
+      <w:r>
+        <w:rPr>
+          <w:rFonts w:hint="eastAsia" w:ascii="宋体" w:hAnsi="宋体" w:eastAsia="宋体" w:cs="宋体"/>
+          <w:color w:val="A9B7C6"/>
+          <w:sz w:val="22"/>
+          <w:szCs w:val="22"/>
+          <w:shd w:val="clear" w:fill="2B2B2B"/>
+        </w:rPr>
+        <w:t>(</w:t>
+      </w:r>
+      <w:r>
+        <w:rPr>
+          <w:rFonts w:hint="eastAsia" w:ascii="宋体" w:hAnsi="宋体" w:eastAsia="宋体" w:cs="宋体"/>
+          <w:color w:val="6A8759"/>
+          <w:sz w:val="22"/>
+          <w:szCs w:val="22"/>
+          <w:shd w:val="clear" w:fill="2B2B2B"/>
+        </w:rPr>
+        <w:t>"id"</w:t>
+      </w:r>
+      <w:r>
+        <w:rPr>
+          <w:rFonts w:hint="eastAsia" w:ascii="宋体" w:hAnsi="宋体" w:eastAsia="宋体" w:cs="宋体"/>
+          <w:color w:val="A9B7C6"/>
+          <w:sz w:val="22"/>
+          <w:szCs w:val="22"/>
+          <w:shd w:val="clear" w:fill="2B2B2B"/>
+        </w:rPr>
+        <w:t>) Integer id) {</w:t>
+      </w:r>
+      <w:r>
+        <w:rPr>
+          <w:rFonts w:hint="eastAsia" w:ascii="宋体" w:hAnsi="宋体" w:eastAsia="宋体" w:cs="宋体"/>
+          <w:color w:val="A9B7C6"/>
+          <w:sz w:val="22"/>
+          <w:szCs w:val="22"/>
+          <w:shd w:val="clear" w:fill="2B2B2B"/>
+        </w:rPr>
+        <w:br w:type="textWrapping"/>
+      </w:r>
+      <w:r>
+        <w:rPr>
+          <w:rFonts w:hint="eastAsia" w:ascii="宋体" w:hAnsi="宋体" w:eastAsia="宋体" w:cs="宋体"/>
+          <w:color w:val="A9B7C6"/>
+          <w:sz w:val="22"/>
+          <w:szCs w:val="22"/>
+          <w:shd w:val="clear" w:fill="2B2B2B"/>
+        </w:rPr>
+        <w:t xml:space="preserve">        String name = </w:t>
+      </w:r>
+      <w:r>
+        <w:rPr>
+          <w:rFonts w:hint="eastAsia" w:ascii="宋体" w:hAnsi="宋体" w:eastAsia="宋体" w:cs="宋体"/>
+          <w:color w:val="6A8759"/>
+          <w:sz w:val="22"/>
+          <w:szCs w:val="22"/>
+          <w:shd w:val="clear" w:fill="2B2B2B"/>
+        </w:rPr>
+        <w:t xml:space="preserve">"order_" </w:t>
+      </w:r>
+      <w:r>
+        <w:rPr>
+          <w:rFonts w:hint="eastAsia" w:ascii="宋体" w:hAnsi="宋体" w:eastAsia="宋体" w:cs="宋体"/>
+          <w:color w:val="A9B7C6"/>
+          <w:sz w:val="22"/>
+          <w:szCs w:val="22"/>
+          <w:shd w:val="clear" w:fill="2B2B2B"/>
+        </w:rPr>
+        <w:t>+ id</w:t>
+      </w:r>
+      <w:r>
+        <w:rPr>
+          <w:rFonts w:hint="eastAsia" w:ascii="宋体" w:hAnsi="宋体" w:eastAsia="宋体" w:cs="宋体"/>
+          <w:color w:val="CC7832"/>
+          <w:sz w:val="22"/>
+          <w:szCs w:val="22"/>
+          <w:shd w:val="clear" w:fill="2B2B2B"/>
+        </w:rPr>
+        <w:t>;</w:t>
+      </w:r>
+      <w:r>
+        <w:rPr>
+          <w:rFonts w:hint="eastAsia" w:ascii="宋体" w:hAnsi="宋体" w:eastAsia="宋体" w:cs="宋体"/>
+          <w:color w:val="CC7832"/>
+          <w:sz w:val="22"/>
+          <w:szCs w:val="22"/>
+          <w:shd w:val="clear" w:fill="2B2B2B"/>
+        </w:rPr>
+        <w:br w:type="textWrapping"/>
+      </w:r>
+      <w:r>
+        <w:rPr>
+          <w:rFonts w:hint="eastAsia" w:ascii="宋体" w:hAnsi="宋体" w:eastAsia="宋体" w:cs="宋体"/>
+          <w:color w:val="CC7832"/>
+          <w:sz w:val="22"/>
+          <w:szCs w:val="22"/>
+          <w:shd w:val="clear" w:fill="2B2B2B"/>
+        </w:rPr>
+        <w:t xml:space="preserve">        </w:t>
+      </w:r>
+      <w:r>
+        <w:rPr>
+          <w:rFonts w:hint="eastAsia" w:ascii="宋体" w:hAnsi="宋体" w:eastAsia="宋体" w:cs="宋体"/>
+          <w:color w:val="A9B7C6"/>
+          <w:sz w:val="22"/>
+          <w:szCs w:val="22"/>
+          <w:shd w:val="clear" w:fill="2B2B2B"/>
+        </w:rPr>
+        <w:t xml:space="preserve">Order order = </w:t>
+      </w:r>
+      <w:r>
+        <w:rPr>
+          <w:rFonts w:hint="eastAsia" w:ascii="宋体" w:hAnsi="宋体" w:eastAsia="宋体" w:cs="宋体"/>
+          <w:color w:val="9876AA"/>
+          <w:sz w:val="22"/>
+          <w:szCs w:val="22"/>
+          <w:shd w:val="clear" w:fill="2B2B2B"/>
+        </w:rPr>
+        <w:t>orderRepository</w:t>
+      </w:r>
+      <w:r>
+        <w:rPr>
+          <w:rFonts w:hint="eastAsia" w:ascii="宋体" w:hAnsi="宋体" w:eastAsia="宋体" w:cs="宋体"/>
+          <w:color w:val="A9B7C6"/>
+          <w:sz w:val="22"/>
+          <w:szCs w:val="22"/>
+          <w:shd w:val="clear" w:fill="2B2B2B"/>
+        </w:rPr>
+        <w:t>.findByOrderId(id)</w:t>
+      </w:r>
+      <w:r>
+        <w:rPr>
+          <w:rFonts w:hint="eastAsia" w:ascii="宋体" w:hAnsi="宋体" w:eastAsia="宋体" w:cs="宋体"/>
+          <w:color w:val="CC7832"/>
+          <w:sz w:val="22"/>
+          <w:szCs w:val="22"/>
+          <w:shd w:val="clear" w:fill="2B2B2B"/>
+        </w:rPr>
+        <w:t>;</w:t>
+      </w:r>
+      <w:r>
+        <w:rPr>
+          <w:rFonts w:hint="eastAsia" w:ascii="宋体" w:hAnsi="宋体" w:eastAsia="宋体" w:cs="宋体"/>
+          <w:color w:val="CC7832"/>
+          <w:sz w:val="22"/>
+          <w:szCs w:val="22"/>
+          <w:shd w:val="clear" w:fill="2B2B2B"/>
+        </w:rPr>
+        <w:br w:type="textWrapping"/>
+      </w:r>
+      <w:r>
+        <w:rPr>
+          <w:rFonts w:hint="eastAsia" w:ascii="宋体" w:hAnsi="宋体" w:eastAsia="宋体" w:cs="宋体"/>
+          <w:color w:val="CC7832"/>
+          <w:sz w:val="22"/>
+          <w:szCs w:val="22"/>
+          <w:shd w:val="clear" w:fill="2B2B2B"/>
+        </w:rPr>
+        <w:t xml:space="preserve">        </w:t>
+      </w:r>
+      <w:r>
+        <w:rPr>
+          <w:rFonts w:hint="eastAsia" w:ascii="宋体" w:hAnsi="宋体" w:eastAsia="宋体" w:cs="宋体"/>
+          <w:color w:val="9876AA"/>
+          <w:sz w:val="22"/>
+          <w:szCs w:val="22"/>
+          <w:shd w:val="clear" w:fill="2B2B2B"/>
+        </w:rPr>
+        <w:t>redisTemplate</w:t>
+      </w:r>
+      <w:r>
+        <w:rPr>
+          <w:rFonts w:hint="eastAsia" w:ascii="宋体" w:hAnsi="宋体" w:eastAsia="宋体" w:cs="宋体"/>
+          <w:color w:val="A9B7C6"/>
+          <w:sz w:val="22"/>
+          <w:szCs w:val="22"/>
+          <w:shd w:val="clear" w:fill="2B2B2B"/>
+        </w:rPr>
+        <w:t>.opsForValue().set(name</w:t>
+      </w:r>
+      <w:r>
+        <w:rPr>
+          <w:rFonts w:hint="eastAsia" w:ascii="宋体" w:hAnsi="宋体" w:eastAsia="宋体" w:cs="宋体"/>
+          <w:color w:val="CC7832"/>
+          <w:sz w:val="22"/>
+          <w:szCs w:val="22"/>
+          <w:shd w:val="clear" w:fill="2B2B2B"/>
+        </w:rPr>
+        <w:t xml:space="preserve">, </w:t>
+      </w:r>
+      <w:r>
+        <w:rPr>
+          <w:rFonts w:hint="eastAsia" w:ascii="宋体" w:hAnsi="宋体" w:eastAsia="宋体" w:cs="宋体"/>
+          <w:color w:val="A9B7C6"/>
+          <w:sz w:val="22"/>
+          <w:szCs w:val="22"/>
+          <w:shd w:val="clear" w:fill="2B2B2B"/>
+        </w:rPr>
+        <w:t>JSONObject.</w:t>
+      </w:r>
+      <w:r>
+        <w:rPr>
+          <w:rFonts w:hint="eastAsia" w:ascii="宋体" w:hAnsi="宋体" w:eastAsia="宋体" w:cs="宋体"/>
+          <w:i/>
+          <w:color w:val="A9B7C6"/>
+          <w:sz w:val="22"/>
+          <w:szCs w:val="22"/>
+          <w:shd w:val="clear" w:fill="2B2B2B"/>
+        </w:rPr>
+        <w:t>toJSONString</w:t>
+      </w:r>
+      <w:r>
+        <w:rPr>
+          <w:rFonts w:hint="eastAsia" w:ascii="宋体" w:hAnsi="宋体" w:eastAsia="宋体" w:cs="宋体"/>
+          <w:color w:val="A9B7C6"/>
+          <w:sz w:val="22"/>
+          <w:szCs w:val="22"/>
+          <w:shd w:val="clear" w:fill="2B2B2B"/>
+        </w:rPr>
+        <w:t>(order)</w:t>
+      </w:r>
+      <w:r>
+        <w:rPr>
+          <w:rFonts w:hint="eastAsia" w:ascii="宋体" w:hAnsi="宋体" w:eastAsia="宋体" w:cs="宋体"/>
+          <w:color w:val="CC7832"/>
+          <w:sz w:val="22"/>
+          <w:szCs w:val="22"/>
+          <w:shd w:val="clear" w:fill="2B2B2B"/>
+        </w:rPr>
+        <w:t xml:space="preserve">, </w:t>
+      </w:r>
+      <w:r>
+        <w:rPr>
+          <w:rFonts w:hint="eastAsia" w:ascii="宋体" w:hAnsi="宋体" w:eastAsia="宋体" w:cs="宋体"/>
+          <w:color w:val="6897BB"/>
+          <w:sz w:val="22"/>
+          <w:szCs w:val="22"/>
+          <w:shd w:val="clear" w:fill="2B2B2B"/>
+        </w:rPr>
+        <w:t>20</w:t>
+      </w:r>
+      <w:r>
+        <w:rPr>
+          <w:rFonts w:hint="eastAsia" w:ascii="宋体" w:hAnsi="宋体" w:eastAsia="宋体" w:cs="宋体"/>
+          <w:color w:val="A9B7C6"/>
+          <w:sz w:val="22"/>
+          <w:szCs w:val="22"/>
+          <w:shd w:val="clear" w:fill="2B2B2B"/>
+        </w:rPr>
+        <w:t>)</w:t>
+      </w:r>
+      <w:r>
+        <w:rPr>
+          <w:rFonts w:hint="eastAsia" w:ascii="宋体" w:hAnsi="宋体" w:eastAsia="宋体" w:cs="宋体"/>
+          <w:color w:val="CC7832"/>
+          <w:sz w:val="22"/>
+          <w:szCs w:val="22"/>
+          <w:shd w:val="clear" w:fill="2B2B2B"/>
+        </w:rPr>
+        <w:t>;</w:t>
+      </w:r>
+      <w:r>
+        <w:rPr>
+          <w:rFonts w:hint="eastAsia" w:ascii="宋体" w:hAnsi="宋体" w:eastAsia="宋体" w:cs="宋体"/>
+          <w:color w:val="CC7832"/>
+          <w:sz w:val="22"/>
+          <w:szCs w:val="22"/>
+          <w:shd w:val="clear" w:fill="2B2B2B"/>
+        </w:rPr>
+        <w:br w:type="textWrapping"/>
+      </w:r>
+      <w:r>
+        <w:rPr>
+          <w:rFonts w:hint="eastAsia" w:ascii="宋体" w:hAnsi="宋体" w:eastAsia="宋体" w:cs="宋体"/>
+          <w:color w:val="CC7832"/>
+          <w:sz w:val="22"/>
+          <w:szCs w:val="22"/>
+          <w:shd w:val="clear" w:fill="2B2B2B"/>
+        </w:rPr>
+        <w:t xml:space="preserve">        </w:t>
+      </w:r>
+      <w:r>
+        <w:rPr>
+          <w:rFonts w:hint="eastAsia" w:ascii="宋体" w:hAnsi="宋体" w:eastAsia="宋体" w:cs="宋体"/>
+          <w:color w:val="A9B7C6"/>
+          <w:sz w:val="22"/>
+          <w:szCs w:val="22"/>
+          <w:shd w:val="clear" w:fill="2B2B2B"/>
+        </w:rPr>
+        <w:t>System.</w:t>
+      </w:r>
+      <w:r>
+        <w:rPr>
+          <w:rFonts w:hint="eastAsia" w:ascii="宋体" w:hAnsi="宋体" w:eastAsia="宋体" w:cs="宋体"/>
+          <w:i/>
+          <w:color w:val="9876AA"/>
+          <w:sz w:val="22"/>
+          <w:szCs w:val="22"/>
+          <w:shd w:val="clear" w:fill="2B2B2B"/>
+        </w:rPr>
+        <w:t>out</w:t>
+      </w:r>
+      <w:r>
+        <w:rPr>
+          <w:rFonts w:hint="eastAsia" w:ascii="宋体" w:hAnsi="宋体" w:eastAsia="宋体" w:cs="宋体"/>
+          <w:color w:val="A9B7C6"/>
+          <w:sz w:val="22"/>
+          <w:szCs w:val="22"/>
+          <w:shd w:val="clear" w:fill="2B2B2B"/>
+        </w:rPr>
+        <w:t>.println(</w:t>
+      </w:r>
+      <w:r>
+        <w:rPr>
+          <w:rFonts w:hint="eastAsia" w:ascii="宋体" w:hAnsi="宋体" w:eastAsia="宋体" w:cs="宋体"/>
+          <w:color w:val="6A8759"/>
+          <w:sz w:val="22"/>
+          <w:szCs w:val="22"/>
+          <w:shd w:val="clear" w:fill="2B2B2B"/>
+        </w:rPr>
+        <w:t>"若下面没出现“无缓存的时候调用”字样且能打印出数据表示测试成功"</w:t>
+      </w:r>
+      <w:r>
+        <w:rPr>
+          <w:rFonts w:hint="eastAsia" w:ascii="宋体" w:hAnsi="宋体" w:eastAsia="宋体" w:cs="宋体"/>
+          <w:color w:val="A9B7C6"/>
+          <w:sz w:val="22"/>
+          <w:szCs w:val="22"/>
+          <w:shd w:val="clear" w:fill="2B2B2B"/>
+        </w:rPr>
+        <w:t>)</w:t>
+      </w:r>
+      <w:r>
+        <w:rPr>
+          <w:rFonts w:hint="eastAsia" w:ascii="宋体" w:hAnsi="宋体" w:eastAsia="宋体" w:cs="宋体"/>
+          <w:color w:val="CC7832"/>
+          <w:sz w:val="22"/>
+          <w:szCs w:val="22"/>
+          <w:shd w:val="clear" w:fill="2B2B2B"/>
+        </w:rPr>
+        <w:t>;</w:t>
+      </w:r>
+      <w:r>
+        <w:rPr>
+          <w:rFonts w:hint="eastAsia" w:ascii="宋体" w:hAnsi="宋体" w:eastAsia="宋体" w:cs="宋体"/>
+          <w:color w:val="CC7832"/>
+          <w:sz w:val="22"/>
+          <w:szCs w:val="22"/>
+          <w:shd w:val="clear" w:fill="2B2B2B"/>
+        </w:rPr>
+        <w:br w:type="textWrapping"/>
+      </w:r>
+      <w:r>
+        <w:rPr>
+          <w:rFonts w:hint="eastAsia" w:ascii="宋体" w:hAnsi="宋体" w:eastAsia="宋体" w:cs="宋体"/>
+          <w:color w:val="CC7832"/>
+          <w:sz w:val="22"/>
+          <w:szCs w:val="22"/>
+          <w:shd w:val="clear" w:fill="2B2B2B"/>
+        </w:rPr>
+        <w:t xml:space="preserve">        return </w:t>
+      </w:r>
+      <w:r>
+        <w:rPr>
+          <w:rFonts w:hint="eastAsia" w:ascii="宋体" w:hAnsi="宋体" w:eastAsia="宋体" w:cs="宋体"/>
+          <w:color w:val="A9B7C6"/>
+          <w:sz w:val="22"/>
+          <w:szCs w:val="22"/>
+          <w:shd w:val="clear" w:fill="2B2B2B"/>
+        </w:rPr>
+        <w:t>order</w:t>
+      </w:r>
+      <w:r>
+        <w:rPr>
+          <w:rFonts w:hint="eastAsia" w:ascii="宋体" w:hAnsi="宋体" w:eastAsia="宋体" w:cs="宋体"/>
+          <w:color w:val="CC7832"/>
+          <w:sz w:val="22"/>
+          <w:szCs w:val="22"/>
+          <w:shd w:val="clear" w:fill="2B2B2B"/>
+        </w:rPr>
+        <w:t>;</w:t>
+      </w:r>
+      <w:r>
+        <w:rPr>
+          <w:rFonts w:hint="eastAsia" w:ascii="宋体" w:hAnsi="宋体" w:eastAsia="宋体" w:cs="宋体"/>
+          <w:color w:val="CC7832"/>
+          <w:sz w:val="22"/>
+          <w:szCs w:val="22"/>
+          <w:shd w:val="clear" w:fill="2B2B2B"/>
+        </w:rPr>
+        <w:br w:type="textWrapping"/>
+      </w:r>
+      <w:r>
+        <w:rPr>
+          <w:rFonts w:hint="eastAsia" w:ascii="宋体" w:hAnsi="宋体" w:eastAsia="宋体" w:cs="宋体"/>
+          <w:color w:val="CC7832"/>
+          <w:sz w:val="22"/>
+          <w:szCs w:val="22"/>
+          <w:shd w:val="clear" w:fill="2B2B2B"/>
+        </w:rPr>
+        <w:t xml:space="preserve">    </w:t>
+      </w:r>
+      <w:r>
+        <w:rPr>
+          <w:rFonts w:hint="eastAsia" w:ascii="宋体" w:hAnsi="宋体" w:eastAsia="宋体" w:cs="宋体"/>
+          <w:color w:val="A9B7C6"/>
+          <w:sz w:val="22"/>
+          <w:szCs w:val="22"/>
+          <w:shd w:val="clear" w:fill="2B2B2B"/>
+        </w:rPr>
+        <w:t>}</w:t>
+      </w:r>
+      <w:r>
+        <w:rPr>
+          <w:rFonts w:hint="eastAsia" w:ascii="宋体" w:hAnsi="宋体" w:eastAsia="宋体" w:cs="宋体"/>
+          <w:color w:val="A9B7C6"/>
+          <w:sz w:val="22"/>
+          <w:szCs w:val="22"/>
+          <w:shd w:val="clear" w:fill="2B2B2B"/>
+        </w:rPr>
+        <w:br w:type="textWrapping"/>
+      </w:r>
+      <w:r>
+        <w:rPr>
+          <w:rFonts w:hint="eastAsia" w:ascii="宋体" w:hAnsi="宋体" w:eastAsia="宋体" w:cs="宋体"/>
+          <w:color w:val="A9B7C6"/>
+          <w:sz w:val="22"/>
+          <w:szCs w:val="22"/>
+          <w:shd w:val="clear" w:fill="2B2B2B"/>
+        </w:rPr>
+        <w:t>}</w:t>
+      </w:r>
     </w:p>
     <w:sectPr>
       <w:pgSz w:w="11906" w:h="16838"/>
@@ -9198,6 +12750,18 @@
     </w:lvl>
   </w:abstractNum>
   <w:abstractNum w:abstractNumId="1">
+    <w:nsid w:val="CB89459E"/>
+    <w:multiLevelType w:val="singleLevel"/>
+    <w:tmpl w:val="CB89459E"/>
+    <w:lvl w:ilvl="0" w:tentative="0">
+      <w:start w:val="1"/>
+      <w:numFmt w:val="decimal"/>
+      <w:suff w:val="space"/>
+      <w:lvlText w:val="%1&gt;"/>
+      <w:lvlJc w:val="left"/>
+    </w:lvl>
+  </w:abstractNum>
+  <w:abstractNum w:abstractNumId="2">
     <w:nsid w:val="DC308FA4"/>
     <w:multiLevelType w:val="singleLevel"/>
     <w:tmpl w:val="DC308FA4"/>
@@ -9209,7 +12773,7 @@
       <w:lvlJc w:val="left"/>
     </w:lvl>
   </w:abstractNum>
-  <w:abstractNum w:abstractNumId="2">
+  <w:abstractNum w:abstractNumId="3">
     <w:nsid w:val="F8B12950"/>
     <w:multiLevelType w:val="singleLevel"/>
     <w:tmpl w:val="F8B12950"/>
@@ -9221,7 +12785,7 @@
       <w:lvlJc w:val="left"/>
     </w:lvl>
   </w:abstractNum>
-  <w:abstractNum w:abstractNumId="3">
+  <w:abstractNum w:abstractNumId="4">
     <w:nsid w:val="2620E83D"/>
     <w:multiLevelType w:val="singleLevel"/>
     <w:tmpl w:val="2620E83D"/>
@@ -9233,7 +12797,7 @@
       <w:lvlJc w:val="left"/>
     </w:lvl>
   </w:abstractNum>
-  <w:abstractNum w:abstractNumId="4">
+  <w:abstractNum w:abstractNumId="5">
     <w:nsid w:val="53F984D1"/>
     <w:multiLevelType w:val="singleLevel"/>
     <w:tmpl w:val="53F984D1"/>
@@ -9245,7 +12809,7 @@
       <w:lvlJc w:val="left"/>
     </w:lvl>
   </w:abstractNum>
-  <w:abstractNum w:abstractNumId="5">
+  <w:abstractNum w:abstractNumId="6">
     <w:nsid w:val="72787BEB"/>
     <w:multiLevelType w:val="singleLevel"/>
     <w:tmpl w:val="72787BEB"/>
@@ -9258,21 +12822,24 @@
     </w:lvl>
   </w:abstractNum>
   <w:num w:numId="1">
-    <w:abstractNumId w:val="5"/>
+    <w:abstractNumId w:val="6"/>
   </w:num>
   <w:num w:numId="2">
     <w:abstractNumId w:val="0"/>
   </w:num>
   <w:num w:numId="3">
+    <w:abstractNumId w:val="5"/>
+  </w:num>
+  <w:num w:numId="4">
     <w:abstractNumId w:val="4"/>
   </w:num>
-  <w:num w:numId="4">
+  <w:num w:numId="5">
     <w:abstractNumId w:val="3"/>
   </w:num>
-  <w:num w:numId="5">
+  <w:num w:numId="6">
     <w:abstractNumId w:val="2"/>
   </w:num>
-  <w:num w:numId="6">
+  <w:num w:numId="7">
     <w:abstractNumId w:val="1"/>
   </w:num>
 </w:numbering>
@@ -9553,12 +13120,31 @@
       <w:lang w:val="en-US" w:eastAsia="zh-CN" w:bidi="ar-SA"/>
     </w:rPr>
   </w:style>
-  <w:style w:type="character" w:default="1" w:styleId="4">
+  <w:style w:type="paragraph" w:styleId="2">
+    <w:name w:val="heading 1"/>
+    <w:basedOn w:val="1"/>
+    <w:next w:val="1"/>
+    <w:qFormat/>
+    <w:uiPriority w:val="0"/>
+    <w:pPr>
+      <w:keepNext/>
+      <w:keepLines/>
+      <w:spacing w:before="100" w:beforeLines="0" w:beforeAutospacing="0" w:after="90" w:afterLines="0" w:afterAutospacing="0" w:line="576" w:lineRule="auto"/>
+      <w:outlineLvl w:val="0"/>
+    </w:pPr>
+    <w:rPr>
+      <w:rFonts w:asciiTheme="minorAscii" w:hAnsiTheme="minorAscii"/>
+      <w:b/>
+      <w:kern w:val="44"/>
+      <w:sz w:val="28"/>
+    </w:rPr>
+  </w:style>
+  <w:style w:type="character" w:default="1" w:styleId="5">
     <w:name w:val="Default Paragraph Font"/>
     <w:semiHidden/>
     <w:uiPriority w:val="0"/>
   </w:style>
-  <w:style w:type="table" w:default="1" w:styleId="3">
+  <w:style w:type="table" w:default="1" w:styleId="4">
     <w:name w:val="Normal Table"/>
     <w:semiHidden/>
     <w:uiPriority w:val="0"/>
@@ -9572,7 +13158,7 @@
       </w:tblCellMar>
     </w:tblPr>
   </w:style>
-  <w:style w:type="paragraph" w:styleId="2">
+  <w:style w:type="paragraph" w:styleId="3">
     <w:name w:val="HTML Preformatted"/>
     <w:basedOn w:val="1"/>
     <w:qFormat/>
@@ -9606,9 +13192,9 @@
       <w:lang w:val="en-US" w:eastAsia="zh-CN" w:bidi="ar"/>
     </w:rPr>
   </w:style>
-  <w:style w:type="character" w:styleId="5">
+  <w:style w:type="character" w:styleId="6">
     <w:name w:val="Hyperlink"/>
-    <w:basedOn w:val="4"/>
+    <w:basedOn w:val="5"/>
     <w:uiPriority w:val="0"/>
     <w:rPr>
       <w:color w:val="0000FF"/>

</xml_diff>